<commit_message>
New project meetings document
</commit_message>
<xml_diff>
--- a/Project Meetings/project_meetings.docx
+++ b/Project Meetings/project_meetings.docx
@@ -402,8 +402,20 @@
           <w:szCs w:val="22"/>
           <w:bdr w:val="none" w:sz="0" w:space="0" w:color="auto" w:frame="1"/>
         </w:rPr>
-        <w:t>Jose N. Carbonell</w:t>
-      </w:r>
+        <w:t xml:space="preserve">Jose N. </w:t>
+      </w:r>
+      <w:proofErr w:type="spellStart"/>
+      <w:r>
+        <w:rPr>
+          <w:rFonts w:ascii="Avenir Next LT Pro" w:hAnsi="Avenir Next LT Pro" w:cs="Calibri"/>
+          <w:color w:val="1F497D"/>
+          <w:sz w:val="22"/>
+          <w:szCs w:val="22"/>
+          <w:bdr w:val="none" w:sz="0" w:space="0" w:color="auto" w:frame="1"/>
+        </w:rPr>
+        <w:t>Carbonell</w:t>
+      </w:r>
+      <w:proofErr w:type="spellEnd"/>
       <w:r>
         <w:rPr>
           <w:rFonts w:ascii="Avenir Next LT Pro" w:hAnsi="Avenir Next LT Pro" w:cs="Calibri"/>
@@ -442,8 +454,20 @@
           <w:szCs w:val="22"/>
           <w:bdr w:val="none" w:sz="0" w:space="0" w:color="auto" w:frame="1"/>
         </w:rPr>
-        <w:t>, Alexander Vartic</w:t>
-      </w:r>
+        <w:t xml:space="preserve">, Alexander </w:t>
+      </w:r>
+      <w:proofErr w:type="spellStart"/>
+      <w:r>
+        <w:rPr>
+          <w:rFonts w:ascii="Avenir Next LT Pro" w:hAnsi="Avenir Next LT Pro" w:cs="Calibri"/>
+          <w:color w:val="1F497D"/>
+          <w:sz w:val="22"/>
+          <w:szCs w:val="22"/>
+          <w:bdr w:val="none" w:sz="0" w:space="0" w:color="auto" w:frame="1"/>
+        </w:rPr>
+        <w:t>Vartic</w:t>
+      </w:r>
+      <w:proofErr w:type="spellEnd"/>
       <w:r>
         <w:rPr>
           <w:rFonts w:ascii="Avenir Next LT Pro" w:hAnsi="Avenir Next LT Pro" w:cs="Calibri"/>
@@ -472,8 +496,20 @@
           <w:szCs w:val="22"/>
           <w:bdr w:val="none" w:sz="0" w:space="0" w:color="auto" w:frame="1"/>
         </w:rPr>
-        <w:t>Menderes Sacli</w:t>
-      </w:r>
+        <w:t xml:space="preserve">Menderes </w:t>
+      </w:r>
+      <w:proofErr w:type="spellStart"/>
+      <w:r>
+        <w:rPr>
+          <w:rFonts w:ascii="Avenir Next LT Pro" w:hAnsi="Avenir Next LT Pro" w:cs="Calibri"/>
+          <w:color w:val="1F497D"/>
+          <w:sz w:val="22"/>
+          <w:szCs w:val="22"/>
+          <w:bdr w:val="none" w:sz="0" w:space="0" w:color="auto" w:frame="1"/>
+        </w:rPr>
+        <w:t>Sacli</w:t>
+      </w:r>
+      <w:proofErr w:type="spellEnd"/>
       <w:r>
         <w:rPr>
           <w:rFonts w:ascii="Avenir Next LT Pro" w:hAnsi="Avenir Next LT Pro" w:cs="Calibri"/>
@@ -1173,7 +1209,73 @@
           <w:szCs w:val="22"/>
           <w:bdr w:val="none" w:sz="0" w:space="0" w:color="auto" w:frame="1"/>
         </w:rPr>
-        <w:t>Jose N. Carbonell (Developer), Alexander Vartic (Developer), Menderes Sacli (Developer), Qin Q. Zhao (Project Tutor)</w:t>
+        <w:t xml:space="preserve">Jose N. </w:t>
+      </w:r>
+      <w:proofErr w:type="spellStart"/>
+      <w:r>
+        <w:rPr>
+          <w:rFonts w:ascii="Avenir Next LT Pro" w:hAnsi="Avenir Next LT Pro" w:cs="Calibri"/>
+          <w:color w:val="1F497D"/>
+          <w:sz w:val="22"/>
+          <w:szCs w:val="22"/>
+          <w:bdr w:val="none" w:sz="0" w:space="0" w:color="auto" w:frame="1"/>
+        </w:rPr>
+        <w:t>Carbonell</w:t>
+      </w:r>
+      <w:proofErr w:type="spellEnd"/>
+      <w:r>
+        <w:rPr>
+          <w:rFonts w:ascii="Avenir Next LT Pro" w:hAnsi="Avenir Next LT Pro" w:cs="Calibri"/>
+          <w:color w:val="1F497D"/>
+          <w:sz w:val="22"/>
+          <w:szCs w:val="22"/>
+          <w:bdr w:val="none" w:sz="0" w:space="0" w:color="auto" w:frame="1"/>
+        </w:rPr>
+        <w:t xml:space="preserve"> (Developer), Alexander </w:t>
+      </w:r>
+      <w:proofErr w:type="spellStart"/>
+      <w:r>
+        <w:rPr>
+          <w:rFonts w:ascii="Avenir Next LT Pro" w:hAnsi="Avenir Next LT Pro" w:cs="Calibri"/>
+          <w:color w:val="1F497D"/>
+          <w:sz w:val="22"/>
+          <w:szCs w:val="22"/>
+          <w:bdr w:val="none" w:sz="0" w:space="0" w:color="auto" w:frame="1"/>
+        </w:rPr>
+        <w:t>Vartic</w:t>
+      </w:r>
+      <w:proofErr w:type="spellEnd"/>
+      <w:r>
+        <w:rPr>
+          <w:rFonts w:ascii="Avenir Next LT Pro" w:hAnsi="Avenir Next LT Pro" w:cs="Calibri"/>
+          <w:color w:val="1F497D"/>
+          <w:sz w:val="22"/>
+          <w:szCs w:val="22"/>
+          <w:bdr w:val="none" w:sz="0" w:space="0" w:color="auto" w:frame="1"/>
+        </w:rPr>
+        <w:t xml:space="preserve"> (Developer), Menderes </w:t>
+      </w:r>
+      <w:proofErr w:type="spellStart"/>
+      <w:r>
+        <w:rPr>
+          <w:rFonts w:ascii="Avenir Next LT Pro" w:hAnsi="Avenir Next LT Pro" w:cs="Calibri"/>
+          <w:color w:val="1F497D"/>
+          <w:sz w:val="22"/>
+          <w:szCs w:val="22"/>
+          <w:bdr w:val="none" w:sz="0" w:space="0" w:color="auto" w:frame="1"/>
+        </w:rPr>
+        <w:t>Sacli</w:t>
+      </w:r>
+      <w:proofErr w:type="spellEnd"/>
+      <w:r>
+        <w:rPr>
+          <w:rFonts w:ascii="Avenir Next LT Pro" w:hAnsi="Avenir Next LT Pro" w:cs="Calibri"/>
+          <w:color w:val="1F497D"/>
+          <w:sz w:val="22"/>
+          <w:szCs w:val="22"/>
+          <w:bdr w:val="none" w:sz="0" w:space="0" w:color="auto" w:frame="1"/>
+        </w:rPr>
+        <w:t xml:space="preserve"> (Developer), Qin Q. Zhao (Project Tutor)</w:t>
       </w:r>
     </w:p>
     <w:p>
@@ -1202,6 +1304,8 @@
       <w:r>
         <w:rPr>
           <w:rFonts w:ascii="Avenir Next LT Pro" w:hAnsi="Avenir Next LT Pro" w:cs="Calibri"/>
+          <w:b/>
+          <w:bCs/>
           <w:color w:val="1F497D"/>
           <w:sz w:val="22"/>
           <w:szCs w:val="22"/>
@@ -1217,7 +1321,19 @@
           <w:szCs w:val="22"/>
           <w:bdr w:val="none" w:sz="0" w:space="0" w:color="auto" w:frame="1"/>
         </w:rPr>
-        <w:t xml:space="preserve"> and Menderes</w:t>
+        <w:t xml:space="preserve"> and </w:t>
+      </w:r>
+      <w:r>
+        <w:rPr>
+          <w:rFonts w:ascii="Avenir Next LT Pro" w:hAnsi="Avenir Next LT Pro" w:cs="Calibri"/>
+          <w:b/>
+          <w:bCs/>
+          <w:color w:val="1F497D"/>
+          <w:sz w:val="22"/>
+          <w:szCs w:val="22"/>
+          <w:bdr w:val="none" w:sz="0" w:space="0" w:color="auto" w:frame="1"/>
+        </w:rPr>
+        <w:t>Menderes</w:t>
       </w:r>
     </w:p>
     <w:p>
@@ -1629,17 +1745,7 @@
           <w:szCs w:val="22"/>
           <w:bdr w:val="none" w:sz="0" w:space="0" w:color="auto" w:frame="1"/>
         </w:rPr>
-        <w:t xml:space="preserve">sday March </w:t>
-      </w:r>
-      <w:r>
-        <w:rPr>
-          <w:rFonts w:ascii="Avenir Next LT Pro" w:hAnsi="Avenir Next LT Pro" w:cs="Calibri"/>
-          <w:color w:val="1F497D"/>
-          <w:sz w:val="22"/>
-          <w:szCs w:val="22"/>
-          <w:bdr w:val="none" w:sz="0" w:space="0" w:color="auto" w:frame="1"/>
-        </w:rPr>
-        <w:t>10</w:t>
+        <w:t>sday March 10</w:t>
       </w:r>
       <w:r>
         <w:rPr>
@@ -1660,17 +1766,7 @@
           <w:szCs w:val="22"/>
           <w:bdr w:val="none" w:sz="0" w:space="0" w:color="auto" w:frame="1"/>
         </w:rPr>
-        <w:t xml:space="preserve"> </w:t>
-      </w:r>
-      <w:r>
-        <w:rPr>
-          <w:rFonts w:ascii="Avenir Next LT Pro" w:hAnsi="Avenir Next LT Pro" w:cs="Calibri"/>
-          <w:color w:val="1F497D"/>
-          <w:sz w:val="22"/>
-          <w:szCs w:val="22"/>
-          <w:bdr w:val="none" w:sz="0" w:space="0" w:color="auto" w:frame="1"/>
-        </w:rPr>
-        <w:t xml:space="preserve"> </w:t>
+        <w:t xml:space="preserve">  </w:t>
       </w:r>
     </w:p>
     <w:p>
@@ -1701,16 +1797,6 @@
           <w:szCs w:val="22"/>
           <w:bdr w:val="none" w:sz="0" w:space="0" w:color="auto" w:frame="1"/>
         </w:rPr>
-        <w:t>02:0</w:t>
-      </w:r>
-      <w:r>
-        <w:rPr>
-          <w:rFonts w:ascii="Avenir Next LT Pro" w:hAnsi="Avenir Next LT Pro" w:cs="Calibri"/>
-          <w:color w:val="1F497D"/>
-          <w:sz w:val="22"/>
-          <w:szCs w:val="22"/>
-          <w:bdr w:val="none" w:sz="0" w:space="0" w:color="auto" w:frame="1"/>
-        </w:rPr>
         <w:t>0</w:t>
       </w:r>
       <w:r>
@@ -1721,6 +1807,36 @@
           <w:szCs w:val="22"/>
           <w:bdr w:val="none" w:sz="0" w:space="0" w:color="auto" w:frame="1"/>
         </w:rPr>
+        <w:t>1</w:t>
+      </w:r>
+      <w:r>
+        <w:rPr>
+          <w:rFonts w:ascii="Avenir Next LT Pro" w:hAnsi="Avenir Next LT Pro" w:cs="Calibri"/>
+          <w:color w:val="1F497D"/>
+          <w:sz w:val="22"/>
+          <w:szCs w:val="22"/>
+          <w:bdr w:val="none" w:sz="0" w:space="0" w:color="auto" w:frame="1"/>
+        </w:rPr>
+        <w:t>:</w:t>
+      </w:r>
+      <w:r>
+        <w:rPr>
+          <w:rFonts w:ascii="Avenir Next LT Pro" w:hAnsi="Avenir Next LT Pro" w:cs="Calibri"/>
+          <w:color w:val="1F497D"/>
+          <w:sz w:val="22"/>
+          <w:szCs w:val="22"/>
+          <w:bdr w:val="none" w:sz="0" w:space="0" w:color="auto" w:frame="1"/>
+        </w:rPr>
+        <w:t>39</w:t>
+      </w:r>
+      <w:r>
+        <w:rPr>
+          <w:rFonts w:ascii="Avenir Next LT Pro" w:hAnsi="Avenir Next LT Pro" w:cs="Calibri"/>
+          <w:color w:val="1F497D"/>
+          <w:sz w:val="22"/>
+          <w:szCs w:val="22"/>
+          <w:bdr w:val="none" w:sz="0" w:space="0" w:color="auto" w:frame="1"/>
+        </w:rPr>
         <w:t xml:space="preserve"> p</w:t>
       </w:r>
       <w:r>
@@ -1741,17 +1857,17 @@
           <w:szCs w:val="22"/>
           <w:bdr w:val="none" w:sz="0" w:space="0" w:color="auto" w:frame="1"/>
         </w:rPr>
-        <w:t>02:3</w:t>
-      </w:r>
-      <w:r>
-        <w:rPr>
-          <w:rFonts w:ascii="Avenir Next LT Pro" w:hAnsi="Avenir Next LT Pro" w:cs="Calibri"/>
-          <w:color w:val="1F497D"/>
-          <w:sz w:val="22"/>
-          <w:szCs w:val="22"/>
-          <w:bdr w:val="none" w:sz="0" w:space="0" w:color="auto" w:frame="1"/>
-        </w:rPr>
-        <w:t>0</w:t>
+        <w:t>02:</w:t>
+      </w:r>
+      <w:r>
+        <w:rPr>
+          <w:rFonts w:ascii="Avenir Next LT Pro" w:hAnsi="Avenir Next LT Pro" w:cs="Calibri"/>
+          <w:color w:val="1F497D"/>
+          <w:sz w:val="22"/>
+          <w:szCs w:val="22"/>
+          <w:bdr w:val="none" w:sz="0" w:space="0" w:color="auto" w:frame="1"/>
+        </w:rPr>
+        <w:t>05</w:t>
       </w:r>
       <w:r>
         <w:rPr>
@@ -1833,7 +1949,73 @@
           <w:szCs w:val="22"/>
           <w:bdr w:val="none" w:sz="0" w:space="0" w:color="auto" w:frame="1"/>
         </w:rPr>
-        <w:t>Jose N. Carbonell (Developer), Alexander Vartic (Developer), Menderes Sacli (Developer), Qin Q. Zhao (Project Tutor)</w:t>
+        <w:t xml:space="preserve">Jose N. </w:t>
+      </w:r>
+      <w:proofErr w:type="spellStart"/>
+      <w:r>
+        <w:rPr>
+          <w:rFonts w:ascii="Avenir Next LT Pro" w:hAnsi="Avenir Next LT Pro" w:cs="Calibri"/>
+          <w:color w:val="1F497D"/>
+          <w:sz w:val="22"/>
+          <w:szCs w:val="22"/>
+          <w:bdr w:val="none" w:sz="0" w:space="0" w:color="auto" w:frame="1"/>
+        </w:rPr>
+        <w:t>Carbonell</w:t>
+      </w:r>
+      <w:proofErr w:type="spellEnd"/>
+      <w:r>
+        <w:rPr>
+          <w:rFonts w:ascii="Avenir Next LT Pro" w:hAnsi="Avenir Next LT Pro" w:cs="Calibri"/>
+          <w:color w:val="1F497D"/>
+          <w:sz w:val="22"/>
+          <w:szCs w:val="22"/>
+          <w:bdr w:val="none" w:sz="0" w:space="0" w:color="auto" w:frame="1"/>
+        </w:rPr>
+        <w:t xml:space="preserve"> (Developer), Alexander </w:t>
+      </w:r>
+      <w:proofErr w:type="spellStart"/>
+      <w:r>
+        <w:rPr>
+          <w:rFonts w:ascii="Avenir Next LT Pro" w:hAnsi="Avenir Next LT Pro" w:cs="Calibri"/>
+          <w:color w:val="1F497D"/>
+          <w:sz w:val="22"/>
+          <w:szCs w:val="22"/>
+          <w:bdr w:val="none" w:sz="0" w:space="0" w:color="auto" w:frame="1"/>
+        </w:rPr>
+        <w:t>Vartic</w:t>
+      </w:r>
+      <w:proofErr w:type="spellEnd"/>
+      <w:r>
+        <w:rPr>
+          <w:rFonts w:ascii="Avenir Next LT Pro" w:hAnsi="Avenir Next LT Pro" w:cs="Calibri"/>
+          <w:color w:val="1F497D"/>
+          <w:sz w:val="22"/>
+          <w:szCs w:val="22"/>
+          <w:bdr w:val="none" w:sz="0" w:space="0" w:color="auto" w:frame="1"/>
+        </w:rPr>
+        <w:t xml:space="preserve"> (Developer), Menderes </w:t>
+      </w:r>
+      <w:proofErr w:type="spellStart"/>
+      <w:r>
+        <w:rPr>
+          <w:rFonts w:ascii="Avenir Next LT Pro" w:hAnsi="Avenir Next LT Pro" w:cs="Calibri"/>
+          <w:color w:val="1F497D"/>
+          <w:sz w:val="22"/>
+          <w:szCs w:val="22"/>
+          <w:bdr w:val="none" w:sz="0" w:space="0" w:color="auto" w:frame="1"/>
+        </w:rPr>
+        <w:t>Sacli</w:t>
+      </w:r>
+      <w:proofErr w:type="spellEnd"/>
+      <w:r>
+        <w:rPr>
+          <w:rFonts w:ascii="Avenir Next LT Pro" w:hAnsi="Avenir Next LT Pro" w:cs="Calibri"/>
+          <w:color w:val="1F497D"/>
+          <w:sz w:val="22"/>
+          <w:szCs w:val="22"/>
+          <w:bdr w:val="none" w:sz="0" w:space="0" w:color="auto" w:frame="1"/>
+        </w:rPr>
+        <w:t xml:space="preserve"> (Developer), Qin Q. Zhao (Project Tutor)</w:t>
       </w:r>
     </w:p>
     <w:p>
@@ -1862,12 +2044,60 @@
       <w:r>
         <w:rPr>
           <w:rFonts w:ascii="Avenir Next LT Pro" w:hAnsi="Avenir Next LT Pro" w:cs="Calibri"/>
-          <w:color w:val="1F497D"/>
-          <w:sz w:val="22"/>
-          <w:szCs w:val="22"/>
-          <w:bdr w:val="none" w:sz="0" w:space="0" w:color="auto" w:frame="1"/>
-        </w:rPr>
-        <w:t>none</w:t>
+          <w:b/>
+          <w:bCs/>
+          <w:color w:val="1F497D"/>
+          <w:sz w:val="22"/>
+          <w:szCs w:val="22"/>
+          <w:bdr w:val="none" w:sz="0" w:space="0" w:color="auto" w:frame="1"/>
+        </w:rPr>
+        <w:t>Alex</w:t>
+      </w:r>
+      <w:r>
+        <w:rPr>
+          <w:rFonts w:ascii="Avenir Next LT Pro" w:hAnsi="Avenir Next LT Pro" w:cs="Calibri"/>
+          <w:b/>
+          <w:bCs/>
+          <w:color w:val="1F497D"/>
+          <w:sz w:val="22"/>
+          <w:szCs w:val="22"/>
+          <w:bdr w:val="none" w:sz="0" w:space="0" w:color="auto" w:frame="1"/>
+        </w:rPr>
+        <w:t>ander</w:t>
+      </w:r>
+      <w:r>
+        <w:rPr>
+          <w:rFonts w:ascii="Avenir Next LT Pro" w:hAnsi="Avenir Next LT Pro" w:cs="Calibri"/>
+          <w:b/>
+          <w:bCs/>
+          <w:color w:val="1F497D"/>
+          <w:sz w:val="22"/>
+          <w:szCs w:val="22"/>
+          <w:bdr w:val="none" w:sz="0" w:space="0" w:color="auto" w:frame="1"/>
+        </w:rPr>
+        <w:t xml:space="preserve"> </w:t>
+      </w:r>
+      <w:r>
+        <w:rPr>
+          <w:rFonts w:ascii="Avenir Next LT Pro" w:hAnsi="Avenir Next LT Pro" w:cs="Calibri"/>
+          <w:color w:val="1F497D"/>
+          <w:sz w:val="22"/>
+          <w:szCs w:val="22"/>
+          <w:bdr w:val="none" w:sz="0" w:space="0" w:color="auto" w:frame="1"/>
+        </w:rPr>
+        <w:t>and</w:t>
+      </w:r>
+      <w:r>
+        <w:rPr>
+          <w:rFonts w:ascii="Avenir Next LT Pro" w:hAnsi="Avenir Next LT Pro" w:cs="Calibri"/>
+          <w:b/>
+          <w:bCs/>
+          <w:color w:val="1F497D"/>
+          <w:sz w:val="22"/>
+          <w:szCs w:val="22"/>
+          <w:bdr w:val="none" w:sz="0" w:space="0" w:color="auto" w:frame="1"/>
+        </w:rPr>
+        <w:t xml:space="preserve"> Jose</w:t>
       </w:r>
     </w:p>
     <w:p>
@@ -1934,7 +2164,37 @@
           <w:szCs w:val="22"/>
           <w:bdr w:val="none" w:sz="0" w:space="0" w:color="auto" w:frame="1"/>
         </w:rPr>
-        <w:t>.</w:t>
+        <w:t xml:space="preserve">Discuss </w:t>
+      </w:r>
+      <w:r>
+        <w:rPr>
+          <w:rFonts w:ascii="Avenir Next LT Pro" w:hAnsi="Avenir Next LT Pro" w:cs="Calibri"/>
+          <w:color w:val="1F497D"/>
+          <w:sz w:val="22"/>
+          <w:szCs w:val="22"/>
+          <w:bdr w:val="none" w:sz="0" w:space="0" w:color="auto" w:frame="1"/>
+        </w:rPr>
+        <w:t xml:space="preserve">the URS and </w:t>
+      </w:r>
+      <w:r>
+        <w:rPr>
+          <w:rFonts w:ascii="Avenir Next LT Pro" w:hAnsi="Avenir Next LT Pro" w:cs="Calibri"/>
+          <w:color w:val="1F497D"/>
+          <w:sz w:val="22"/>
+          <w:szCs w:val="22"/>
+          <w:bdr w:val="none" w:sz="0" w:space="0" w:color="auto" w:frame="1"/>
+        </w:rPr>
+        <w:t xml:space="preserve">give a demo of what the HR app looks like and </w:t>
+      </w:r>
+      <w:r>
+        <w:rPr>
+          <w:rFonts w:ascii="Avenir Next LT Pro" w:hAnsi="Avenir Next LT Pro" w:cs="Calibri"/>
+          <w:color w:val="1F497D"/>
+          <w:sz w:val="22"/>
+          <w:szCs w:val="22"/>
+          <w:bdr w:val="none" w:sz="0" w:space="0" w:color="auto" w:frame="1"/>
+        </w:rPr>
+        <w:t>how the basic functionalities work.</w:t>
       </w:r>
     </w:p>
     <w:p>
@@ -1993,53 +2253,7 @@
           <w:szCs w:val="22"/>
           <w:bdr w:val="none" w:sz="0" w:space="0" w:color="auto" w:frame="1"/>
         </w:rPr>
-        <w:t>.</w:t>
-      </w:r>
-    </w:p>
-    <w:p>
-      <w:pPr>
-        <w:pStyle w:val="NormalWeb"/>
-        <w:shd w:val="clear" w:color="auto" w:fill="FFFFFF"/>
-        <w:spacing w:before="0" w:beforeAutospacing="0" w:after="0" w:afterAutospacing="0"/>
-        <w:rPr>
-          <w:rFonts w:ascii="Avenir Next LT Pro" w:hAnsi="Avenir Next LT Pro" w:cs="Calibri"/>
-          <w:color w:val="1F497D"/>
-          <w:sz w:val="22"/>
-          <w:szCs w:val="22"/>
-          <w:bdr w:val="none" w:sz="0" w:space="0" w:color="auto" w:frame="1"/>
-        </w:rPr>
-      </w:pPr>
-      <w:r>
-        <w:rPr>
-          <w:rFonts w:ascii="Avenir Next LT Pro" w:hAnsi="Avenir Next LT Pro" w:cs="Calibri"/>
-          <w:color w:val="EC2513" w:themeColor="accent2" w:themeShade="BF"/>
-          <w:sz w:val="22"/>
-          <w:szCs w:val="22"/>
-          <w:bdr w:val="none" w:sz="0" w:space="0" w:color="auto" w:frame="1"/>
-        </w:rPr>
-        <w:t>Actions with target dates (</w:t>
-      </w:r>
-      <w:bookmarkStart w:id="0" w:name="_GoBack"/>
-      <w:bookmarkEnd w:id="0"/>
-      <w:r>
-        <w:rPr>
-          <w:rFonts w:ascii="Avenir Next LT Pro" w:hAnsi="Avenir Next LT Pro" w:cs="Calibri"/>
-          <w:color w:val="EC2513" w:themeColor="accent2" w:themeShade="BF"/>
-          <w:sz w:val="22"/>
-          <w:szCs w:val="22"/>
-          <w:bdr w:val="none" w:sz="0" w:space="0" w:color="auto" w:frame="1"/>
-        </w:rPr>
-        <w:t>)</w:t>
-      </w:r>
-      <w:r>
-        <w:rPr>
-          <w:rFonts w:ascii="Avenir Next LT Pro" w:hAnsi="Avenir Next LT Pro" w:cs="Calibri"/>
-          <w:color w:val="1F497D"/>
-          <w:sz w:val="22"/>
-          <w:szCs w:val="22"/>
-          <w:bdr w:val="none" w:sz="0" w:space="0" w:color="auto" w:frame="1"/>
-        </w:rPr>
-        <w:t>:</w:t>
+        <w:t>Update the URS.</w:t>
       </w:r>
     </w:p>
     <w:p>
@@ -2064,8 +2278,736 @@
           <w:szCs w:val="22"/>
           <w:bdr w:val="none" w:sz="0" w:space="0" w:color="auto" w:frame="1"/>
         </w:rPr>
+        <w:t xml:space="preserve">Continue working and updating the HR </w:t>
+      </w:r>
+      <w:r>
+        <w:rPr>
+          <w:rFonts w:ascii="Avenir Next LT Pro" w:hAnsi="Avenir Next LT Pro" w:cs="Calibri"/>
+          <w:color w:val="1F497D"/>
+          <w:sz w:val="22"/>
+          <w:szCs w:val="22"/>
+          <w:bdr w:val="none" w:sz="0" w:space="0" w:color="auto" w:frame="1"/>
+        </w:rPr>
+        <w:t>application.</w:t>
+      </w:r>
+    </w:p>
+    <w:p>
+      <w:pPr>
+        <w:pStyle w:val="NormalWeb"/>
+        <w:shd w:val="clear" w:color="auto" w:fill="FFFFFF"/>
+        <w:spacing w:before="0" w:beforeAutospacing="0" w:after="0" w:afterAutospacing="0"/>
+        <w:rPr>
+          <w:rFonts w:ascii="Avenir Next LT Pro" w:hAnsi="Avenir Next LT Pro" w:cs="Calibri"/>
+          <w:color w:val="1F497D"/>
+          <w:sz w:val="22"/>
+          <w:szCs w:val="22"/>
+          <w:bdr w:val="none" w:sz="0" w:space="0" w:color="auto" w:frame="1"/>
+        </w:rPr>
+      </w:pPr>
+      <w:r>
+        <w:rPr>
+          <w:rFonts w:ascii="Avenir Next LT Pro" w:hAnsi="Avenir Next LT Pro" w:cs="Calibri"/>
+          <w:color w:val="EC2513" w:themeColor="accent2" w:themeShade="BF"/>
+          <w:sz w:val="22"/>
+          <w:szCs w:val="22"/>
+          <w:bdr w:val="none" w:sz="0" w:space="0" w:color="auto" w:frame="1"/>
+        </w:rPr>
+        <w:t>Actions with target dates (</w:t>
+      </w:r>
+      <w:r>
+        <w:rPr>
+          <w:rFonts w:ascii="Avenir Next LT Pro" w:hAnsi="Avenir Next LT Pro" w:cs="Calibri"/>
+          <w:color w:val="7030A0"/>
+          <w:sz w:val="22"/>
+          <w:szCs w:val="22"/>
+          <w:bdr w:val="none" w:sz="0" w:space="0" w:color="auto" w:frame="1"/>
+        </w:rPr>
+        <w:t>17</w:t>
+      </w:r>
+      <w:r>
+        <w:rPr>
+          <w:rFonts w:ascii="Avenir Next LT Pro" w:hAnsi="Avenir Next LT Pro" w:cs="Calibri"/>
+          <w:color w:val="7030A0"/>
+          <w:sz w:val="22"/>
+          <w:szCs w:val="22"/>
+          <w:bdr w:val="none" w:sz="0" w:space="0" w:color="auto" w:frame="1"/>
+        </w:rPr>
+        <w:t xml:space="preserve"> March</w:t>
+      </w:r>
+      <w:r>
+        <w:rPr>
+          <w:rFonts w:ascii="Avenir Next LT Pro" w:hAnsi="Avenir Next LT Pro" w:cs="Calibri"/>
+          <w:color w:val="EC2513" w:themeColor="accent2" w:themeShade="BF"/>
+          <w:sz w:val="22"/>
+          <w:szCs w:val="22"/>
+          <w:bdr w:val="none" w:sz="0" w:space="0" w:color="auto" w:frame="1"/>
+        </w:rPr>
+        <w:t>)</w:t>
+      </w:r>
+      <w:r>
+        <w:rPr>
+          <w:rFonts w:ascii="Avenir Next LT Pro" w:hAnsi="Avenir Next LT Pro" w:cs="Calibri"/>
+          <w:color w:val="1F497D"/>
+          <w:sz w:val="22"/>
+          <w:szCs w:val="22"/>
+          <w:bdr w:val="none" w:sz="0" w:space="0" w:color="auto" w:frame="1"/>
+        </w:rPr>
+        <w:t>:</w:t>
+      </w:r>
+    </w:p>
+    <w:p>
+      <w:pPr>
+        <w:pStyle w:val="NormalWeb"/>
+        <w:numPr>
+          <w:ilvl w:val="0"/>
+          <w:numId w:val="31"/>
+        </w:numPr>
+        <w:shd w:val="clear" w:color="auto" w:fill="FFFFFF"/>
+        <w:spacing w:before="0" w:beforeAutospacing="0" w:after="0" w:afterAutospacing="0"/>
+        <w:rPr>
+          <w:rFonts w:ascii="Avenir Next LT Pro" w:hAnsi="Avenir Next LT Pro" w:cs="Calibri"/>
+          <w:color w:val="1F497D"/>
+          <w:sz w:val="22"/>
+          <w:szCs w:val="22"/>
+          <w:bdr w:val="none" w:sz="0" w:space="0" w:color="auto" w:frame="1"/>
+        </w:rPr>
+      </w:pPr>
+      <w:r>
+        <w:rPr>
+          <w:rFonts w:ascii="Avenir Next LT Pro" w:hAnsi="Avenir Next LT Pro" w:cs="Calibri"/>
+          <w:color w:val="1F497D"/>
+          <w:sz w:val="22"/>
+          <w:szCs w:val="22"/>
+          <w:bdr w:val="none" w:sz="0" w:space="0" w:color="auto" w:frame="1"/>
+        </w:rPr>
+        <w:t>Discuss the progress within the group.</w:t>
+      </w:r>
+    </w:p>
+    <w:p>
+      <w:pPr>
+        <w:pStyle w:val="NormalWeb"/>
+        <w:numPr>
+          <w:ilvl w:val="0"/>
+          <w:numId w:val="31"/>
+        </w:numPr>
+        <w:shd w:val="clear" w:color="auto" w:fill="FFFFFF"/>
+        <w:spacing w:before="0" w:beforeAutospacing="0" w:after="0" w:afterAutospacing="0"/>
+        <w:rPr>
+          <w:rFonts w:ascii="Avenir Next LT Pro" w:hAnsi="Avenir Next LT Pro"/>
+          <w:color w:val="201F1E"/>
+        </w:rPr>
+      </w:pPr>
+      <w:r>
+        <w:rPr>
+          <w:rFonts w:ascii="Avenir Next LT Pro" w:hAnsi="Avenir Next LT Pro" w:cs="Calibri"/>
+          <w:color w:val="1F497D"/>
+          <w:sz w:val="22"/>
+          <w:szCs w:val="22"/>
+          <w:bdr w:val="none" w:sz="0" w:space="0" w:color="auto" w:frame="1"/>
+        </w:rPr>
+        <w:t>Give a demo and get feedback to improve on.</w:t>
+      </w:r>
+    </w:p>
+    <w:p>
+      <w:pPr>
+        <w:pStyle w:val="Subtitle"/>
+        <w:rPr>
+          <w:rFonts w:ascii="Avenir Next LT Pro" w:hAnsi="Avenir Next LT Pro"/>
+          <w:sz w:val="28"/>
+          <w:szCs w:val="20"/>
+        </w:rPr>
+      </w:pPr>
+      <w:r>
+        <w:rPr>
+          <w:rFonts w:ascii="Avenir Next LT Pro" w:hAnsi="Avenir Next LT Pro"/>
+          <w:sz w:val="28"/>
+          <w:szCs w:val="20"/>
+        </w:rPr>
+        <w:t>1</w:t>
+      </w:r>
+      <w:r>
+        <w:rPr>
+          <w:rFonts w:ascii="Avenir Next LT Pro" w:hAnsi="Avenir Next LT Pro"/>
+          <w:sz w:val="28"/>
+          <w:szCs w:val="20"/>
+        </w:rPr>
+        <w:t>7</w:t>
+      </w:r>
+      <w:r>
+        <w:rPr>
+          <w:rFonts w:ascii="Avenir Next LT Pro" w:hAnsi="Avenir Next LT Pro"/>
+          <w:sz w:val="28"/>
+          <w:szCs w:val="20"/>
+        </w:rPr>
+        <w:t>-</w:t>
+      </w:r>
+      <w:r>
+        <w:rPr>
+          <w:rFonts w:ascii="Avenir Next LT Pro" w:hAnsi="Avenir Next LT Pro"/>
+          <w:sz w:val="28"/>
+          <w:szCs w:val="20"/>
+        </w:rPr>
+        <w:t>March</w:t>
+      </w:r>
+      <w:r>
+        <w:rPr>
+          <w:rFonts w:ascii="Avenir Next LT Pro" w:hAnsi="Avenir Next LT Pro"/>
+          <w:sz w:val="28"/>
+          <w:szCs w:val="20"/>
+        </w:rPr>
+        <w:t>-2</w:t>
+      </w:r>
+      <w:r>
+        <w:rPr>
+          <w:rFonts w:ascii="Avenir Next LT Pro" w:hAnsi="Avenir Next LT Pro"/>
+          <w:sz w:val="28"/>
+          <w:szCs w:val="20"/>
+        </w:rPr>
+        <w:t>020</w:t>
+      </w:r>
+    </w:p>
+    <w:p>
+      <w:pPr>
+        <w:pStyle w:val="NormalWeb"/>
+        <w:shd w:val="clear" w:color="auto" w:fill="FFFFFF"/>
+        <w:spacing w:before="0" w:beforeAutospacing="0" w:after="0" w:afterAutospacing="0"/>
+        <w:rPr>
+          <w:rFonts w:ascii="Avenir Next LT Pro" w:hAnsi="Avenir Next LT Pro"/>
+          <w:color w:val="201F1E"/>
+        </w:rPr>
+      </w:pPr>
+      <w:r>
+        <w:rPr>
+          <w:rFonts w:ascii="Avenir Next LT Pro" w:hAnsi="Avenir Next LT Pro" w:cs="Calibri"/>
+          <w:color w:val="1F497D"/>
+          <w:sz w:val="22"/>
+          <w:szCs w:val="22"/>
+          <w:bdr w:val="none" w:sz="0" w:space="0" w:color="auto" w:frame="1"/>
+        </w:rPr>
+        <w:t>Date: Tue</w:t>
+      </w:r>
+      <w:r>
+        <w:rPr>
+          <w:rFonts w:ascii="Avenir Next LT Pro" w:hAnsi="Avenir Next LT Pro" w:cs="Calibri"/>
+          <w:color w:val="1F497D"/>
+          <w:sz w:val="22"/>
+          <w:szCs w:val="22"/>
+          <w:bdr w:val="none" w:sz="0" w:space="0" w:color="auto" w:frame="1"/>
+        </w:rPr>
+        <w:t>sday March 1</w:t>
+      </w:r>
+      <w:r>
+        <w:rPr>
+          <w:rFonts w:ascii="Avenir Next LT Pro" w:hAnsi="Avenir Next LT Pro" w:cs="Calibri"/>
+          <w:color w:val="1F497D"/>
+          <w:sz w:val="22"/>
+          <w:szCs w:val="22"/>
+          <w:bdr w:val="none" w:sz="0" w:space="0" w:color="auto" w:frame="1"/>
+        </w:rPr>
+        <w:t>7</w:t>
+      </w:r>
+      <w:r>
+        <w:rPr>
+          <w:rFonts w:ascii="Avenir Next LT Pro" w:hAnsi="Avenir Next LT Pro" w:cs="Calibri"/>
+          <w:color w:val="1F497D"/>
+          <w:sz w:val="22"/>
+          <w:szCs w:val="22"/>
+          <w:bdr w:val="none" w:sz="0" w:space="0" w:color="auto" w:frame="1"/>
+          <w:vertAlign w:val="superscript"/>
+        </w:rPr>
+        <w:t>th</w:t>
+      </w:r>
+      <w:r>
+        <w:rPr>
+          <w:rFonts w:ascii="Avenir Next LT Pro" w:hAnsi="Avenir Next LT Pro" w:cs="Calibri"/>
+          <w:color w:val="1F497D"/>
+          <w:sz w:val="22"/>
+          <w:szCs w:val="22"/>
+          <w:bdr w:val="none" w:sz="0" w:space="0" w:color="auto" w:frame="1"/>
+        </w:rPr>
+        <w:t xml:space="preserve">  </w:t>
+      </w:r>
+    </w:p>
+    <w:p>
+      <w:pPr>
+        <w:pStyle w:val="NormalWeb"/>
+        <w:shd w:val="clear" w:color="auto" w:fill="FFFFFF"/>
+        <w:spacing w:before="0" w:beforeAutospacing="0" w:after="0" w:afterAutospacing="0"/>
+        <w:rPr>
+          <w:rFonts w:ascii="Avenir Next LT Pro" w:hAnsi="Avenir Next LT Pro"/>
+          <w:color w:val="201F1E"/>
+        </w:rPr>
+      </w:pPr>
+      <w:r>
+        <w:rPr>
+          <w:rFonts w:ascii="Avenir Next LT Pro" w:hAnsi="Avenir Next LT Pro" w:cs="Calibri"/>
+          <w:color w:val="1F497D"/>
+          <w:sz w:val="22"/>
+          <w:szCs w:val="22"/>
+          <w:bdr w:val="none" w:sz="0" w:space="0" w:color="auto" w:frame="1"/>
+        </w:rPr>
+        <w:t xml:space="preserve">Time: </w:t>
+      </w:r>
+      <w:r>
+        <w:rPr>
+          <w:rFonts w:ascii="Avenir Next LT Pro" w:hAnsi="Avenir Next LT Pro" w:cs="Calibri"/>
+          <w:color w:val="1F497D"/>
+          <w:sz w:val="22"/>
+          <w:szCs w:val="22"/>
+          <w:bdr w:val="none" w:sz="0" w:space="0" w:color="auto" w:frame="1"/>
+        </w:rPr>
+        <w:t>12</w:t>
+      </w:r>
+      <w:r>
+        <w:rPr>
+          <w:rFonts w:ascii="Avenir Next LT Pro" w:hAnsi="Avenir Next LT Pro" w:cs="Calibri"/>
+          <w:color w:val="1F497D"/>
+          <w:sz w:val="22"/>
+          <w:szCs w:val="22"/>
+          <w:bdr w:val="none" w:sz="0" w:space="0" w:color="auto" w:frame="1"/>
+        </w:rPr>
+        <w:t>:</w:t>
+      </w:r>
+      <w:r>
+        <w:rPr>
+          <w:rFonts w:ascii="Avenir Next LT Pro" w:hAnsi="Avenir Next LT Pro" w:cs="Calibri"/>
+          <w:color w:val="1F497D"/>
+          <w:sz w:val="22"/>
+          <w:szCs w:val="22"/>
+          <w:bdr w:val="none" w:sz="0" w:space="0" w:color="auto" w:frame="1"/>
+        </w:rPr>
+        <w:t>45</w:t>
+      </w:r>
+      <w:r>
+        <w:rPr>
+          <w:rFonts w:ascii="Avenir Next LT Pro" w:hAnsi="Avenir Next LT Pro" w:cs="Calibri"/>
+          <w:color w:val="1F497D"/>
+          <w:sz w:val="22"/>
+          <w:szCs w:val="22"/>
+          <w:bdr w:val="none" w:sz="0" w:space="0" w:color="auto" w:frame="1"/>
+        </w:rPr>
+        <w:t xml:space="preserve"> p</w:t>
+      </w:r>
+      <w:r>
+        <w:rPr>
+          <w:rFonts w:ascii="Avenir Next LT Pro" w:hAnsi="Avenir Next LT Pro" w:cs="Calibri"/>
+          <w:color w:val="1F497D"/>
+          <w:sz w:val="22"/>
+          <w:szCs w:val="22"/>
+          <w:bdr w:val="none" w:sz="0" w:space="0" w:color="auto" w:frame="1"/>
+        </w:rPr>
+        <w:t xml:space="preserve">m – </w:t>
+      </w:r>
+      <w:r>
+        <w:rPr>
+          <w:rFonts w:ascii="Avenir Next LT Pro" w:hAnsi="Avenir Next LT Pro" w:cs="Calibri"/>
+          <w:color w:val="1F497D"/>
+          <w:sz w:val="22"/>
+          <w:szCs w:val="22"/>
+          <w:bdr w:val="none" w:sz="0" w:space="0" w:color="auto" w:frame="1"/>
+        </w:rPr>
+        <w:t>0</w:t>
+      </w:r>
+      <w:r>
+        <w:rPr>
+          <w:rFonts w:ascii="Avenir Next LT Pro" w:hAnsi="Avenir Next LT Pro" w:cs="Calibri"/>
+          <w:color w:val="1F497D"/>
+          <w:sz w:val="22"/>
+          <w:szCs w:val="22"/>
+          <w:bdr w:val="none" w:sz="0" w:space="0" w:color="auto" w:frame="1"/>
+        </w:rPr>
+        <w:t>1</w:t>
+      </w:r>
+      <w:r>
+        <w:rPr>
+          <w:rFonts w:ascii="Avenir Next LT Pro" w:hAnsi="Avenir Next LT Pro" w:cs="Calibri"/>
+          <w:color w:val="1F497D"/>
+          <w:sz w:val="22"/>
+          <w:szCs w:val="22"/>
+          <w:bdr w:val="none" w:sz="0" w:space="0" w:color="auto" w:frame="1"/>
+        </w:rPr>
+        <w:t>:</w:t>
+      </w:r>
+      <w:r>
+        <w:rPr>
+          <w:rFonts w:ascii="Avenir Next LT Pro" w:hAnsi="Avenir Next LT Pro" w:cs="Calibri"/>
+          <w:color w:val="1F497D"/>
+          <w:sz w:val="22"/>
+          <w:szCs w:val="22"/>
+          <w:bdr w:val="none" w:sz="0" w:space="0" w:color="auto" w:frame="1"/>
+        </w:rPr>
+        <w:t>15</w:t>
+      </w:r>
+      <w:r>
+        <w:rPr>
+          <w:rFonts w:ascii="Avenir Next LT Pro" w:hAnsi="Avenir Next LT Pro" w:cs="Calibri"/>
+          <w:color w:val="1F497D"/>
+          <w:sz w:val="22"/>
+          <w:szCs w:val="22"/>
+          <w:bdr w:val="none" w:sz="0" w:space="0" w:color="auto" w:frame="1"/>
+        </w:rPr>
+        <w:t xml:space="preserve"> </w:t>
+      </w:r>
+      <w:r>
+        <w:rPr>
+          <w:rFonts w:ascii="Avenir Next LT Pro" w:hAnsi="Avenir Next LT Pro" w:cs="Calibri"/>
+          <w:color w:val="1F497D"/>
+          <w:sz w:val="22"/>
+          <w:szCs w:val="22"/>
+          <w:bdr w:val="none" w:sz="0" w:space="0" w:color="auto" w:frame="1"/>
+        </w:rPr>
+        <w:t>pm</w:t>
+      </w:r>
+    </w:p>
+    <w:p>
+      <w:pPr>
+        <w:pStyle w:val="NormalWeb"/>
+        <w:shd w:val="clear" w:color="auto" w:fill="FFFFFF"/>
+        <w:spacing w:before="0" w:beforeAutospacing="0" w:after="0" w:afterAutospacing="0"/>
+        <w:rPr>
+          <w:rFonts w:ascii="Avenir Next LT Pro" w:hAnsi="Avenir Next LT Pro"/>
+          <w:color w:val="201F1E"/>
+        </w:rPr>
+      </w:pPr>
+      <w:r>
+        <w:rPr>
+          <w:rFonts w:ascii="Avenir Next LT Pro" w:hAnsi="Avenir Next LT Pro" w:cs="Calibri"/>
+          <w:color w:val="1F497D"/>
+          <w:sz w:val="22"/>
+          <w:szCs w:val="22"/>
+          <w:bdr w:val="none" w:sz="0" w:space="0" w:color="auto" w:frame="1"/>
+        </w:rPr>
+        <w:t>Location: Fontys R1 2.</w:t>
+      </w:r>
+      <w:r>
+        <w:rPr>
+          <w:rFonts w:ascii="Avenir Next LT Pro" w:hAnsi="Avenir Next LT Pro" w:cs="Calibri"/>
+          <w:color w:val="1F497D"/>
+          <w:sz w:val="22"/>
+          <w:szCs w:val="22"/>
+          <w:bdr w:val="none" w:sz="0" w:space="0" w:color="auto" w:frame="1"/>
+        </w:rPr>
+        <w:t>16</w:t>
+      </w:r>
+    </w:p>
+    <w:p>
+      <w:pPr>
+        <w:pStyle w:val="NormalWeb"/>
+        <w:shd w:val="clear" w:color="auto" w:fill="FFFFFF"/>
+        <w:spacing w:before="0" w:beforeAutospacing="0" w:after="0" w:afterAutospacing="0"/>
+        <w:rPr>
+          <w:rFonts w:ascii="Avenir Next LT Pro" w:hAnsi="Avenir Next LT Pro"/>
+          <w:color w:val="201F1E"/>
+        </w:rPr>
+      </w:pPr>
+      <w:r>
+        <w:rPr>
+          <w:rFonts w:ascii="Avenir Next LT Pro" w:hAnsi="Avenir Next LT Pro" w:cs="Calibri"/>
+          <w:color w:val="1F497D"/>
+          <w:sz w:val="22"/>
+          <w:szCs w:val="22"/>
+          <w:bdr w:val="none" w:sz="0" w:space="0" w:color="auto" w:frame="1"/>
+        </w:rPr>
+        <w:t xml:space="preserve">Attendees: Louis Cocks (Developer), </w:t>
+      </w:r>
+      <w:r>
+        <w:rPr>
+          <w:rFonts w:ascii="Avenir Next LT Pro" w:hAnsi="Avenir Next LT Pro" w:cs="Calibri"/>
+          <w:color w:val="1F497D"/>
+          <w:sz w:val="22"/>
+          <w:szCs w:val="22"/>
+          <w:bdr w:val="none" w:sz="0" w:space="0" w:color="auto" w:frame="1"/>
+        </w:rPr>
+        <w:t xml:space="preserve">Jose N. </w:t>
+      </w:r>
+      <w:proofErr w:type="spellStart"/>
+      <w:r>
+        <w:rPr>
+          <w:rFonts w:ascii="Avenir Next LT Pro" w:hAnsi="Avenir Next LT Pro" w:cs="Calibri"/>
+          <w:color w:val="1F497D"/>
+          <w:sz w:val="22"/>
+          <w:szCs w:val="22"/>
+          <w:bdr w:val="none" w:sz="0" w:space="0" w:color="auto" w:frame="1"/>
+        </w:rPr>
+        <w:t>Carbonell</w:t>
+      </w:r>
+      <w:proofErr w:type="spellEnd"/>
+      <w:r>
+        <w:rPr>
+          <w:rFonts w:ascii="Avenir Next LT Pro" w:hAnsi="Avenir Next LT Pro" w:cs="Calibri"/>
+          <w:color w:val="1F497D"/>
+          <w:sz w:val="22"/>
+          <w:szCs w:val="22"/>
+          <w:bdr w:val="none" w:sz="0" w:space="0" w:color="auto" w:frame="1"/>
+        </w:rPr>
+        <w:t xml:space="preserve"> (Developer), Alexander </w:t>
+      </w:r>
+      <w:proofErr w:type="spellStart"/>
+      <w:r>
+        <w:rPr>
+          <w:rFonts w:ascii="Avenir Next LT Pro" w:hAnsi="Avenir Next LT Pro" w:cs="Calibri"/>
+          <w:color w:val="1F497D"/>
+          <w:sz w:val="22"/>
+          <w:szCs w:val="22"/>
+          <w:bdr w:val="none" w:sz="0" w:space="0" w:color="auto" w:frame="1"/>
+        </w:rPr>
+        <w:t>Vartic</w:t>
+      </w:r>
+      <w:proofErr w:type="spellEnd"/>
+      <w:r>
+        <w:rPr>
+          <w:rFonts w:ascii="Avenir Next LT Pro" w:hAnsi="Avenir Next LT Pro" w:cs="Calibri"/>
+          <w:color w:val="1F497D"/>
+          <w:sz w:val="22"/>
+          <w:szCs w:val="22"/>
+          <w:bdr w:val="none" w:sz="0" w:space="0" w:color="auto" w:frame="1"/>
+        </w:rPr>
+        <w:t xml:space="preserve"> (Developer), Menderes </w:t>
+      </w:r>
+      <w:proofErr w:type="spellStart"/>
+      <w:r>
+        <w:rPr>
+          <w:rFonts w:ascii="Avenir Next LT Pro" w:hAnsi="Avenir Next LT Pro" w:cs="Calibri"/>
+          <w:color w:val="1F497D"/>
+          <w:sz w:val="22"/>
+          <w:szCs w:val="22"/>
+          <w:bdr w:val="none" w:sz="0" w:space="0" w:color="auto" w:frame="1"/>
+        </w:rPr>
+        <w:t>Sacli</w:t>
+      </w:r>
+      <w:proofErr w:type="spellEnd"/>
+      <w:r>
+        <w:rPr>
+          <w:rFonts w:ascii="Avenir Next LT Pro" w:hAnsi="Avenir Next LT Pro" w:cs="Calibri"/>
+          <w:color w:val="1F497D"/>
+          <w:sz w:val="22"/>
+          <w:szCs w:val="22"/>
+          <w:bdr w:val="none" w:sz="0" w:space="0" w:color="auto" w:frame="1"/>
+        </w:rPr>
+        <w:t xml:space="preserve"> (Developer), Qin Q. Zhao (Project Tutor)</w:t>
+      </w:r>
+    </w:p>
+    <w:p>
+      <w:pPr>
+        <w:pStyle w:val="NormalWeb"/>
+        <w:shd w:val="clear" w:color="auto" w:fill="FFFFFF"/>
+        <w:spacing w:before="0" w:beforeAutospacing="0" w:after="0" w:afterAutospacing="0"/>
+        <w:rPr>
+          <w:rFonts w:ascii="Avenir Next LT Pro" w:hAnsi="Avenir Next LT Pro" w:cs="Calibri"/>
+          <w:color w:val="1F497D"/>
+          <w:sz w:val="22"/>
+          <w:szCs w:val="22"/>
+          <w:bdr w:val="none" w:sz="0" w:space="0" w:color="auto" w:frame="1"/>
+        </w:rPr>
+      </w:pPr>
+      <w:r>
+        <w:rPr>
+          <w:rFonts w:ascii="Avenir Next LT Pro" w:hAnsi="Avenir Next LT Pro" w:cs="Calibri"/>
+          <w:color w:val="1F497D"/>
+          <w:sz w:val="22"/>
+          <w:szCs w:val="22"/>
+          <w:bdr w:val="none" w:sz="0" w:space="0" w:color="auto" w:frame="1"/>
+        </w:rPr>
+        <w:t xml:space="preserve">Absent: </w:t>
+      </w:r>
+    </w:p>
+    <w:p>
+      <w:pPr>
+        <w:pStyle w:val="NormalWeb"/>
+        <w:shd w:val="clear" w:color="auto" w:fill="FFFFFF"/>
+        <w:spacing w:before="0" w:beforeAutospacing="0" w:after="0" w:afterAutospacing="0"/>
+        <w:rPr>
+          <w:rFonts w:ascii="Avenir Next LT Pro" w:hAnsi="Avenir Next LT Pro"/>
+          <w:color w:val="201F1E"/>
+        </w:rPr>
+      </w:pPr>
+    </w:p>
+    <w:p>
+      <w:pPr>
+        <w:pStyle w:val="NormalWeb"/>
+        <w:shd w:val="clear" w:color="auto" w:fill="FFFFFF"/>
+        <w:spacing w:before="0" w:beforeAutospacing="0" w:after="0" w:afterAutospacing="0"/>
+        <w:rPr>
+          <w:rFonts w:ascii="Avenir Next LT Pro" w:hAnsi="Avenir Next LT Pro"/>
+          <w:color w:val="201F1E"/>
+        </w:rPr>
+      </w:pPr>
+      <w:r>
+        <w:rPr>
+          <w:rFonts w:ascii="Avenir Next LT Pro" w:hAnsi="Avenir Next LT Pro" w:cs="Calibri"/>
+          <w:color w:val="EC2513" w:themeColor="accent2" w:themeShade="BF"/>
+          <w:sz w:val="22"/>
+          <w:szCs w:val="22"/>
+          <w:bdr w:val="none" w:sz="0" w:space="0" w:color="auto" w:frame="1"/>
+        </w:rPr>
+        <w:t>Subjects</w:t>
+      </w:r>
+      <w:r>
+        <w:rPr>
+          <w:rFonts w:ascii="Avenir Next LT Pro" w:hAnsi="Avenir Next LT Pro" w:cs="Calibri"/>
+          <w:color w:val="1F497D"/>
+          <w:sz w:val="22"/>
+          <w:szCs w:val="22"/>
+          <w:bdr w:val="none" w:sz="0" w:space="0" w:color="auto" w:frame="1"/>
+        </w:rPr>
+        <w:t>:</w:t>
+      </w:r>
+    </w:p>
+    <w:p>
+      <w:pPr>
+        <w:pStyle w:val="NormalWeb"/>
+        <w:numPr>
+          <w:ilvl w:val="0"/>
+          <w:numId w:val="31"/>
+        </w:numPr>
+        <w:shd w:val="clear" w:color="auto" w:fill="FFFFFF"/>
+        <w:spacing w:before="0" w:beforeAutospacing="0" w:after="0" w:afterAutospacing="0"/>
+        <w:rPr>
+          <w:rFonts w:ascii="Avenir Next LT Pro" w:hAnsi="Avenir Next LT Pro"/>
+          <w:color w:val="201F1E"/>
+        </w:rPr>
+      </w:pPr>
+      <w:r>
+        <w:rPr>
+          <w:rFonts w:ascii="Avenir Next LT Pro" w:hAnsi="Avenir Next LT Pro" w:cs="Calibri"/>
+          <w:color w:val="1F497D"/>
+          <w:sz w:val="22"/>
+          <w:szCs w:val="22"/>
+          <w:bdr w:val="none" w:sz="0" w:space="0" w:color="auto" w:frame="1"/>
+        </w:rPr>
         <w:t>.</w:t>
       </w:r>
+      <w:bookmarkStart w:id="0" w:name="_GoBack"/>
+      <w:bookmarkEnd w:id="0"/>
+    </w:p>
+    <w:p>
+      <w:pPr>
+        <w:pStyle w:val="NormalWeb"/>
+        <w:shd w:val="clear" w:color="auto" w:fill="FFFFFF"/>
+        <w:spacing w:before="0" w:beforeAutospacing="0" w:after="0" w:afterAutospacing="0"/>
+        <w:rPr>
+          <w:rFonts w:ascii="Avenir Next LT Pro" w:hAnsi="Avenir Next LT Pro" w:cs="Calibri"/>
+          <w:color w:val="1F497D"/>
+          <w:sz w:val="22"/>
+          <w:szCs w:val="22"/>
+          <w:bdr w:val="none" w:sz="0" w:space="0" w:color="auto" w:frame="1"/>
+        </w:rPr>
+      </w:pPr>
+      <w:r>
+        <w:rPr>
+          <w:rFonts w:ascii="Avenir Next LT Pro" w:hAnsi="Avenir Next LT Pro" w:cs="Calibri"/>
+          <w:color w:val="EC2513" w:themeColor="accent2" w:themeShade="BF"/>
+          <w:sz w:val="22"/>
+          <w:szCs w:val="22"/>
+          <w:bdr w:val="none" w:sz="0" w:space="0" w:color="auto" w:frame="1"/>
+        </w:rPr>
+        <w:t>Decisions</w:t>
+      </w:r>
+      <w:r>
+        <w:rPr>
+          <w:rFonts w:ascii="Avenir Next LT Pro" w:hAnsi="Avenir Next LT Pro" w:cs="Calibri"/>
+          <w:color w:val="1F497D"/>
+          <w:sz w:val="22"/>
+          <w:szCs w:val="22"/>
+          <w:bdr w:val="none" w:sz="0" w:space="0" w:color="auto" w:frame="1"/>
+        </w:rPr>
+        <w:t>:</w:t>
+      </w:r>
+    </w:p>
+    <w:p>
+      <w:pPr>
+        <w:pStyle w:val="NormalWeb"/>
+        <w:numPr>
+          <w:ilvl w:val="0"/>
+          <w:numId w:val="31"/>
+        </w:numPr>
+        <w:shd w:val="clear" w:color="auto" w:fill="FFFFFF"/>
+        <w:spacing w:before="0" w:beforeAutospacing="0" w:after="0" w:afterAutospacing="0"/>
+        <w:rPr>
+          <w:rFonts w:ascii="Avenir Next LT Pro" w:hAnsi="Avenir Next LT Pro"/>
+          <w:color w:val="201F1E"/>
+        </w:rPr>
+      </w:pPr>
+      <w:r>
+        <w:rPr>
+          <w:rFonts w:ascii="Avenir Next LT Pro" w:hAnsi="Avenir Next LT Pro" w:cs="Calibri"/>
+          <w:color w:val="1F497D"/>
+          <w:sz w:val="22"/>
+          <w:szCs w:val="22"/>
+          <w:bdr w:val="none" w:sz="0" w:space="0" w:color="auto" w:frame="1"/>
+        </w:rPr>
+        <w:t>.</w:t>
+      </w:r>
+    </w:p>
+    <w:p>
+      <w:pPr>
+        <w:pStyle w:val="NormalWeb"/>
+        <w:shd w:val="clear" w:color="auto" w:fill="FFFFFF"/>
+        <w:spacing w:before="0" w:beforeAutospacing="0" w:after="0" w:afterAutospacing="0"/>
+        <w:rPr>
+          <w:rFonts w:ascii="Avenir Next LT Pro" w:hAnsi="Avenir Next LT Pro" w:cs="Calibri"/>
+          <w:color w:val="1F497D"/>
+          <w:sz w:val="22"/>
+          <w:szCs w:val="22"/>
+          <w:bdr w:val="none" w:sz="0" w:space="0" w:color="auto" w:frame="1"/>
+        </w:rPr>
+      </w:pPr>
+      <w:r>
+        <w:rPr>
+          <w:rFonts w:ascii="Avenir Next LT Pro" w:hAnsi="Avenir Next LT Pro" w:cs="Calibri"/>
+          <w:color w:val="EC2513" w:themeColor="accent2" w:themeShade="BF"/>
+          <w:sz w:val="22"/>
+          <w:szCs w:val="22"/>
+          <w:bdr w:val="none" w:sz="0" w:space="0" w:color="auto" w:frame="1"/>
+        </w:rPr>
+        <w:t>Actions with target dates ()</w:t>
+      </w:r>
+      <w:r>
+        <w:rPr>
+          <w:rFonts w:ascii="Avenir Next LT Pro" w:hAnsi="Avenir Next LT Pro" w:cs="Calibri"/>
+          <w:color w:val="1F497D"/>
+          <w:sz w:val="22"/>
+          <w:szCs w:val="22"/>
+          <w:bdr w:val="none" w:sz="0" w:space="0" w:color="auto" w:frame="1"/>
+        </w:rPr>
+        <w:t>:</w:t>
+      </w:r>
+    </w:p>
+    <w:p>
+      <w:pPr>
+        <w:pStyle w:val="NormalWeb"/>
+        <w:numPr>
+          <w:ilvl w:val="0"/>
+          <w:numId w:val="31"/>
+        </w:numPr>
+        <w:shd w:val="clear" w:color="auto" w:fill="FFFFFF"/>
+        <w:spacing w:before="0" w:beforeAutospacing="0" w:after="0" w:afterAutospacing="0"/>
+        <w:rPr>
+          <w:rFonts w:ascii="Avenir Next LT Pro" w:hAnsi="Avenir Next LT Pro"/>
+          <w:color w:val="201F1E"/>
+        </w:rPr>
+      </w:pPr>
+      <w:r>
+        <w:rPr>
+          <w:rFonts w:ascii="Avenir Next LT Pro" w:hAnsi="Avenir Next LT Pro" w:cs="Calibri"/>
+          <w:color w:val="1F497D"/>
+          <w:sz w:val="22"/>
+          <w:szCs w:val="22"/>
+          <w:bdr w:val="none" w:sz="0" w:space="0" w:color="auto" w:frame="1"/>
+        </w:rPr>
+        <w:t>.</w:t>
+      </w:r>
+    </w:p>
+    <w:p>
+      <w:pPr>
+        <w:pStyle w:val="NormalWeb"/>
+        <w:shd w:val="clear" w:color="auto" w:fill="FFFFFF"/>
+        <w:spacing w:before="0" w:beforeAutospacing="0" w:after="0" w:afterAutospacing="0"/>
+        <w:rPr>
+          <w:rFonts w:ascii="Avenir Next LT Pro" w:hAnsi="Avenir Next LT Pro"/>
+          <w:color w:val="201F1E"/>
+        </w:rPr>
+      </w:pPr>
     </w:p>
     <w:p>
       <w:pPr>
@@ -2286,9 +3228,9 @@
             </wp:anchor>
           </w:drawing>
         </mc:Choice>
-        <mc:Fallback xmlns:arto="http://schemas.microsoft.com/office/word/2006/arto">
+        <mc:Fallback>
           <w:pict>
-            <v:rect w14:anchorId="0AE7E354" id="Rectangle 5" o:spid="_x0000_s1026" alt="Yellow rectangle" style="position:absolute;margin-left:84.75pt;margin-top:106.5pt;width:439.2pt;height:11.5pt;z-index:-251656192;visibility:visible;mso-wrap-style:square;mso-width-percent:0;mso-height-percent:0;mso-wrap-distance-left:9pt;mso-wrap-distance-top:0;mso-wrap-distance-right:9pt;mso-wrap-distance-bottom:0;mso-position-horizontal:absolute;mso-position-horizontal-relative:page;mso-position-vertical:absolute;mso-position-vertical-relative:page;mso-width-percent:0;mso-height-percent:0;mso-width-relative:margin;mso-height-relative:margin;v-text-anchor:middle" o:gfxdata="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" fillcolor="#a27c07 [1609]" stroked="f" strokeweight="2pt">
+            <v:rect w14:anchorId="14C32909" id="Rectangle 5" o:spid="_x0000_s1026" alt="Yellow rectangle" style="position:absolute;margin-left:84.75pt;margin-top:106.5pt;width:439.2pt;height:11.5pt;z-index:-251658240;visibility:visible;mso-wrap-style:square;mso-width-percent:0;mso-height-percent:0;mso-wrap-distance-left:9pt;mso-wrap-distance-top:0;mso-wrap-distance-right:9pt;mso-wrap-distance-bottom:0;mso-position-horizontal:absolute;mso-position-horizontal-relative:page;mso-position-vertical:absolute;mso-position-vertical-relative:page;mso-width-percent:0;mso-height-percent:0;mso-width-relative:margin;mso-height-relative:margin;v-text-anchor:middle" o:gfxdata="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" fillcolor="#a27c07 [1609]" stroked="f" strokeweight="2pt">
               <w10:wrap anchorx="page" anchory="page"/>
             </v:rect>
           </w:pict>
@@ -7077,21 +8019,6 @@
 </file>
 
 <file path=customXml/item1.xml><?xml version="1.0" encoding="utf-8"?>
-<p:properties xmlns:p="http://schemas.microsoft.com/office/2006/metadata/properties" xmlns:xsi="http://www.w3.org/2001/XMLSchema-instance" xmlns:pc="http://schemas.microsoft.com/office/infopath/2007/PartnerControls">
-  <documentManagement/>
-</p:properties>
-</file>
-
-<file path=customXml/item2.xml><?xml version="1.0" encoding="utf-8"?>
-<?mso-contentType ?>
-<FormTemplates xmlns="http://schemas.microsoft.com/sharepoint/v3/contenttype/forms">
-  <Display>DocumentLibraryForm</Display>
-  <Edit>DocumentLibraryForm</Edit>
-  <New>DocumentLibraryForm</New>
-</FormTemplates>
-</file>
-
-<file path=customXml/item3.xml><?xml version="1.0" encoding="utf-8"?>
 <ct:contentTypeSchema xmlns:ct="http://schemas.microsoft.com/office/2006/metadata/contentType" xmlns:ma="http://schemas.microsoft.com/office/2006/metadata/properties/metaAttributes" ct:_="" ma:_="" ma:contentTypeName="Document" ma:contentTypeID="0x010100908E58A89D1B0F4E9F56F6FBB4E9F12A" ma:contentTypeVersion="11" ma:contentTypeDescription="Een nieuw document maken." ma:contentTypeScope="" ma:versionID="19e2eae9598c6d334e1f08d7006ad726">
   <xsd:schema xmlns:xsd="http://www.w3.org/2001/XMLSchema" xmlns:xs="http://www.w3.org/2001/XMLSchema" xmlns:p="http://schemas.microsoft.com/office/2006/metadata/properties" xmlns:ns3="586c8484-e43e-45d1-ae63-71c2dfa658b7" xmlns:ns4="c72ccf1c-f823-4462-887c-76bdde01b084" targetNamespace="http://schemas.microsoft.com/office/2006/metadata/properties" ma:root="true" ma:fieldsID="b0eec85d9d6a54f592ed380de00b0ed6" ns3:_="" ns4:_="">
     <xsd:import namespace="586c8484-e43e-45d1-ae63-71c2dfa658b7"/>
@@ -7300,24 +8227,22 @@
 </ct:contentTypeSchema>
 </file>
 
-<file path=customXml/itemProps1.xml><?xml version="1.0" encoding="utf-8"?>
-<ds:datastoreItem xmlns:ds="http://schemas.openxmlformats.org/officeDocument/2006/customXml" ds:itemID="{EE9A2A2F-4942-40D7-AABB-C1FFF00CB16D}">
-  <ds:schemaRefs>
-    <ds:schemaRef ds:uri="http://schemas.microsoft.com/office/2006/metadata/properties"/>
-    <ds:schemaRef ds:uri="http://schemas.microsoft.com/office/infopath/2007/PartnerControls"/>
-  </ds:schemaRefs>
-</ds:datastoreItem>
+<file path=customXml/item2.xml><?xml version="1.0" encoding="utf-8"?>
+<?mso-contentType ?>
+<FormTemplates xmlns="http://schemas.microsoft.com/sharepoint/v3/contenttype/forms">
+  <Display>DocumentLibraryForm</Display>
+  <Edit>DocumentLibraryForm</Edit>
+  <New>DocumentLibraryForm</New>
+</FormTemplates>
 </file>
 
-<file path=customXml/itemProps2.xml><?xml version="1.0" encoding="utf-8"?>
-<ds:datastoreItem xmlns:ds="http://schemas.openxmlformats.org/officeDocument/2006/customXml" ds:itemID="{73D7EC36-1901-4B33-B931-4474C20BD2A0}">
-  <ds:schemaRefs>
-    <ds:schemaRef ds:uri="http://schemas.microsoft.com/sharepoint/v3/contenttype/forms"/>
-  </ds:schemaRefs>
-</ds:datastoreItem>
+<file path=customXml/item3.xml><?xml version="1.0" encoding="utf-8"?>
+<p:properties xmlns:p="http://schemas.microsoft.com/office/2006/metadata/properties" xmlns:xsi="http://www.w3.org/2001/XMLSchema-instance" xmlns:pc="http://schemas.microsoft.com/office/infopath/2007/PartnerControls">
+  <documentManagement/>
+</p:properties>
 </file>
 
-<file path=customXml/itemProps3.xml><?xml version="1.0" encoding="utf-8"?>
+<file path=customXml/itemProps1.xml><?xml version="1.0" encoding="utf-8"?>
 <ds:datastoreItem xmlns:ds="http://schemas.openxmlformats.org/officeDocument/2006/customXml" ds:itemID="{CA9A76F9-0C30-4230-B0AF-C2D07B180508}">
   <ds:schemaRefs>
     <ds:schemaRef ds:uri="http://schemas.microsoft.com/office/2006/metadata/contentType"/>
@@ -7334,4 +8259,21 @@
     <ds:schemaRef ds:uri="http://schemas.microsoft.com/internal/obd"/>
   </ds:schemaRefs>
 </ds:datastoreItem>
+</file>
+
+<file path=customXml/itemProps2.xml><?xml version="1.0" encoding="utf-8"?>
+<ds:datastoreItem xmlns:ds="http://schemas.openxmlformats.org/officeDocument/2006/customXml" ds:itemID="{73D7EC36-1901-4B33-B931-4474C20BD2A0}">
+  <ds:schemaRefs>
+    <ds:schemaRef ds:uri="http://schemas.microsoft.com/sharepoint/v3/contenttype/forms"/>
+  </ds:schemaRefs>
+</ds:datastoreItem>
+</file>
+
+<file path=customXml/itemProps3.xml><?xml version="1.0" encoding="utf-8"?>
+<ds:datastoreItem xmlns:ds="http://schemas.openxmlformats.org/officeDocument/2006/customXml" ds:itemID="{EE9A2A2F-4942-40D7-AABB-C1FFF00CB16D}">
+  <ds:schemaRefs>
+    <ds:schemaRef ds:uri="http://schemas.microsoft.com/office/2006/metadata/properties"/>
+    <ds:schemaRef ds:uri="http://schemas.microsoft.com/office/infopath/2007/PartnerControls"/>
+  </ds:schemaRefs>
+</ds:datastoreItem>
 </file>
</xml_diff>

<commit_message>
Updated URS and Project meetings document
</commit_message>
<xml_diff>
--- a/Project Meetings/project_meetings.docx
+++ b/Project Meetings/project_meetings.docx
@@ -402,20 +402,8 @@
           <w:szCs w:val="22"/>
           <w:bdr w:val="none" w:sz="0" w:space="0" w:color="auto" w:frame="1"/>
         </w:rPr>
-        <w:t xml:space="preserve">Jose N. </w:t>
-      </w:r>
-      <w:proofErr w:type="spellStart"/>
-      <w:r>
-        <w:rPr>
-          <w:rFonts w:ascii="Avenir Next LT Pro" w:hAnsi="Avenir Next LT Pro" w:cs="Calibri"/>
-          <w:color w:val="1F497D"/>
-          <w:sz w:val="22"/>
-          <w:szCs w:val="22"/>
-          <w:bdr w:val="none" w:sz="0" w:space="0" w:color="auto" w:frame="1"/>
-        </w:rPr>
-        <w:t>Carbonell</w:t>
-      </w:r>
-      <w:proofErr w:type="spellEnd"/>
+        <w:t>Jose N. Carbonell</w:t>
+      </w:r>
       <w:r>
         <w:rPr>
           <w:rFonts w:ascii="Avenir Next LT Pro" w:hAnsi="Avenir Next LT Pro" w:cs="Calibri"/>
@@ -454,20 +442,8 @@
           <w:szCs w:val="22"/>
           <w:bdr w:val="none" w:sz="0" w:space="0" w:color="auto" w:frame="1"/>
         </w:rPr>
-        <w:t xml:space="preserve">, Alexander </w:t>
-      </w:r>
-      <w:proofErr w:type="spellStart"/>
-      <w:r>
-        <w:rPr>
-          <w:rFonts w:ascii="Avenir Next LT Pro" w:hAnsi="Avenir Next LT Pro" w:cs="Calibri"/>
-          <w:color w:val="1F497D"/>
-          <w:sz w:val="22"/>
-          <w:szCs w:val="22"/>
-          <w:bdr w:val="none" w:sz="0" w:space="0" w:color="auto" w:frame="1"/>
-        </w:rPr>
-        <w:t>Vartic</w:t>
-      </w:r>
-      <w:proofErr w:type="spellEnd"/>
+        <w:t>, Alexander Vartic</w:t>
+      </w:r>
       <w:r>
         <w:rPr>
           <w:rFonts w:ascii="Avenir Next LT Pro" w:hAnsi="Avenir Next LT Pro" w:cs="Calibri"/>
@@ -496,20 +472,8 @@
           <w:szCs w:val="22"/>
           <w:bdr w:val="none" w:sz="0" w:space="0" w:color="auto" w:frame="1"/>
         </w:rPr>
-        <w:t xml:space="preserve">Menderes </w:t>
-      </w:r>
-      <w:proofErr w:type="spellStart"/>
-      <w:r>
-        <w:rPr>
-          <w:rFonts w:ascii="Avenir Next LT Pro" w:hAnsi="Avenir Next LT Pro" w:cs="Calibri"/>
-          <w:color w:val="1F497D"/>
-          <w:sz w:val="22"/>
-          <w:szCs w:val="22"/>
-          <w:bdr w:val="none" w:sz="0" w:space="0" w:color="auto" w:frame="1"/>
-        </w:rPr>
-        <w:t>Sacli</w:t>
-      </w:r>
-      <w:proofErr w:type="spellEnd"/>
+        <w:t>Menderes Sacli</w:t>
+      </w:r>
       <w:r>
         <w:rPr>
           <w:rFonts w:ascii="Avenir Next LT Pro" w:hAnsi="Avenir Next LT Pro" w:cs="Calibri"/>
@@ -1209,73 +1173,7 @@
           <w:szCs w:val="22"/>
           <w:bdr w:val="none" w:sz="0" w:space="0" w:color="auto" w:frame="1"/>
         </w:rPr>
-        <w:t xml:space="preserve">Jose N. </w:t>
-      </w:r>
-      <w:proofErr w:type="spellStart"/>
-      <w:r>
-        <w:rPr>
-          <w:rFonts w:ascii="Avenir Next LT Pro" w:hAnsi="Avenir Next LT Pro" w:cs="Calibri"/>
-          <w:color w:val="1F497D"/>
-          <w:sz w:val="22"/>
-          <w:szCs w:val="22"/>
-          <w:bdr w:val="none" w:sz="0" w:space="0" w:color="auto" w:frame="1"/>
-        </w:rPr>
-        <w:t>Carbonell</w:t>
-      </w:r>
-      <w:proofErr w:type="spellEnd"/>
-      <w:r>
-        <w:rPr>
-          <w:rFonts w:ascii="Avenir Next LT Pro" w:hAnsi="Avenir Next LT Pro" w:cs="Calibri"/>
-          <w:color w:val="1F497D"/>
-          <w:sz w:val="22"/>
-          <w:szCs w:val="22"/>
-          <w:bdr w:val="none" w:sz="0" w:space="0" w:color="auto" w:frame="1"/>
-        </w:rPr>
-        <w:t xml:space="preserve"> (Developer), Alexander </w:t>
-      </w:r>
-      <w:proofErr w:type="spellStart"/>
-      <w:r>
-        <w:rPr>
-          <w:rFonts w:ascii="Avenir Next LT Pro" w:hAnsi="Avenir Next LT Pro" w:cs="Calibri"/>
-          <w:color w:val="1F497D"/>
-          <w:sz w:val="22"/>
-          <w:szCs w:val="22"/>
-          <w:bdr w:val="none" w:sz="0" w:space="0" w:color="auto" w:frame="1"/>
-        </w:rPr>
-        <w:t>Vartic</w:t>
-      </w:r>
-      <w:proofErr w:type="spellEnd"/>
-      <w:r>
-        <w:rPr>
-          <w:rFonts w:ascii="Avenir Next LT Pro" w:hAnsi="Avenir Next LT Pro" w:cs="Calibri"/>
-          <w:color w:val="1F497D"/>
-          <w:sz w:val="22"/>
-          <w:szCs w:val="22"/>
-          <w:bdr w:val="none" w:sz="0" w:space="0" w:color="auto" w:frame="1"/>
-        </w:rPr>
-        <w:t xml:space="preserve"> (Developer), Menderes </w:t>
-      </w:r>
-      <w:proofErr w:type="spellStart"/>
-      <w:r>
-        <w:rPr>
-          <w:rFonts w:ascii="Avenir Next LT Pro" w:hAnsi="Avenir Next LT Pro" w:cs="Calibri"/>
-          <w:color w:val="1F497D"/>
-          <w:sz w:val="22"/>
-          <w:szCs w:val="22"/>
-          <w:bdr w:val="none" w:sz="0" w:space="0" w:color="auto" w:frame="1"/>
-        </w:rPr>
-        <w:t>Sacli</w:t>
-      </w:r>
-      <w:proofErr w:type="spellEnd"/>
-      <w:r>
-        <w:rPr>
-          <w:rFonts w:ascii="Avenir Next LT Pro" w:hAnsi="Avenir Next LT Pro" w:cs="Calibri"/>
-          <w:color w:val="1F497D"/>
-          <w:sz w:val="22"/>
-          <w:szCs w:val="22"/>
-          <w:bdr w:val="none" w:sz="0" w:space="0" w:color="auto" w:frame="1"/>
-        </w:rPr>
-        <w:t xml:space="preserve"> (Developer), Qin Q. Zhao (Project Tutor)</w:t>
+        <w:t>Jose N. Carbonell (Developer), Alexander Vartic (Developer), Menderes Sacli (Developer), Qin Q. Zhao (Project Tutor)</w:t>
       </w:r>
     </w:p>
     <w:p>
@@ -1949,73 +1847,7 @@
           <w:szCs w:val="22"/>
           <w:bdr w:val="none" w:sz="0" w:space="0" w:color="auto" w:frame="1"/>
         </w:rPr>
-        <w:t xml:space="preserve">Jose N. </w:t>
-      </w:r>
-      <w:proofErr w:type="spellStart"/>
-      <w:r>
-        <w:rPr>
-          <w:rFonts w:ascii="Avenir Next LT Pro" w:hAnsi="Avenir Next LT Pro" w:cs="Calibri"/>
-          <w:color w:val="1F497D"/>
-          <w:sz w:val="22"/>
-          <w:szCs w:val="22"/>
-          <w:bdr w:val="none" w:sz="0" w:space="0" w:color="auto" w:frame="1"/>
-        </w:rPr>
-        <w:t>Carbonell</w:t>
-      </w:r>
-      <w:proofErr w:type="spellEnd"/>
-      <w:r>
-        <w:rPr>
-          <w:rFonts w:ascii="Avenir Next LT Pro" w:hAnsi="Avenir Next LT Pro" w:cs="Calibri"/>
-          <w:color w:val="1F497D"/>
-          <w:sz w:val="22"/>
-          <w:szCs w:val="22"/>
-          <w:bdr w:val="none" w:sz="0" w:space="0" w:color="auto" w:frame="1"/>
-        </w:rPr>
-        <w:t xml:space="preserve"> (Developer), Alexander </w:t>
-      </w:r>
-      <w:proofErr w:type="spellStart"/>
-      <w:r>
-        <w:rPr>
-          <w:rFonts w:ascii="Avenir Next LT Pro" w:hAnsi="Avenir Next LT Pro" w:cs="Calibri"/>
-          <w:color w:val="1F497D"/>
-          <w:sz w:val="22"/>
-          <w:szCs w:val="22"/>
-          <w:bdr w:val="none" w:sz="0" w:space="0" w:color="auto" w:frame="1"/>
-        </w:rPr>
-        <w:t>Vartic</w:t>
-      </w:r>
-      <w:proofErr w:type="spellEnd"/>
-      <w:r>
-        <w:rPr>
-          <w:rFonts w:ascii="Avenir Next LT Pro" w:hAnsi="Avenir Next LT Pro" w:cs="Calibri"/>
-          <w:color w:val="1F497D"/>
-          <w:sz w:val="22"/>
-          <w:szCs w:val="22"/>
-          <w:bdr w:val="none" w:sz="0" w:space="0" w:color="auto" w:frame="1"/>
-        </w:rPr>
-        <w:t xml:space="preserve"> (Developer), Menderes </w:t>
-      </w:r>
-      <w:proofErr w:type="spellStart"/>
-      <w:r>
-        <w:rPr>
-          <w:rFonts w:ascii="Avenir Next LT Pro" w:hAnsi="Avenir Next LT Pro" w:cs="Calibri"/>
-          <w:color w:val="1F497D"/>
-          <w:sz w:val="22"/>
-          <w:szCs w:val="22"/>
-          <w:bdr w:val="none" w:sz="0" w:space="0" w:color="auto" w:frame="1"/>
-        </w:rPr>
-        <w:t>Sacli</w:t>
-      </w:r>
-      <w:proofErr w:type="spellEnd"/>
-      <w:r>
-        <w:rPr>
-          <w:rFonts w:ascii="Avenir Next LT Pro" w:hAnsi="Avenir Next LT Pro" w:cs="Calibri"/>
-          <w:color w:val="1F497D"/>
-          <w:sz w:val="22"/>
-          <w:szCs w:val="22"/>
-          <w:bdr w:val="none" w:sz="0" w:space="0" w:color="auto" w:frame="1"/>
-        </w:rPr>
-        <w:t xml:space="preserve"> (Developer), Qin Q. Zhao (Project Tutor)</w:t>
+        <w:t>Jose N. Carbonell (Developer), Alexander Vartic (Developer), Menderes Sacli (Developer), Qin Q. Zhao (Project Tutor)</w:t>
       </w:r>
     </w:p>
     <w:p>
@@ -2423,15 +2255,7 @@
           <w:sz w:val="28"/>
           <w:szCs w:val="20"/>
         </w:rPr>
-        <w:t>1</w:t>
-      </w:r>
-      <w:r>
-        <w:rPr>
-          <w:rFonts w:ascii="Avenir Next LT Pro" w:hAnsi="Avenir Next LT Pro"/>
-          <w:sz w:val="28"/>
-          <w:szCs w:val="20"/>
-        </w:rPr>
-        <w:t>7</w:t>
+        <w:t>17</w:t>
       </w:r>
       <w:r>
         <w:rPr>
@@ -2556,7 +2380,7 @@
           <w:szCs w:val="22"/>
           <w:bdr w:val="none" w:sz="0" w:space="0" w:color="auto" w:frame="1"/>
         </w:rPr>
-        <w:t>12</w:t>
+        <w:t>02</w:t>
       </w:r>
       <w:r>
         <w:rPr>
@@ -2576,7 +2400,7 @@
           <w:szCs w:val="22"/>
           <w:bdr w:val="none" w:sz="0" w:space="0" w:color="auto" w:frame="1"/>
         </w:rPr>
-        <w:t>45</w:t>
+        <w:t>00</w:t>
       </w:r>
       <w:r>
         <w:rPr>
@@ -2616,7 +2440,7 @@
           <w:szCs w:val="22"/>
           <w:bdr w:val="none" w:sz="0" w:space="0" w:color="auto" w:frame="1"/>
         </w:rPr>
-        <w:t>1</w:t>
+        <w:t>2</w:t>
       </w:r>
       <w:r>
         <w:rPr>
@@ -2636,7 +2460,7 @@
           <w:szCs w:val="22"/>
           <w:bdr w:val="none" w:sz="0" w:space="0" w:color="auto" w:frame="1"/>
         </w:rPr>
-        <w:t>15</w:t>
+        <w:t>30</w:t>
       </w:r>
       <w:r>
         <w:rPr>
@@ -2677,17 +2501,17 @@
           <w:szCs w:val="22"/>
           <w:bdr w:val="none" w:sz="0" w:space="0" w:color="auto" w:frame="1"/>
         </w:rPr>
-        <w:t>Location: Fontys R1 2.</w:t>
-      </w:r>
-      <w:r>
-        <w:rPr>
-          <w:rFonts w:ascii="Avenir Next LT Pro" w:hAnsi="Avenir Next LT Pro" w:cs="Calibri"/>
-          <w:color w:val="1F497D"/>
-          <w:sz w:val="22"/>
-          <w:szCs w:val="22"/>
-          <w:bdr w:val="none" w:sz="0" w:space="0" w:color="auto" w:frame="1"/>
-        </w:rPr>
-        <w:t>16</w:t>
+        <w:t xml:space="preserve">Location: </w:t>
+      </w:r>
+      <w:r>
+        <w:rPr>
+          <w:rFonts w:ascii="Avenir Next LT Pro" w:hAnsi="Avenir Next LT Pro" w:cs="Calibri"/>
+          <w:color w:val="1F497D"/>
+          <w:sz w:val="22"/>
+          <w:szCs w:val="22"/>
+          <w:bdr w:val="none" w:sz="0" w:space="0" w:color="auto" w:frame="1"/>
+        </w:rPr>
+        <w:t>Microsoft Teams (online)</w:t>
       </w:r>
     </w:p>
     <w:p>
@@ -2718,73 +2542,7 @@
           <w:szCs w:val="22"/>
           <w:bdr w:val="none" w:sz="0" w:space="0" w:color="auto" w:frame="1"/>
         </w:rPr>
-        <w:t xml:space="preserve">Jose N. </w:t>
-      </w:r>
-      <w:proofErr w:type="spellStart"/>
-      <w:r>
-        <w:rPr>
-          <w:rFonts w:ascii="Avenir Next LT Pro" w:hAnsi="Avenir Next LT Pro" w:cs="Calibri"/>
-          <w:color w:val="1F497D"/>
-          <w:sz w:val="22"/>
-          <w:szCs w:val="22"/>
-          <w:bdr w:val="none" w:sz="0" w:space="0" w:color="auto" w:frame="1"/>
-        </w:rPr>
-        <w:t>Carbonell</w:t>
-      </w:r>
-      <w:proofErr w:type="spellEnd"/>
-      <w:r>
-        <w:rPr>
-          <w:rFonts w:ascii="Avenir Next LT Pro" w:hAnsi="Avenir Next LT Pro" w:cs="Calibri"/>
-          <w:color w:val="1F497D"/>
-          <w:sz w:val="22"/>
-          <w:szCs w:val="22"/>
-          <w:bdr w:val="none" w:sz="0" w:space="0" w:color="auto" w:frame="1"/>
-        </w:rPr>
-        <w:t xml:space="preserve"> (Developer), Alexander </w:t>
-      </w:r>
-      <w:proofErr w:type="spellStart"/>
-      <w:r>
-        <w:rPr>
-          <w:rFonts w:ascii="Avenir Next LT Pro" w:hAnsi="Avenir Next LT Pro" w:cs="Calibri"/>
-          <w:color w:val="1F497D"/>
-          <w:sz w:val="22"/>
-          <w:szCs w:val="22"/>
-          <w:bdr w:val="none" w:sz="0" w:space="0" w:color="auto" w:frame="1"/>
-        </w:rPr>
-        <w:t>Vartic</w:t>
-      </w:r>
-      <w:proofErr w:type="spellEnd"/>
-      <w:r>
-        <w:rPr>
-          <w:rFonts w:ascii="Avenir Next LT Pro" w:hAnsi="Avenir Next LT Pro" w:cs="Calibri"/>
-          <w:color w:val="1F497D"/>
-          <w:sz w:val="22"/>
-          <w:szCs w:val="22"/>
-          <w:bdr w:val="none" w:sz="0" w:space="0" w:color="auto" w:frame="1"/>
-        </w:rPr>
-        <w:t xml:space="preserve"> (Developer), Menderes </w:t>
-      </w:r>
-      <w:proofErr w:type="spellStart"/>
-      <w:r>
-        <w:rPr>
-          <w:rFonts w:ascii="Avenir Next LT Pro" w:hAnsi="Avenir Next LT Pro" w:cs="Calibri"/>
-          <w:color w:val="1F497D"/>
-          <w:sz w:val="22"/>
-          <w:szCs w:val="22"/>
-          <w:bdr w:val="none" w:sz="0" w:space="0" w:color="auto" w:frame="1"/>
-        </w:rPr>
-        <w:t>Sacli</w:t>
-      </w:r>
-      <w:proofErr w:type="spellEnd"/>
-      <w:r>
-        <w:rPr>
-          <w:rFonts w:ascii="Avenir Next LT Pro" w:hAnsi="Avenir Next LT Pro" w:cs="Calibri"/>
-          <w:color w:val="1F497D"/>
-          <w:sz w:val="22"/>
-          <w:szCs w:val="22"/>
-          <w:bdr w:val="none" w:sz="0" w:space="0" w:color="auto" w:frame="1"/>
-        </w:rPr>
-        <w:t xml:space="preserve"> (Developer), Qin Q. Zhao (Project Tutor)</w:t>
+        <w:t>Jose N. Carbonell (Developer), Alexander Vartic (Developer), Menderes Sacli (Developer), Qin Q. Zhao (Project Tutor)</w:t>
       </w:r>
     </w:p>
     <w:p>
@@ -2809,6 +2567,52 @@
           <w:bdr w:val="none" w:sz="0" w:space="0" w:color="auto" w:frame="1"/>
         </w:rPr>
         <w:t xml:space="preserve">Absent: </w:t>
+      </w:r>
+      <w:r>
+        <w:rPr>
+          <w:rFonts w:ascii="Avenir Next LT Pro" w:hAnsi="Avenir Next LT Pro" w:cs="Calibri"/>
+          <w:b/>
+          <w:bCs/>
+          <w:color w:val="1F497D"/>
+          <w:sz w:val="22"/>
+          <w:szCs w:val="22"/>
+          <w:bdr w:val="none" w:sz="0" w:space="0" w:color="auto" w:frame="1"/>
+        </w:rPr>
+        <w:t>M</w:t>
+      </w:r>
+      <w:r>
+        <w:rPr>
+          <w:rFonts w:ascii="Avenir Next LT Pro" w:hAnsi="Avenir Next LT Pro" w:cs="Calibri"/>
+          <w:b/>
+          <w:bCs/>
+          <w:color w:val="1F497D"/>
+          <w:sz w:val="22"/>
+          <w:szCs w:val="22"/>
+          <w:bdr w:val="none" w:sz="0" w:space="0" w:color="auto" w:frame="1"/>
+        </w:rPr>
+        <w:t>enderes</w:t>
+      </w:r>
+      <w:r>
+        <w:rPr>
+          <w:rFonts w:ascii="Avenir Next LT Pro" w:hAnsi="Avenir Next LT Pro" w:cs="Calibri"/>
+          <w:color w:val="1F497D"/>
+          <w:sz w:val="22"/>
+          <w:szCs w:val="22"/>
+          <w:bdr w:val="none" w:sz="0" w:space="0" w:color="auto" w:frame="1"/>
+        </w:rPr>
+        <w:t xml:space="preserve"> and </w:t>
+      </w:r>
+      <w:r>
+        <w:rPr>
+          <w:rFonts w:ascii="Avenir Next LT Pro" w:hAnsi="Avenir Next LT Pro" w:cs="Calibri"/>
+          <w:b/>
+          <w:bCs/>
+          <w:color w:val="1F497D"/>
+          <w:sz w:val="22"/>
+          <w:szCs w:val="22"/>
+          <w:bdr w:val="none" w:sz="0" w:space="0" w:color="auto" w:frame="1"/>
+        </w:rPr>
+        <w:t>Alexander</w:t>
       </w:r>
     </w:p>
     <w:p>
@@ -2875,43 +2679,17 @@
           <w:szCs w:val="22"/>
           <w:bdr w:val="none" w:sz="0" w:space="0" w:color="auto" w:frame="1"/>
         </w:rPr>
+        <w:t>Discuss the progress of the project</w:t>
+      </w:r>
+      <w:r>
+        <w:rPr>
+          <w:rFonts w:ascii="Avenir Next LT Pro" w:hAnsi="Avenir Next LT Pro" w:cs="Calibri"/>
+          <w:color w:val="1F497D"/>
+          <w:sz w:val="22"/>
+          <w:szCs w:val="22"/>
+          <w:bdr w:val="none" w:sz="0" w:space="0" w:color="auto" w:frame="1"/>
+        </w:rPr>
         <w:t>.</w:t>
-      </w:r>
-      <w:bookmarkStart w:id="0" w:name="_GoBack"/>
-      <w:bookmarkEnd w:id="0"/>
-    </w:p>
-    <w:p>
-      <w:pPr>
-        <w:pStyle w:val="NormalWeb"/>
-        <w:shd w:val="clear" w:color="auto" w:fill="FFFFFF"/>
-        <w:spacing w:before="0" w:beforeAutospacing="0" w:after="0" w:afterAutospacing="0"/>
-        <w:rPr>
-          <w:rFonts w:ascii="Avenir Next LT Pro" w:hAnsi="Avenir Next LT Pro" w:cs="Calibri"/>
-          <w:color w:val="1F497D"/>
-          <w:sz w:val="22"/>
-          <w:szCs w:val="22"/>
-          <w:bdr w:val="none" w:sz="0" w:space="0" w:color="auto" w:frame="1"/>
-        </w:rPr>
-      </w:pPr>
-      <w:r>
-        <w:rPr>
-          <w:rFonts w:ascii="Avenir Next LT Pro" w:hAnsi="Avenir Next LT Pro" w:cs="Calibri"/>
-          <w:color w:val="EC2513" w:themeColor="accent2" w:themeShade="BF"/>
-          <w:sz w:val="22"/>
-          <w:szCs w:val="22"/>
-          <w:bdr w:val="none" w:sz="0" w:space="0" w:color="auto" w:frame="1"/>
-        </w:rPr>
-        <w:t>Decisions</w:t>
-      </w:r>
-      <w:r>
-        <w:rPr>
-          <w:rFonts w:ascii="Avenir Next LT Pro" w:hAnsi="Avenir Next LT Pro" w:cs="Calibri"/>
-          <w:color w:val="1F497D"/>
-          <w:sz w:val="22"/>
-          <w:szCs w:val="22"/>
-          <w:bdr w:val="none" w:sz="0" w:space="0" w:color="auto" w:frame="1"/>
-        </w:rPr>
-        <w:t>:</w:t>
       </w:r>
     </w:p>
     <w:p>
@@ -2935,6 +2713,715 @@
           <w:sz w:val="22"/>
           <w:szCs w:val="22"/>
           <w:bdr w:val="none" w:sz="0" w:space="0" w:color="auto" w:frame="1"/>
+        </w:rPr>
+        <w:t>G</w:t>
+      </w:r>
+      <w:r>
+        <w:rPr>
+          <w:rFonts w:ascii="Avenir Next LT Pro" w:hAnsi="Avenir Next LT Pro" w:cs="Calibri"/>
+          <w:color w:val="1F497D"/>
+          <w:sz w:val="22"/>
+          <w:szCs w:val="22"/>
+          <w:bdr w:val="none" w:sz="0" w:space="0" w:color="auto" w:frame="1"/>
+        </w:rPr>
+        <w:t>ive a demonstration of the application</w:t>
+      </w:r>
+      <w:r>
+        <w:rPr>
+          <w:rFonts w:ascii="Avenir Next LT Pro" w:hAnsi="Avenir Next LT Pro" w:cs="Calibri"/>
+          <w:color w:val="1F497D"/>
+          <w:sz w:val="22"/>
+          <w:szCs w:val="22"/>
+          <w:bdr w:val="none" w:sz="0" w:space="0" w:color="auto" w:frame="1"/>
+        </w:rPr>
+        <w:t>.</w:t>
+      </w:r>
+    </w:p>
+    <w:p>
+      <w:pPr>
+        <w:pStyle w:val="NormalWeb"/>
+        <w:shd w:val="clear" w:color="auto" w:fill="FFFFFF"/>
+        <w:spacing w:before="0" w:beforeAutospacing="0" w:after="0" w:afterAutospacing="0"/>
+        <w:rPr>
+          <w:rFonts w:ascii="Avenir Next LT Pro" w:hAnsi="Avenir Next LT Pro" w:cs="Calibri"/>
+          <w:color w:val="1F497D"/>
+          <w:sz w:val="22"/>
+          <w:szCs w:val="22"/>
+          <w:bdr w:val="none" w:sz="0" w:space="0" w:color="auto" w:frame="1"/>
+        </w:rPr>
+      </w:pPr>
+      <w:r>
+        <w:rPr>
+          <w:rFonts w:ascii="Avenir Next LT Pro" w:hAnsi="Avenir Next LT Pro" w:cs="Calibri"/>
+          <w:color w:val="EC2513" w:themeColor="accent2" w:themeShade="BF"/>
+          <w:sz w:val="22"/>
+          <w:szCs w:val="22"/>
+          <w:bdr w:val="none" w:sz="0" w:space="0" w:color="auto" w:frame="1"/>
+        </w:rPr>
+        <w:t>Decisions</w:t>
+      </w:r>
+      <w:r>
+        <w:rPr>
+          <w:rFonts w:ascii="Avenir Next LT Pro" w:hAnsi="Avenir Next LT Pro" w:cs="Calibri"/>
+          <w:color w:val="1F497D"/>
+          <w:sz w:val="22"/>
+          <w:szCs w:val="22"/>
+          <w:bdr w:val="none" w:sz="0" w:space="0" w:color="auto" w:frame="1"/>
+        </w:rPr>
+        <w:t>:</w:t>
+      </w:r>
+    </w:p>
+    <w:p>
+      <w:pPr>
+        <w:pStyle w:val="NormalWeb"/>
+        <w:numPr>
+          <w:ilvl w:val="0"/>
+          <w:numId w:val="31"/>
+        </w:numPr>
+        <w:shd w:val="clear" w:color="auto" w:fill="FFFFFF"/>
+        <w:spacing w:before="0" w:beforeAutospacing="0" w:after="0" w:afterAutospacing="0"/>
+        <w:rPr>
+          <w:rFonts w:ascii="Avenir Next LT Pro" w:hAnsi="Avenir Next LT Pro"/>
+          <w:color w:val="201F1E"/>
+        </w:rPr>
+      </w:pPr>
+      <w:r>
+        <w:rPr>
+          <w:rFonts w:ascii="Avenir Next LT Pro" w:hAnsi="Avenir Next LT Pro" w:cs="Calibri"/>
+          <w:color w:val="1F497D"/>
+          <w:sz w:val="22"/>
+          <w:szCs w:val="22"/>
+          <w:bdr w:val="none" w:sz="0" w:space="0" w:color="auto" w:frame="1"/>
+        </w:rPr>
+        <w:t>To create a test plan with test cases.</w:t>
+      </w:r>
+    </w:p>
+    <w:p>
+      <w:pPr>
+        <w:pStyle w:val="NormalWeb"/>
+        <w:numPr>
+          <w:ilvl w:val="0"/>
+          <w:numId w:val="31"/>
+        </w:numPr>
+        <w:shd w:val="clear" w:color="auto" w:fill="FFFFFF"/>
+        <w:spacing w:before="0" w:beforeAutospacing="0" w:after="0" w:afterAutospacing="0"/>
+        <w:rPr>
+          <w:rFonts w:ascii="Avenir Next LT Pro" w:hAnsi="Avenir Next LT Pro"/>
+          <w:color w:val="365F91" w:themeColor="accent1" w:themeShade="BF"/>
+        </w:rPr>
+      </w:pPr>
+      <w:r>
+        <w:rPr>
+          <w:rFonts w:ascii="Avenir Next LT Pro" w:hAnsi="Avenir Next LT Pro"/>
+          <w:color w:val="365F91" w:themeColor="accent1" w:themeShade="BF"/>
+          <w:sz w:val="22"/>
+          <w:szCs w:val="22"/>
+        </w:rPr>
+        <w:t xml:space="preserve">Continue working </w:t>
+      </w:r>
+      <w:r>
+        <w:rPr>
+          <w:rFonts w:ascii="Avenir Next LT Pro" w:hAnsi="Avenir Next LT Pro"/>
+          <w:color w:val="365F91" w:themeColor="accent1" w:themeShade="BF"/>
+          <w:sz w:val="22"/>
+          <w:szCs w:val="22"/>
+        </w:rPr>
+        <w:t>and finalize the application for delivery</w:t>
+      </w:r>
+      <w:r>
+        <w:rPr>
+          <w:rFonts w:ascii="Avenir Next LT Pro" w:hAnsi="Avenir Next LT Pro"/>
+          <w:color w:val="365F91" w:themeColor="accent1" w:themeShade="BF"/>
+        </w:rPr>
+        <w:t>.</w:t>
+      </w:r>
+    </w:p>
+    <w:p>
+      <w:pPr>
+        <w:pStyle w:val="NormalWeb"/>
+        <w:shd w:val="clear" w:color="auto" w:fill="FFFFFF"/>
+        <w:spacing w:before="0" w:beforeAutospacing="0" w:after="0" w:afterAutospacing="0"/>
+        <w:rPr>
+          <w:rFonts w:ascii="Avenir Next LT Pro" w:hAnsi="Avenir Next LT Pro" w:cs="Calibri"/>
+          <w:color w:val="1F497D"/>
+          <w:sz w:val="22"/>
+          <w:szCs w:val="22"/>
+          <w:bdr w:val="none" w:sz="0" w:space="0" w:color="auto" w:frame="1"/>
+        </w:rPr>
+      </w:pPr>
+      <w:r>
+        <w:rPr>
+          <w:rFonts w:ascii="Avenir Next LT Pro" w:hAnsi="Avenir Next LT Pro" w:cs="Calibri"/>
+          <w:color w:val="EC2513" w:themeColor="accent2" w:themeShade="BF"/>
+          <w:sz w:val="22"/>
+          <w:szCs w:val="22"/>
+          <w:bdr w:val="none" w:sz="0" w:space="0" w:color="auto" w:frame="1"/>
+        </w:rPr>
+        <w:t>Actions with target dates ()</w:t>
+      </w:r>
+      <w:r>
+        <w:rPr>
+          <w:rFonts w:ascii="Avenir Next LT Pro" w:hAnsi="Avenir Next LT Pro" w:cs="Calibri"/>
+          <w:color w:val="1F497D"/>
+          <w:sz w:val="22"/>
+          <w:szCs w:val="22"/>
+          <w:bdr w:val="none" w:sz="0" w:space="0" w:color="auto" w:frame="1"/>
+        </w:rPr>
+        <w:t>:</w:t>
+      </w:r>
+    </w:p>
+    <w:p>
+      <w:pPr>
+        <w:pStyle w:val="NormalWeb"/>
+        <w:numPr>
+          <w:ilvl w:val="0"/>
+          <w:numId w:val="31"/>
+        </w:numPr>
+        <w:shd w:val="clear" w:color="auto" w:fill="FFFFFF"/>
+        <w:spacing w:before="0" w:beforeAutospacing="0" w:after="0" w:afterAutospacing="0"/>
+        <w:rPr>
+          <w:rFonts w:ascii="Avenir Next LT Pro" w:hAnsi="Avenir Next LT Pro"/>
+          <w:color w:val="201F1E"/>
+        </w:rPr>
+      </w:pPr>
+      <w:r>
+        <w:rPr>
+          <w:rFonts w:ascii="Avenir Next LT Pro" w:hAnsi="Avenir Next LT Pro" w:cs="Calibri"/>
+          <w:color w:val="1F497D"/>
+          <w:sz w:val="22"/>
+          <w:szCs w:val="22"/>
+          <w:bdr w:val="none" w:sz="0" w:space="0" w:color="auto" w:frame="1"/>
+        </w:rPr>
+        <w:t xml:space="preserve">Provide a test plan for </w:t>
+      </w:r>
+      <w:r>
+        <w:rPr>
+          <w:rFonts w:ascii="Avenir Next LT Pro" w:hAnsi="Avenir Next LT Pro" w:cs="Calibri"/>
+          <w:color w:val="1F497D"/>
+          <w:sz w:val="22"/>
+          <w:szCs w:val="22"/>
+          <w:bdr w:val="none" w:sz="0" w:space="0" w:color="auto" w:frame="1"/>
+        </w:rPr>
+        <w:t>other groups.</w:t>
+      </w:r>
+    </w:p>
+    <w:p>
+      <w:pPr>
+        <w:pStyle w:val="NormalWeb"/>
+        <w:numPr>
+          <w:ilvl w:val="0"/>
+          <w:numId w:val="31"/>
+        </w:numPr>
+        <w:shd w:val="clear" w:color="auto" w:fill="FFFFFF"/>
+        <w:spacing w:before="0" w:beforeAutospacing="0" w:after="0" w:afterAutospacing="0"/>
+        <w:rPr>
+          <w:rFonts w:ascii="Avenir Next LT Pro" w:hAnsi="Avenir Next LT Pro"/>
+          <w:color w:val="201F1E"/>
+        </w:rPr>
+      </w:pPr>
+      <w:r>
+        <w:rPr>
+          <w:rFonts w:ascii="Avenir Next LT Pro" w:hAnsi="Avenir Next LT Pro" w:cs="Calibri"/>
+          <w:color w:val="1F497D"/>
+          <w:sz w:val="22"/>
+          <w:szCs w:val="22"/>
+          <w:bdr w:val="none" w:sz="0" w:space="0" w:color="auto" w:frame="1"/>
+        </w:rPr>
+        <w:t>Test the application with the client.</w:t>
+      </w:r>
+    </w:p>
+    <w:p>
+      <w:pPr>
+        <w:pStyle w:val="NormalWeb"/>
+        <w:shd w:val="clear" w:color="auto" w:fill="FFFFFF"/>
+        <w:spacing w:before="0" w:beforeAutospacing="0" w:after="0" w:afterAutospacing="0"/>
+        <w:rPr>
+          <w:rFonts w:ascii="Avenir Next LT Pro" w:hAnsi="Avenir Next LT Pro"/>
+          <w:color w:val="201F1E"/>
+        </w:rPr>
+      </w:pPr>
+    </w:p>
+    <w:p>
+      <w:pPr>
+        <w:pStyle w:val="Subtitle"/>
+        <w:rPr>
+          <w:rFonts w:ascii="Avenir Next LT Pro" w:hAnsi="Avenir Next LT Pro"/>
+          <w:sz w:val="28"/>
+          <w:szCs w:val="20"/>
+        </w:rPr>
+      </w:pPr>
+    </w:p>
+    <w:p>
+      <w:pPr>
+        <w:pStyle w:val="Subtitle"/>
+        <w:rPr>
+          <w:rFonts w:ascii="Avenir Next LT Pro" w:hAnsi="Avenir Next LT Pro"/>
+          <w:sz w:val="28"/>
+          <w:szCs w:val="20"/>
+        </w:rPr>
+      </w:pPr>
+    </w:p>
+    <w:p>
+      <w:pPr>
+        <w:pStyle w:val="Subtitle"/>
+        <w:rPr>
+          <w:rFonts w:ascii="Avenir Next LT Pro" w:hAnsi="Avenir Next LT Pro"/>
+          <w:sz w:val="28"/>
+          <w:szCs w:val="20"/>
+        </w:rPr>
+      </w:pPr>
+    </w:p>
+    <w:p>
+      <w:pPr>
+        <w:pStyle w:val="Subtitle"/>
+        <w:rPr>
+          <w:rFonts w:ascii="Avenir Next LT Pro" w:hAnsi="Avenir Next LT Pro"/>
+          <w:sz w:val="28"/>
+          <w:szCs w:val="20"/>
+        </w:rPr>
+      </w:pPr>
+      <w:r>
+        <w:rPr>
+          <w:rFonts w:ascii="Avenir Next LT Pro" w:hAnsi="Avenir Next LT Pro"/>
+          <w:sz w:val="28"/>
+          <w:szCs w:val="20"/>
+        </w:rPr>
+        <w:lastRenderedPageBreak/>
+        <w:t>23</w:t>
+      </w:r>
+      <w:r>
+        <w:rPr>
+          <w:rFonts w:ascii="Avenir Next LT Pro" w:hAnsi="Avenir Next LT Pro"/>
+          <w:sz w:val="28"/>
+          <w:szCs w:val="20"/>
+        </w:rPr>
+        <w:t>-</w:t>
+      </w:r>
+      <w:r>
+        <w:rPr>
+          <w:rFonts w:ascii="Avenir Next LT Pro" w:hAnsi="Avenir Next LT Pro"/>
+          <w:sz w:val="28"/>
+          <w:szCs w:val="20"/>
+        </w:rPr>
+        <w:t>March</w:t>
+      </w:r>
+      <w:r>
+        <w:rPr>
+          <w:rFonts w:ascii="Avenir Next LT Pro" w:hAnsi="Avenir Next LT Pro"/>
+          <w:sz w:val="28"/>
+          <w:szCs w:val="20"/>
+        </w:rPr>
+        <w:t>-2</w:t>
+      </w:r>
+      <w:r>
+        <w:rPr>
+          <w:rFonts w:ascii="Avenir Next LT Pro" w:hAnsi="Avenir Next LT Pro"/>
+          <w:sz w:val="28"/>
+          <w:szCs w:val="20"/>
+        </w:rPr>
+        <w:t>020</w:t>
+      </w:r>
+    </w:p>
+    <w:p>
+      <w:pPr>
+        <w:pStyle w:val="NormalWeb"/>
+        <w:shd w:val="clear" w:color="auto" w:fill="FFFFFF"/>
+        <w:spacing w:before="0" w:beforeAutospacing="0" w:after="0" w:afterAutospacing="0"/>
+        <w:rPr>
+          <w:rFonts w:ascii="Avenir Next LT Pro" w:hAnsi="Avenir Next LT Pro"/>
+          <w:color w:val="201F1E"/>
+        </w:rPr>
+      </w:pPr>
+      <w:r>
+        <w:rPr>
+          <w:rFonts w:ascii="Avenir Next LT Pro" w:hAnsi="Avenir Next LT Pro" w:cs="Calibri"/>
+          <w:color w:val="1F497D"/>
+          <w:sz w:val="22"/>
+          <w:szCs w:val="22"/>
+          <w:bdr w:val="none" w:sz="0" w:space="0" w:color="auto" w:frame="1"/>
+        </w:rPr>
+        <w:t>Date: Tue</w:t>
+      </w:r>
+      <w:r>
+        <w:rPr>
+          <w:rFonts w:ascii="Avenir Next LT Pro" w:hAnsi="Avenir Next LT Pro" w:cs="Calibri"/>
+          <w:color w:val="1F497D"/>
+          <w:sz w:val="22"/>
+          <w:szCs w:val="22"/>
+          <w:bdr w:val="none" w:sz="0" w:space="0" w:color="auto" w:frame="1"/>
+        </w:rPr>
+        <w:t xml:space="preserve">sday March </w:t>
+      </w:r>
+      <w:r>
+        <w:rPr>
+          <w:rFonts w:ascii="Avenir Next LT Pro" w:hAnsi="Avenir Next LT Pro" w:cs="Calibri"/>
+          <w:color w:val="1F497D"/>
+          <w:sz w:val="22"/>
+          <w:szCs w:val="22"/>
+          <w:bdr w:val="none" w:sz="0" w:space="0" w:color="auto" w:frame="1"/>
+        </w:rPr>
+        <w:t>23</w:t>
+      </w:r>
+      <w:r>
+        <w:rPr>
+          <w:rFonts w:ascii="Avenir Next LT Pro" w:hAnsi="Avenir Next LT Pro" w:cs="Calibri"/>
+          <w:color w:val="1F497D"/>
+          <w:sz w:val="22"/>
+          <w:szCs w:val="22"/>
+          <w:bdr w:val="none" w:sz="0" w:space="0" w:color="auto" w:frame="1"/>
+          <w:vertAlign w:val="superscript"/>
+        </w:rPr>
+        <w:t>rd</w:t>
+      </w:r>
+      <w:r>
+        <w:rPr>
+          <w:rFonts w:ascii="Avenir Next LT Pro" w:hAnsi="Avenir Next LT Pro" w:cs="Calibri"/>
+          <w:color w:val="1F497D"/>
+          <w:sz w:val="22"/>
+          <w:szCs w:val="22"/>
+          <w:bdr w:val="none" w:sz="0" w:space="0" w:color="auto" w:frame="1"/>
+        </w:rPr>
+        <w:t xml:space="preserve">  </w:t>
+      </w:r>
+    </w:p>
+    <w:p>
+      <w:pPr>
+        <w:pStyle w:val="NormalWeb"/>
+        <w:shd w:val="clear" w:color="auto" w:fill="FFFFFF"/>
+        <w:spacing w:before="0" w:beforeAutospacing="0" w:after="0" w:afterAutospacing="0"/>
+        <w:rPr>
+          <w:rFonts w:ascii="Avenir Next LT Pro" w:hAnsi="Avenir Next LT Pro"/>
+          <w:color w:val="201F1E"/>
+        </w:rPr>
+      </w:pPr>
+      <w:r>
+        <w:rPr>
+          <w:rFonts w:ascii="Avenir Next LT Pro" w:hAnsi="Avenir Next LT Pro" w:cs="Calibri"/>
+          <w:color w:val="1F497D"/>
+          <w:sz w:val="22"/>
+          <w:szCs w:val="22"/>
+          <w:bdr w:val="none" w:sz="0" w:space="0" w:color="auto" w:frame="1"/>
+        </w:rPr>
+        <w:t xml:space="preserve">Time: </w:t>
+      </w:r>
+      <w:r>
+        <w:rPr>
+          <w:rFonts w:ascii="Avenir Next LT Pro" w:hAnsi="Avenir Next LT Pro" w:cs="Calibri"/>
+          <w:color w:val="1F497D"/>
+          <w:sz w:val="22"/>
+          <w:szCs w:val="22"/>
+          <w:bdr w:val="none" w:sz="0" w:space="0" w:color="auto" w:frame="1"/>
+        </w:rPr>
+        <w:t>02</w:t>
+      </w:r>
+      <w:r>
+        <w:rPr>
+          <w:rFonts w:ascii="Avenir Next LT Pro" w:hAnsi="Avenir Next LT Pro" w:cs="Calibri"/>
+          <w:color w:val="1F497D"/>
+          <w:sz w:val="22"/>
+          <w:szCs w:val="22"/>
+          <w:bdr w:val="none" w:sz="0" w:space="0" w:color="auto" w:frame="1"/>
+        </w:rPr>
+        <w:t>:</w:t>
+      </w:r>
+      <w:r>
+        <w:rPr>
+          <w:rFonts w:ascii="Avenir Next LT Pro" w:hAnsi="Avenir Next LT Pro" w:cs="Calibri"/>
+          <w:color w:val="1F497D"/>
+          <w:sz w:val="22"/>
+          <w:szCs w:val="22"/>
+          <w:bdr w:val="none" w:sz="0" w:space="0" w:color="auto" w:frame="1"/>
+        </w:rPr>
+        <w:t>00</w:t>
+      </w:r>
+      <w:r>
+        <w:rPr>
+          <w:rFonts w:ascii="Avenir Next LT Pro" w:hAnsi="Avenir Next LT Pro" w:cs="Calibri"/>
+          <w:color w:val="1F497D"/>
+          <w:sz w:val="22"/>
+          <w:szCs w:val="22"/>
+          <w:bdr w:val="none" w:sz="0" w:space="0" w:color="auto" w:frame="1"/>
+        </w:rPr>
+        <w:t xml:space="preserve"> p</w:t>
+      </w:r>
+      <w:r>
+        <w:rPr>
+          <w:rFonts w:ascii="Avenir Next LT Pro" w:hAnsi="Avenir Next LT Pro" w:cs="Calibri"/>
+          <w:color w:val="1F497D"/>
+          <w:sz w:val="22"/>
+          <w:szCs w:val="22"/>
+          <w:bdr w:val="none" w:sz="0" w:space="0" w:color="auto" w:frame="1"/>
+        </w:rPr>
+        <w:t xml:space="preserve">m – </w:t>
+      </w:r>
+      <w:r>
+        <w:rPr>
+          <w:rFonts w:ascii="Avenir Next LT Pro" w:hAnsi="Avenir Next LT Pro" w:cs="Calibri"/>
+          <w:color w:val="1F497D"/>
+          <w:sz w:val="22"/>
+          <w:szCs w:val="22"/>
+          <w:bdr w:val="none" w:sz="0" w:space="0" w:color="auto" w:frame="1"/>
+        </w:rPr>
+        <w:t>0</w:t>
+      </w:r>
+      <w:r>
+        <w:rPr>
+          <w:rFonts w:ascii="Avenir Next LT Pro" w:hAnsi="Avenir Next LT Pro" w:cs="Calibri"/>
+          <w:color w:val="1F497D"/>
+          <w:sz w:val="22"/>
+          <w:szCs w:val="22"/>
+          <w:bdr w:val="none" w:sz="0" w:space="0" w:color="auto" w:frame="1"/>
+        </w:rPr>
+        <w:t>2</w:t>
+      </w:r>
+      <w:r>
+        <w:rPr>
+          <w:rFonts w:ascii="Avenir Next LT Pro" w:hAnsi="Avenir Next LT Pro" w:cs="Calibri"/>
+          <w:color w:val="1F497D"/>
+          <w:sz w:val="22"/>
+          <w:szCs w:val="22"/>
+          <w:bdr w:val="none" w:sz="0" w:space="0" w:color="auto" w:frame="1"/>
+        </w:rPr>
+        <w:t>:</w:t>
+      </w:r>
+      <w:r>
+        <w:rPr>
+          <w:rFonts w:ascii="Avenir Next LT Pro" w:hAnsi="Avenir Next LT Pro" w:cs="Calibri"/>
+          <w:color w:val="1F497D"/>
+          <w:sz w:val="22"/>
+          <w:szCs w:val="22"/>
+          <w:bdr w:val="none" w:sz="0" w:space="0" w:color="auto" w:frame="1"/>
+        </w:rPr>
+        <w:t>00</w:t>
+      </w:r>
+      <w:bookmarkStart w:id="0" w:name="_GoBack"/>
+      <w:bookmarkEnd w:id="0"/>
+      <w:r>
+        <w:rPr>
+          <w:rFonts w:ascii="Avenir Next LT Pro" w:hAnsi="Avenir Next LT Pro" w:cs="Calibri"/>
+          <w:color w:val="1F497D"/>
+          <w:sz w:val="22"/>
+          <w:szCs w:val="22"/>
+          <w:bdr w:val="none" w:sz="0" w:space="0" w:color="auto" w:frame="1"/>
+        </w:rPr>
+        <w:t xml:space="preserve"> </w:t>
+      </w:r>
+      <w:r>
+        <w:rPr>
+          <w:rFonts w:ascii="Avenir Next LT Pro" w:hAnsi="Avenir Next LT Pro" w:cs="Calibri"/>
+          <w:color w:val="1F497D"/>
+          <w:sz w:val="22"/>
+          <w:szCs w:val="22"/>
+          <w:bdr w:val="none" w:sz="0" w:space="0" w:color="auto" w:frame="1"/>
+        </w:rPr>
+        <w:t>pm</w:t>
+      </w:r>
+    </w:p>
+    <w:p>
+      <w:pPr>
+        <w:pStyle w:val="NormalWeb"/>
+        <w:shd w:val="clear" w:color="auto" w:fill="FFFFFF"/>
+        <w:spacing w:before="0" w:beforeAutospacing="0" w:after="0" w:afterAutospacing="0"/>
+        <w:rPr>
+          <w:rFonts w:ascii="Avenir Next LT Pro" w:hAnsi="Avenir Next LT Pro"/>
+          <w:color w:val="201F1E"/>
+        </w:rPr>
+      </w:pPr>
+      <w:r>
+        <w:rPr>
+          <w:rFonts w:ascii="Avenir Next LT Pro" w:hAnsi="Avenir Next LT Pro" w:cs="Calibri"/>
+          <w:color w:val="1F497D"/>
+          <w:sz w:val="22"/>
+          <w:szCs w:val="22"/>
+          <w:bdr w:val="none" w:sz="0" w:space="0" w:color="auto" w:frame="1"/>
+        </w:rPr>
+        <w:t xml:space="preserve">Location: </w:t>
+      </w:r>
+      <w:r>
+        <w:rPr>
+          <w:rFonts w:ascii="Avenir Next LT Pro" w:hAnsi="Avenir Next LT Pro" w:cs="Calibri"/>
+          <w:color w:val="1F497D"/>
+          <w:sz w:val="22"/>
+          <w:szCs w:val="22"/>
+          <w:bdr w:val="none" w:sz="0" w:space="0" w:color="auto" w:frame="1"/>
+        </w:rPr>
+        <w:t>Microsoft Teams (online)</w:t>
+      </w:r>
+    </w:p>
+    <w:p>
+      <w:pPr>
+        <w:pStyle w:val="NormalWeb"/>
+        <w:shd w:val="clear" w:color="auto" w:fill="FFFFFF"/>
+        <w:spacing w:before="0" w:beforeAutospacing="0" w:after="0" w:afterAutospacing="0"/>
+        <w:rPr>
+          <w:rFonts w:ascii="Avenir Next LT Pro" w:hAnsi="Avenir Next LT Pro"/>
+          <w:color w:val="201F1E"/>
+        </w:rPr>
+      </w:pPr>
+      <w:r>
+        <w:rPr>
+          <w:rFonts w:ascii="Avenir Next LT Pro" w:hAnsi="Avenir Next LT Pro" w:cs="Calibri"/>
+          <w:color w:val="1F497D"/>
+          <w:sz w:val="22"/>
+          <w:szCs w:val="22"/>
+          <w:bdr w:val="none" w:sz="0" w:space="0" w:color="auto" w:frame="1"/>
+        </w:rPr>
+        <w:t xml:space="preserve">Attendees: Louis Cocks (Developer), </w:t>
+      </w:r>
+      <w:r>
+        <w:rPr>
+          <w:rFonts w:ascii="Avenir Next LT Pro" w:hAnsi="Avenir Next LT Pro" w:cs="Calibri"/>
+          <w:color w:val="1F497D"/>
+          <w:sz w:val="22"/>
+          <w:szCs w:val="22"/>
+          <w:bdr w:val="none" w:sz="0" w:space="0" w:color="auto" w:frame="1"/>
+        </w:rPr>
+        <w:t>Jose N. Carbonell (Developer), Alexander Vartic (Developer), Menderes Sacli (Developer), Qin Q. Zhao (Project Tutor)</w:t>
+      </w:r>
+    </w:p>
+    <w:p>
+      <w:pPr>
+        <w:pStyle w:val="NormalWeb"/>
+        <w:shd w:val="clear" w:color="auto" w:fill="FFFFFF"/>
+        <w:spacing w:before="0" w:beforeAutospacing="0" w:after="0" w:afterAutospacing="0"/>
+        <w:rPr>
+          <w:rFonts w:ascii="Avenir Next LT Pro" w:hAnsi="Avenir Next LT Pro" w:cs="Calibri"/>
+          <w:color w:val="1F497D"/>
+          <w:sz w:val="22"/>
+          <w:szCs w:val="22"/>
+          <w:bdr w:val="none" w:sz="0" w:space="0" w:color="auto" w:frame="1"/>
+        </w:rPr>
+      </w:pPr>
+      <w:r>
+        <w:rPr>
+          <w:rFonts w:ascii="Avenir Next LT Pro" w:hAnsi="Avenir Next LT Pro" w:cs="Calibri"/>
+          <w:color w:val="1F497D"/>
+          <w:sz w:val="22"/>
+          <w:szCs w:val="22"/>
+          <w:bdr w:val="none" w:sz="0" w:space="0" w:color="auto" w:frame="1"/>
+        </w:rPr>
+        <w:t xml:space="preserve">Absent: </w:t>
+      </w:r>
+    </w:p>
+    <w:p>
+      <w:pPr>
+        <w:pStyle w:val="NormalWeb"/>
+        <w:shd w:val="clear" w:color="auto" w:fill="FFFFFF"/>
+        <w:spacing w:before="0" w:beforeAutospacing="0" w:after="0" w:afterAutospacing="0"/>
+        <w:rPr>
+          <w:rFonts w:ascii="Avenir Next LT Pro" w:hAnsi="Avenir Next LT Pro"/>
+          <w:color w:val="201F1E"/>
+        </w:rPr>
+      </w:pPr>
+    </w:p>
+    <w:p>
+      <w:pPr>
+        <w:pStyle w:val="NormalWeb"/>
+        <w:shd w:val="clear" w:color="auto" w:fill="FFFFFF"/>
+        <w:spacing w:before="0" w:beforeAutospacing="0" w:after="0" w:afterAutospacing="0"/>
+        <w:rPr>
+          <w:rFonts w:ascii="Avenir Next LT Pro" w:hAnsi="Avenir Next LT Pro"/>
+          <w:color w:val="201F1E"/>
+        </w:rPr>
+      </w:pPr>
+      <w:r>
+        <w:rPr>
+          <w:rFonts w:ascii="Avenir Next LT Pro" w:hAnsi="Avenir Next LT Pro" w:cs="Calibri"/>
+          <w:color w:val="EC2513" w:themeColor="accent2" w:themeShade="BF"/>
+          <w:sz w:val="22"/>
+          <w:szCs w:val="22"/>
+          <w:bdr w:val="none" w:sz="0" w:space="0" w:color="auto" w:frame="1"/>
+        </w:rPr>
+        <w:t>Subjects</w:t>
+      </w:r>
+      <w:r>
+        <w:rPr>
+          <w:rFonts w:ascii="Avenir Next LT Pro" w:hAnsi="Avenir Next LT Pro" w:cs="Calibri"/>
+          <w:color w:val="1F497D"/>
+          <w:sz w:val="22"/>
+          <w:szCs w:val="22"/>
+          <w:bdr w:val="none" w:sz="0" w:space="0" w:color="auto" w:frame="1"/>
+        </w:rPr>
+        <w:t>:</w:t>
+      </w:r>
+    </w:p>
+    <w:p>
+      <w:pPr>
+        <w:pStyle w:val="NormalWeb"/>
+        <w:numPr>
+          <w:ilvl w:val="0"/>
+          <w:numId w:val="31"/>
+        </w:numPr>
+        <w:shd w:val="clear" w:color="auto" w:fill="FFFFFF"/>
+        <w:spacing w:before="0" w:beforeAutospacing="0" w:after="0" w:afterAutospacing="0"/>
+        <w:rPr>
+          <w:rFonts w:ascii="Avenir Next LT Pro" w:hAnsi="Avenir Next LT Pro"/>
+          <w:color w:val="201F1E"/>
+        </w:rPr>
+      </w:pPr>
+      <w:r>
+        <w:rPr>
+          <w:rFonts w:ascii="Avenir Next LT Pro" w:hAnsi="Avenir Next LT Pro" w:cs="Calibri"/>
+          <w:color w:val="1F497D"/>
+          <w:sz w:val="22"/>
+          <w:szCs w:val="22"/>
+          <w:bdr w:val="none" w:sz="0" w:space="0" w:color="auto" w:frame="1"/>
+        </w:rPr>
+        <w:t>.</w:t>
+      </w:r>
+    </w:p>
+    <w:p>
+      <w:pPr>
+        <w:pStyle w:val="NormalWeb"/>
+        <w:shd w:val="clear" w:color="auto" w:fill="FFFFFF"/>
+        <w:spacing w:before="0" w:beforeAutospacing="0" w:after="0" w:afterAutospacing="0"/>
+        <w:rPr>
+          <w:rFonts w:ascii="Avenir Next LT Pro" w:hAnsi="Avenir Next LT Pro" w:cs="Calibri"/>
+          <w:color w:val="1F497D"/>
+          <w:sz w:val="22"/>
+          <w:szCs w:val="22"/>
+          <w:bdr w:val="none" w:sz="0" w:space="0" w:color="auto" w:frame="1"/>
+        </w:rPr>
+      </w:pPr>
+      <w:r>
+        <w:rPr>
+          <w:rFonts w:ascii="Avenir Next LT Pro" w:hAnsi="Avenir Next LT Pro" w:cs="Calibri"/>
+          <w:color w:val="EC2513" w:themeColor="accent2" w:themeShade="BF"/>
+          <w:sz w:val="22"/>
+          <w:szCs w:val="22"/>
+          <w:bdr w:val="none" w:sz="0" w:space="0" w:color="auto" w:frame="1"/>
+        </w:rPr>
+        <w:t>Decisions</w:t>
+      </w:r>
+      <w:r>
+        <w:rPr>
+          <w:rFonts w:ascii="Avenir Next LT Pro" w:hAnsi="Avenir Next LT Pro" w:cs="Calibri"/>
+          <w:color w:val="1F497D"/>
+          <w:sz w:val="22"/>
+          <w:szCs w:val="22"/>
+          <w:bdr w:val="none" w:sz="0" w:space="0" w:color="auto" w:frame="1"/>
+        </w:rPr>
+        <w:t>:</w:t>
+      </w:r>
+    </w:p>
+    <w:p>
+      <w:pPr>
+        <w:pStyle w:val="NormalWeb"/>
+        <w:numPr>
+          <w:ilvl w:val="0"/>
+          <w:numId w:val="31"/>
+        </w:numPr>
+        <w:shd w:val="clear" w:color="auto" w:fill="FFFFFF"/>
+        <w:spacing w:before="0" w:beforeAutospacing="0" w:after="0" w:afterAutospacing="0"/>
+        <w:rPr>
+          <w:rFonts w:ascii="Avenir Next LT Pro" w:hAnsi="Avenir Next LT Pro"/>
+          <w:color w:val="365F91" w:themeColor="accent1" w:themeShade="BF"/>
+        </w:rPr>
+      </w:pPr>
+      <w:r>
+        <w:rPr>
+          <w:rFonts w:ascii="Avenir Next LT Pro" w:hAnsi="Avenir Next LT Pro"/>
+          <w:color w:val="365F91" w:themeColor="accent1" w:themeShade="BF"/>
         </w:rPr>
         <w:t>.</w:t>
       </w:r>
@@ -8019,6 +8506,21 @@
 </file>
 
 <file path=customXml/item1.xml><?xml version="1.0" encoding="utf-8"?>
+<p:properties xmlns:p="http://schemas.microsoft.com/office/2006/metadata/properties" xmlns:xsi="http://www.w3.org/2001/XMLSchema-instance" xmlns:pc="http://schemas.microsoft.com/office/infopath/2007/PartnerControls">
+  <documentManagement/>
+</p:properties>
+</file>
+
+<file path=customXml/item2.xml><?xml version="1.0" encoding="utf-8"?>
+<?mso-contentType ?>
+<FormTemplates xmlns="http://schemas.microsoft.com/sharepoint/v3/contenttype/forms">
+  <Display>DocumentLibraryForm</Display>
+  <Edit>DocumentLibraryForm</Edit>
+  <New>DocumentLibraryForm</New>
+</FormTemplates>
+</file>
+
+<file path=customXml/item3.xml><?xml version="1.0" encoding="utf-8"?>
 <ct:contentTypeSchema xmlns:ct="http://schemas.microsoft.com/office/2006/metadata/contentType" xmlns:ma="http://schemas.microsoft.com/office/2006/metadata/properties/metaAttributes" ct:_="" ma:_="" ma:contentTypeName="Document" ma:contentTypeID="0x010100908E58A89D1B0F4E9F56F6FBB4E9F12A" ma:contentTypeVersion="11" ma:contentTypeDescription="Een nieuw document maken." ma:contentTypeScope="" ma:versionID="19e2eae9598c6d334e1f08d7006ad726">
   <xsd:schema xmlns:xsd="http://www.w3.org/2001/XMLSchema" xmlns:xs="http://www.w3.org/2001/XMLSchema" xmlns:p="http://schemas.microsoft.com/office/2006/metadata/properties" xmlns:ns3="586c8484-e43e-45d1-ae63-71c2dfa658b7" xmlns:ns4="c72ccf1c-f823-4462-887c-76bdde01b084" targetNamespace="http://schemas.microsoft.com/office/2006/metadata/properties" ma:root="true" ma:fieldsID="b0eec85d9d6a54f592ed380de00b0ed6" ns3:_="" ns4:_="">
     <xsd:import namespace="586c8484-e43e-45d1-ae63-71c2dfa658b7"/>
@@ -8227,22 +8729,24 @@
 </ct:contentTypeSchema>
 </file>
 
-<file path=customXml/item2.xml><?xml version="1.0" encoding="utf-8"?>
-<?mso-contentType ?>
-<FormTemplates xmlns="http://schemas.microsoft.com/sharepoint/v3/contenttype/forms">
-  <Display>DocumentLibraryForm</Display>
-  <Edit>DocumentLibraryForm</Edit>
-  <New>DocumentLibraryForm</New>
-</FormTemplates>
+<file path=customXml/itemProps1.xml><?xml version="1.0" encoding="utf-8"?>
+<ds:datastoreItem xmlns:ds="http://schemas.openxmlformats.org/officeDocument/2006/customXml" ds:itemID="{EE9A2A2F-4942-40D7-AABB-C1FFF00CB16D}">
+  <ds:schemaRefs>
+    <ds:schemaRef ds:uri="http://schemas.microsoft.com/office/2006/metadata/properties"/>
+    <ds:schemaRef ds:uri="http://schemas.microsoft.com/office/infopath/2007/PartnerControls"/>
+  </ds:schemaRefs>
+</ds:datastoreItem>
 </file>
 
-<file path=customXml/item3.xml><?xml version="1.0" encoding="utf-8"?>
-<p:properties xmlns:p="http://schemas.microsoft.com/office/2006/metadata/properties" xmlns:xsi="http://www.w3.org/2001/XMLSchema-instance" xmlns:pc="http://schemas.microsoft.com/office/infopath/2007/PartnerControls">
-  <documentManagement/>
-</p:properties>
+<file path=customXml/itemProps2.xml><?xml version="1.0" encoding="utf-8"?>
+<ds:datastoreItem xmlns:ds="http://schemas.openxmlformats.org/officeDocument/2006/customXml" ds:itemID="{73D7EC36-1901-4B33-B931-4474C20BD2A0}">
+  <ds:schemaRefs>
+    <ds:schemaRef ds:uri="http://schemas.microsoft.com/sharepoint/v3/contenttype/forms"/>
+  </ds:schemaRefs>
+</ds:datastoreItem>
 </file>
 
-<file path=customXml/itemProps1.xml><?xml version="1.0" encoding="utf-8"?>
+<file path=customXml/itemProps3.xml><?xml version="1.0" encoding="utf-8"?>
 <ds:datastoreItem xmlns:ds="http://schemas.openxmlformats.org/officeDocument/2006/customXml" ds:itemID="{CA9A76F9-0C30-4230-B0AF-C2D07B180508}">
   <ds:schemaRefs>
     <ds:schemaRef ds:uri="http://schemas.microsoft.com/office/2006/metadata/contentType"/>
@@ -8259,21 +8763,4 @@
     <ds:schemaRef ds:uri="http://schemas.microsoft.com/internal/obd"/>
   </ds:schemaRefs>
 </ds:datastoreItem>
-</file>
-
-<file path=customXml/itemProps2.xml><?xml version="1.0" encoding="utf-8"?>
-<ds:datastoreItem xmlns:ds="http://schemas.openxmlformats.org/officeDocument/2006/customXml" ds:itemID="{73D7EC36-1901-4B33-B931-4474C20BD2A0}">
-  <ds:schemaRefs>
-    <ds:schemaRef ds:uri="http://schemas.microsoft.com/sharepoint/v3/contenttype/forms"/>
-  </ds:schemaRefs>
-</ds:datastoreItem>
-</file>
-
-<file path=customXml/itemProps3.xml><?xml version="1.0" encoding="utf-8"?>
-<ds:datastoreItem xmlns:ds="http://schemas.openxmlformats.org/officeDocument/2006/customXml" ds:itemID="{EE9A2A2F-4942-40D7-AABB-C1FFF00CB16D}">
-  <ds:schemaRefs>
-    <ds:schemaRef ds:uri="http://schemas.microsoft.com/office/2006/metadata/properties"/>
-    <ds:schemaRef ds:uri="http://schemas.microsoft.com/office/infopath/2007/PartnerControls"/>
-  </ds:schemaRefs>
-</ds:datastoreItem>
 </file>
</xml_diff>

<commit_message>
Updated version of the documents
Test report, progress report and project meetings
</commit_message>
<xml_diff>
--- a/Project Meetings/project_meetings.docx
+++ b/Project Meetings/project_meetings.docx
@@ -103,13 +103,23 @@
                 </wp:anchor>
               </w:drawing>
             </w:r>
+            <w:proofErr w:type="spellStart"/>
             <w:r>
               <w:rPr>
                 <w:rFonts w:ascii="Avenir Next LT Pro" w:hAnsi="Avenir Next LT Pro"/>
                 <w:sz w:val="52"/>
                 <w:szCs w:val="52"/>
               </w:rPr>
-              <w:t>MediaBazaar Project</w:t>
+              <w:t>MediaBazaar</w:t>
+            </w:r>
+            <w:proofErr w:type="spellEnd"/>
+            <w:r>
+              <w:rPr>
+                <w:rFonts w:ascii="Avenir Next LT Pro" w:hAnsi="Avenir Next LT Pro"/>
+                <w:sz w:val="52"/>
+                <w:szCs w:val="52"/>
+              </w:rPr>
+              <w:t xml:space="preserve"> Project</w:t>
             </w:r>
             <w:r>
               <w:rPr>
@@ -402,8 +412,20 @@
           <w:szCs w:val="22"/>
           <w:bdr w:val="none" w:sz="0" w:space="0" w:color="auto" w:frame="1"/>
         </w:rPr>
-        <w:t>Jose N. Carbonell</w:t>
-      </w:r>
+        <w:t xml:space="preserve">Jose N. </w:t>
+      </w:r>
+      <w:proofErr w:type="spellStart"/>
+      <w:r>
+        <w:rPr>
+          <w:rFonts w:ascii="Avenir Next LT Pro" w:hAnsi="Avenir Next LT Pro" w:cs="Calibri"/>
+          <w:color w:val="1F497D"/>
+          <w:sz w:val="22"/>
+          <w:szCs w:val="22"/>
+          <w:bdr w:val="none" w:sz="0" w:space="0" w:color="auto" w:frame="1"/>
+        </w:rPr>
+        <w:t>Carbonell</w:t>
+      </w:r>
+      <w:proofErr w:type="spellEnd"/>
       <w:r>
         <w:rPr>
           <w:rFonts w:ascii="Avenir Next LT Pro" w:hAnsi="Avenir Next LT Pro" w:cs="Calibri"/>
@@ -442,8 +464,20 @@
           <w:szCs w:val="22"/>
           <w:bdr w:val="none" w:sz="0" w:space="0" w:color="auto" w:frame="1"/>
         </w:rPr>
-        <w:t>, Alexander Vartic</w:t>
-      </w:r>
+        <w:t xml:space="preserve">, Alexander </w:t>
+      </w:r>
+      <w:proofErr w:type="spellStart"/>
+      <w:r>
+        <w:rPr>
+          <w:rFonts w:ascii="Avenir Next LT Pro" w:hAnsi="Avenir Next LT Pro" w:cs="Calibri"/>
+          <w:color w:val="1F497D"/>
+          <w:sz w:val="22"/>
+          <w:szCs w:val="22"/>
+          <w:bdr w:val="none" w:sz="0" w:space="0" w:color="auto" w:frame="1"/>
+        </w:rPr>
+        <w:t>Vartic</w:t>
+      </w:r>
+      <w:proofErr w:type="spellEnd"/>
       <w:r>
         <w:rPr>
           <w:rFonts w:ascii="Avenir Next LT Pro" w:hAnsi="Avenir Next LT Pro" w:cs="Calibri"/>
@@ -472,8 +506,20 @@
           <w:szCs w:val="22"/>
           <w:bdr w:val="none" w:sz="0" w:space="0" w:color="auto" w:frame="1"/>
         </w:rPr>
-        <w:t>Menderes Sacli</w:t>
-      </w:r>
+        <w:t xml:space="preserve">Menderes </w:t>
+      </w:r>
+      <w:proofErr w:type="spellStart"/>
+      <w:r>
+        <w:rPr>
+          <w:rFonts w:ascii="Avenir Next LT Pro" w:hAnsi="Avenir Next LT Pro" w:cs="Calibri"/>
+          <w:color w:val="1F497D"/>
+          <w:sz w:val="22"/>
+          <w:szCs w:val="22"/>
+          <w:bdr w:val="none" w:sz="0" w:space="0" w:color="auto" w:frame="1"/>
+        </w:rPr>
+        <w:t>Sacli</w:t>
+      </w:r>
+      <w:proofErr w:type="spellEnd"/>
       <w:r>
         <w:rPr>
           <w:rFonts w:ascii="Avenir Next LT Pro" w:hAnsi="Avenir Next LT Pro" w:cs="Calibri"/>
@@ -1173,7 +1219,73 @@
           <w:szCs w:val="22"/>
           <w:bdr w:val="none" w:sz="0" w:space="0" w:color="auto" w:frame="1"/>
         </w:rPr>
-        <w:t>Jose N. Carbonell (Developer), Alexander Vartic (Developer), Menderes Sacli (Developer), Qin Q. Zhao (Project Tutor)</w:t>
+        <w:t xml:space="preserve">Jose N. </w:t>
+      </w:r>
+      <w:proofErr w:type="spellStart"/>
+      <w:r>
+        <w:rPr>
+          <w:rFonts w:ascii="Avenir Next LT Pro" w:hAnsi="Avenir Next LT Pro" w:cs="Calibri"/>
+          <w:color w:val="1F497D"/>
+          <w:sz w:val="22"/>
+          <w:szCs w:val="22"/>
+          <w:bdr w:val="none" w:sz="0" w:space="0" w:color="auto" w:frame="1"/>
+        </w:rPr>
+        <w:t>Carbonell</w:t>
+      </w:r>
+      <w:proofErr w:type="spellEnd"/>
+      <w:r>
+        <w:rPr>
+          <w:rFonts w:ascii="Avenir Next LT Pro" w:hAnsi="Avenir Next LT Pro" w:cs="Calibri"/>
+          <w:color w:val="1F497D"/>
+          <w:sz w:val="22"/>
+          <w:szCs w:val="22"/>
+          <w:bdr w:val="none" w:sz="0" w:space="0" w:color="auto" w:frame="1"/>
+        </w:rPr>
+        <w:t xml:space="preserve"> (Developer), Alexander </w:t>
+      </w:r>
+      <w:proofErr w:type="spellStart"/>
+      <w:r>
+        <w:rPr>
+          <w:rFonts w:ascii="Avenir Next LT Pro" w:hAnsi="Avenir Next LT Pro" w:cs="Calibri"/>
+          <w:color w:val="1F497D"/>
+          <w:sz w:val="22"/>
+          <w:szCs w:val="22"/>
+          <w:bdr w:val="none" w:sz="0" w:space="0" w:color="auto" w:frame="1"/>
+        </w:rPr>
+        <w:t>Vartic</w:t>
+      </w:r>
+      <w:proofErr w:type="spellEnd"/>
+      <w:r>
+        <w:rPr>
+          <w:rFonts w:ascii="Avenir Next LT Pro" w:hAnsi="Avenir Next LT Pro" w:cs="Calibri"/>
+          <w:color w:val="1F497D"/>
+          <w:sz w:val="22"/>
+          <w:szCs w:val="22"/>
+          <w:bdr w:val="none" w:sz="0" w:space="0" w:color="auto" w:frame="1"/>
+        </w:rPr>
+        <w:t xml:space="preserve"> (Developer), Menderes </w:t>
+      </w:r>
+      <w:proofErr w:type="spellStart"/>
+      <w:r>
+        <w:rPr>
+          <w:rFonts w:ascii="Avenir Next LT Pro" w:hAnsi="Avenir Next LT Pro" w:cs="Calibri"/>
+          <w:color w:val="1F497D"/>
+          <w:sz w:val="22"/>
+          <w:szCs w:val="22"/>
+          <w:bdr w:val="none" w:sz="0" w:space="0" w:color="auto" w:frame="1"/>
+        </w:rPr>
+        <w:t>Sacli</w:t>
+      </w:r>
+      <w:proofErr w:type="spellEnd"/>
+      <w:r>
+        <w:rPr>
+          <w:rFonts w:ascii="Avenir Next LT Pro" w:hAnsi="Avenir Next LT Pro" w:cs="Calibri"/>
+          <w:color w:val="1F497D"/>
+          <w:sz w:val="22"/>
+          <w:szCs w:val="22"/>
+          <w:bdr w:val="none" w:sz="0" w:space="0" w:color="auto" w:frame="1"/>
+        </w:rPr>
+        <w:t xml:space="preserve"> (Developer), Qin Q. Zhao (Project Tutor)</w:t>
       </w:r>
     </w:p>
     <w:p>
@@ -1209,7 +1321,7 @@
           <w:szCs w:val="22"/>
           <w:bdr w:val="none" w:sz="0" w:space="0" w:color="auto" w:frame="1"/>
         </w:rPr>
-        <w:t>Alexander</w:t>
+        <w:t>Menderes</w:t>
       </w:r>
       <w:r>
         <w:rPr>
@@ -1231,7 +1343,7 @@
           <w:szCs w:val="22"/>
           <w:bdr w:val="none" w:sz="0" w:space="0" w:color="auto" w:frame="1"/>
         </w:rPr>
-        <w:t>Menderes</w:t>
+        <w:t>Alexander</w:t>
       </w:r>
     </w:p>
     <w:p>
@@ -1847,7 +1959,73 @@
           <w:szCs w:val="22"/>
           <w:bdr w:val="none" w:sz="0" w:space="0" w:color="auto" w:frame="1"/>
         </w:rPr>
-        <w:t>Jose N. Carbonell (Developer), Alexander Vartic (Developer), Menderes Sacli (Developer), Qin Q. Zhao (Project Tutor)</w:t>
+        <w:t xml:space="preserve">Jose N. </w:t>
+      </w:r>
+      <w:proofErr w:type="spellStart"/>
+      <w:r>
+        <w:rPr>
+          <w:rFonts w:ascii="Avenir Next LT Pro" w:hAnsi="Avenir Next LT Pro" w:cs="Calibri"/>
+          <w:color w:val="1F497D"/>
+          <w:sz w:val="22"/>
+          <w:szCs w:val="22"/>
+          <w:bdr w:val="none" w:sz="0" w:space="0" w:color="auto" w:frame="1"/>
+        </w:rPr>
+        <w:t>Carbonell</w:t>
+      </w:r>
+      <w:proofErr w:type="spellEnd"/>
+      <w:r>
+        <w:rPr>
+          <w:rFonts w:ascii="Avenir Next LT Pro" w:hAnsi="Avenir Next LT Pro" w:cs="Calibri"/>
+          <w:color w:val="1F497D"/>
+          <w:sz w:val="22"/>
+          <w:szCs w:val="22"/>
+          <w:bdr w:val="none" w:sz="0" w:space="0" w:color="auto" w:frame="1"/>
+        </w:rPr>
+        <w:t xml:space="preserve"> (Developer), Alexander </w:t>
+      </w:r>
+      <w:proofErr w:type="spellStart"/>
+      <w:r>
+        <w:rPr>
+          <w:rFonts w:ascii="Avenir Next LT Pro" w:hAnsi="Avenir Next LT Pro" w:cs="Calibri"/>
+          <w:color w:val="1F497D"/>
+          <w:sz w:val="22"/>
+          <w:szCs w:val="22"/>
+          <w:bdr w:val="none" w:sz="0" w:space="0" w:color="auto" w:frame="1"/>
+        </w:rPr>
+        <w:t>Vartic</w:t>
+      </w:r>
+      <w:proofErr w:type="spellEnd"/>
+      <w:r>
+        <w:rPr>
+          <w:rFonts w:ascii="Avenir Next LT Pro" w:hAnsi="Avenir Next LT Pro" w:cs="Calibri"/>
+          <w:color w:val="1F497D"/>
+          <w:sz w:val="22"/>
+          <w:szCs w:val="22"/>
+          <w:bdr w:val="none" w:sz="0" w:space="0" w:color="auto" w:frame="1"/>
+        </w:rPr>
+        <w:t xml:space="preserve"> (Developer), Menderes </w:t>
+      </w:r>
+      <w:proofErr w:type="spellStart"/>
+      <w:r>
+        <w:rPr>
+          <w:rFonts w:ascii="Avenir Next LT Pro" w:hAnsi="Avenir Next LT Pro" w:cs="Calibri"/>
+          <w:color w:val="1F497D"/>
+          <w:sz w:val="22"/>
+          <w:szCs w:val="22"/>
+          <w:bdr w:val="none" w:sz="0" w:space="0" w:color="auto" w:frame="1"/>
+        </w:rPr>
+        <w:t>Sacli</w:t>
+      </w:r>
+      <w:proofErr w:type="spellEnd"/>
+      <w:r>
+        <w:rPr>
+          <w:rFonts w:ascii="Avenir Next LT Pro" w:hAnsi="Avenir Next LT Pro" w:cs="Calibri"/>
+          <w:color w:val="1F497D"/>
+          <w:sz w:val="22"/>
+          <w:szCs w:val="22"/>
+          <w:bdr w:val="none" w:sz="0" w:space="0" w:color="auto" w:frame="1"/>
+        </w:rPr>
+        <w:t xml:space="preserve"> (Developer), Qin Q. Zhao (Project Tutor)</w:t>
       </w:r>
     </w:p>
     <w:p>
@@ -2542,7 +2720,73 @@
           <w:szCs w:val="22"/>
           <w:bdr w:val="none" w:sz="0" w:space="0" w:color="auto" w:frame="1"/>
         </w:rPr>
-        <w:t>Jose N. Carbonell (Developer), Alexander Vartic (Developer), Menderes Sacli (Developer), Qin Q. Zhao (Project Tutor)</w:t>
+        <w:t xml:space="preserve">Jose N. </w:t>
+      </w:r>
+      <w:proofErr w:type="spellStart"/>
+      <w:r>
+        <w:rPr>
+          <w:rFonts w:ascii="Avenir Next LT Pro" w:hAnsi="Avenir Next LT Pro" w:cs="Calibri"/>
+          <w:color w:val="1F497D"/>
+          <w:sz w:val="22"/>
+          <w:szCs w:val="22"/>
+          <w:bdr w:val="none" w:sz="0" w:space="0" w:color="auto" w:frame="1"/>
+        </w:rPr>
+        <w:t>Carbonell</w:t>
+      </w:r>
+      <w:proofErr w:type="spellEnd"/>
+      <w:r>
+        <w:rPr>
+          <w:rFonts w:ascii="Avenir Next LT Pro" w:hAnsi="Avenir Next LT Pro" w:cs="Calibri"/>
+          <w:color w:val="1F497D"/>
+          <w:sz w:val="22"/>
+          <w:szCs w:val="22"/>
+          <w:bdr w:val="none" w:sz="0" w:space="0" w:color="auto" w:frame="1"/>
+        </w:rPr>
+        <w:t xml:space="preserve"> (Developer), Alexander </w:t>
+      </w:r>
+      <w:proofErr w:type="spellStart"/>
+      <w:r>
+        <w:rPr>
+          <w:rFonts w:ascii="Avenir Next LT Pro" w:hAnsi="Avenir Next LT Pro" w:cs="Calibri"/>
+          <w:color w:val="1F497D"/>
+          <w:sz w:val="22"/>
+          <w:szCs w:val="22"/>
+          <w:bdr w:val="none" w:sz="0" w:space="0" w:color="auto" w:frame="1"/>
+        </w:rPr>
+        <w:t>Vartic</w:t>
+      </w:r>
+      <w:proofErr w:type="spellEnd"/>
+      <w:r>
+        <w:rPr>
+          <w:rFonts w:ascii="Avenir Next LT Pro" w:hAnsi="Avenir Next LT Pro" w:cs="Calibri"/>
+          <w:color w:val="1F497D"/>
+          <w:sz w:val="22"/>
+          <w:szCs w:val="22"/>
+          <w:bdr w:val="none" w:sz="0" w:space="0" w:color="auto" w:frame="1"/>
+        </w:rPr>
+        <w:t xml:space="preserve"> (Developer), Menderes </w:t>
+      </w:r>
+      <w:proofErr w:type="spellStart"/>
+      <w:r>
+        <w:rPr>
+          <w:rFonts w:ascii="Avenir Next LT Pro" w:hAnsi="Avenir Next LT Pro" w:cs="Calibri"/>
+          <w:color w:val="1F497D"/>
+          <w:sz w:val="22"/>
+          <w:szCs w:val="22"/>
+          <w:bdr w:val="none" w:sz="0" w:space="0" w:color="auto" w:frame="1"/>
+        </w:rPr>
+        <w:t>Sacli</w:t>
+      </w:r>
+      <w:proofErr w:type="spellEnd"/>
+      <w:r>
+        <w:rPr>
+          <w:rFonts w:ascii="Avenir Next LT Pro" w:hAnsi="Avenir Next LT Pro" w:cs="Calibri"/>
+          <w:color w:val="1F497D"/>
+          <w:sz w:val="22"/>
+          <w:szCs w:val="22"/>
+          <w:bdr w:val="none" w:sz="0" w:space="0" w:color="auto" w:frame="1"/>
+        </w:rPr>
+        <w:t xml:space="preserve"> (Developer), Qin Q. Zhao (Project Tutor)</w:t>
       </w:r>
     </w:p>
     <w:p>
@@ -2857,7 +3101,27 @@
           <w:szCs w:val="22"/>
           <w:bdr w:val="none" w:sz="0" w:space="0" w:color="auto" w:frame="1"/>
         </w:rPr>
-        <w:t>Actions with target dates ()</w:t>
+        <w:t>Actions with target dates (</w:t>
+      </w:r>
+      <w:r>
+        <w:rPr>
+          <w:rFonts w:ascii="Avenir Next LT Pro" w:hAnsi="Avenir Next LT Pro" w:cs="Calibri"/>
+          <w:color w:val="7030A0"/>
+          <w:sz w:val="22"/>
+          <w:szCs w:val="22"/>
+          <w:bdr w:val="none" w:sz="0" w:space="0" w:color="auto" w:frame="1"/>
+        </w:rPr>
+        <w:t>23 March</w:t>
+      </w:r>
+      <w:r>
+        <w:rPr>
+          <w:rFonts w:ascii="Avenir Next LT Pro" w:hAnsi="Avenir Next LT Pro" w:cs="Calibri"/>
+          <w:color w:val="EC2513" w:themeColor="accent2" w:themeShade="BF"/>
+          <w:sz w:val="22"/>
+          <w:szCs w:val="22"/>
+          <w:bdr w:val="none" w:sz="0" w:space="0" w:color="auto" w:frame="1"/>
+        </w:rPr>
+        <w:t>)</w:t>
       </w:r>
       <w:r>
         <w:rPr>
@@ -2987,7 +3251,15 @@
           <w:szCs w:val="20"/>
         </w:rPr>
         <w:lastRenderedPageBreak/>
-        <w:t>23</w:t>
+        <w:t>2</w:t>
+      </w:r>
+      <w:r>
+        <w:rPr>
+          <w:rFonts w:ascii="Avenir Next LT Pro" w:hAnsi="Avenir Next LT Pro"/>
+          <w:sz w:val="28"/>
+          <w:szCs w:val="20"/>
+        </w:rPr>
+        <w:t>4</w:t>
       </w:r>
       <w:r>
         <w:rPr>
@@ -3050,17 +3322,17 @@
           <w:szCs w:val="22"/>
           <w:bdr w:val="none" w:sz="0" w:space="0" w:color="auto" w:frame="1"/>
         </w:rPr>
-        <w:t xml:space="preserve">sday March </w:t>
-      </w:r>
-      <w:r>
-        <w:rPr>
-          <w:rFonts w:ascii="Avenir Next LT Pro" w:hAnsi="Avenir Next LT Pro" w:cs="Calibri"/>
-          <w:color w:val="1F497D"/>
-          <w:sz w:val="22"/>
-          <w:szCs w:val="22"/>
-          <w:bdr w:val="none" w:sz="0" w:space="0" w:color="auto" w:frame="1"/>
-        </w:rPr>
-        <w:t>23</w:t>
+        <w:t>sday March 2</w:t>
+      </w:r>
+      <w:r>
+        <w:rPr>
+          <w:rFonts w:ascii="Avenir Next LT Pro" w:hAnsi="Avenir Next LT Pro" w:cs="Calibri"/>
+          <w:color w:val="1F497D"/>
+          <w:sz w:val="22"/>
+          <w:szCs w:val="22"/>
+          <w:bdr w:val="none" w:sz="0" w:space="0" w:color="auto" w:frame="1"/>
+        </w:rPr>
+        <w:t>4</w:t>
       </w:r>
       <w:r>
         <w:rPr>
@@ -3071,7 +3343,17 @@
           <w:bdr w:val="none" w:sz="0" w:space="0" w:color="auto" w:frame="1"/>
           <w:vertAlign w:val="superscript"/>
         </w:rPr>
-        <w:t>rd</w:t>
+        <w:t>th</w:t>
+      </w:r>
+      <w:r>
+        <w:rPr>
+          <w:rFonts w:ascii="Avenir Next LT Pro" w:hAnsi="Avenir Next LT Pro" w:cs="Calibri"/>
+          <w:color w:val="1F497D"/>
+          <w:sz w:val="22"/>
+          <w:szCs w:val="22"/>
+          <w:bdr w:val="none" w:sz="0" w:space="0" w:color="auto" w:frame="1"/>
+        </w:rPr>
+        <w:t xml:space="preserve"> </w:t>
       </w:r>
       <w:r>
         <w:rPr>
@@ -3194,8 +3476,6 @@
         </w:rPr>
         <w:t>00</w:t>
       </w:r>
-      <w:bookmarkStart w:id="0" w:name="_GoBack"/>
-      <w:bookmarkEnd w:id="0"/>
       <w:r>
         <w:rPr>
           <w:rFonts w:ascii="Avenir Next LT Pro" w:hAnsi="Avenir Next LT Pro" w:cs="Calibri"/>
@@ -3276,7 +3556,73 @@
           <w:szCs w:val="22"/>
           <w:bdr w:val="none" w:sz="0" w:space="0" w:color="auto" w:frame="1"/>
         </w:rPr>
-        <w:t>Jose N. Carbonell (Developer), Alexander Vartic (Developer), Menderes Sacli (Developer), Qin Q. Zhao (Project Tutor)</w:t>
+        <w:t xml:space="preserve">Jose N. </w:t>
+      </w:r>
+      <w:proofErr w:type="spellStart"/>
+      <w:r>
+        <w:rPr>
+          <w:rFonts w:ascii="Avenir Next LT Pro" w:hAnsi="Avenir Next LT Pro" w:cs="Calibri"/>
+          <w:color w:val="1F497D"/>
+          <w:sz w:val="22"/>
+          <w:szCs w:val="22"/>
+          <w:bdr w:val="none" w:sz="0" w:space="0" w:color="auto" w:frame="1"/>
+        </w:rPr>
+        <w:t>Carbonell</w:t>
+      </w:r>
+      <w:proofErr w:type="spellEnd"/>
+      <w:r>
+        <w:rPr>
+          <w:rFonts w:ascii="Avenir Next LT Pro" w:hAnsi="Avenir Next LT Pro" w:cs="Calibri"/>
+          <w:color w:val="1F497D"/>
+          <w:sz w:val="22"/>
+          <w:szCs w:val="22"/>
+          <w:bdr w:val="none" w:sz="0" w:space="0" w:color="auto" w:frame="1"/>
+        </w:rPr>
+        <w:t xml:space="preserve"> (Developer), Alexander </w:t>
+      </w:r>
+      <w:proofErr w:type="spellStart"/>
+      <w:r>
+        <w:rPr>
+          <w:rFonts w:ascii="Avenir Next LT Pro" w:hAnsi="Avenir Next LT Pro" w:cs="Calibri"/>
+          <w:color w:val="1F497D"/>
+          <w:sz w:val="22"/>
+          <w:szCs w:val="22"/>
+          <w:bdr w:val="none" w:sz="0" w:space="0" w:color="auto" w:frame="1"/>
+        </w:rPr>
+        <w:t>Vartic</w:t>
+      </w:r>
+      <w:proofErr w:type="spellEnd"/>
+      <w:r>
+        <w:rPr>
+          <w:rFonts w:ascii="Avenir Next LT Pro" w:hAnsi="Avenir Next LT Pro" w:cs="Calibri"/>
+          <w:color w:val="1F497D"/>
+          <w:sz w:val="22"/>
+          <w:szCs w:val="22"/>
+          <w:bdr w:val="none" w:sz="0" w:space="0" w:color="auto" w:frame="1"/>
+        </w:rPr>
+        <w:t xml:space="preserve"> (Developer), Menderes </w:t>
+      </w:r>
+      <w:proofErr w:type="spellStart"/>
+      <w:r>
+        <w:rPr>
+          <w:rFonts w:ascii="Avenir Next LT Pro" w:hAnsi="Avenir Next LT Pro" w:cs="Calibri"/>
+          <w:color w:val="1F497D"/>
+          <w:sz w:val="22"/>
+          <w:szCs w:val="22"/>
+          <w:bdr w:val="none" w:sz="0" w:space="0" w:color="auto" w:frame="1"/>
+        </w:rPr>
+        <w:t>Sacli</w:t>
+      </w:r>
+      <w:proofErr w:type="spellEnd"/>
+      <w:r>
+        <w:rPr>
+          <w:rFonts w:ascii="Avenir Next LT Pro" w:hAnsi="Avenir Next LT Pro" w:cs="Calibri"/>
+          <w:color w:val="1F497D"/>
+          <w:sz w:val="22"/>
+          <w:szCs w:val="22"/>
+          <w:bdr w:val="none" w:sz="0" w:space="0" w:color="auto" w:frame="1"/>
+        </w:rPr>
+        <w:t xml:space="preserve"> (Developer), Qin Q. Zhao (Project Tutor)</w:t>
       </w:r>
     </w:p>
     <w:p>
@@ -3301,6 +3647,40 @@
           <w:bdr w:val="none" w:sz="0" w:space="0" w:color="auto" w:frame="1"/>
         </w:rPr>
         <w:t xml:space="preserve">Absent: </w:t>
+      </w:r>
+      <w:r>
+        <w:rPr>
+          <w:rFonts w:ascii="Avenir Next LT Pro" w:hAnsi="Avenir Next LT Pro" w:cs="Calibri"/>
+          <w:b/>
+          <w:bCs/>
+          <w:color w:val="1F497D"/>
+          <w:sz w:val="22"/>
+          <w:szCs w:val="22"/>
+          <w:bdr w:val="none" w:sz="0" w:space="0" w:color="auto" w:frame="1"/>
+        </w:rPr>
+        <w:t>Menderes</w:t>
+      </w:r>
+      <w:r>
+        <w:rPr>
+          <w:rFonts w:ascii="Avenir Next LT Pro" w:hAnsi="Avenir Next LT Pro" w:cs="Calibri"/>
+          <w:color w:val="1F497D"/>
+          <w:sz w:val="22"/>
+          <w:szCs w:val="22"/>
+          <w:bdr w:val="none" w:sz="0" w:space="0" w:color="auto" w:frame="1"/>
+        </w:rPr>
+        <w:t xml:space="preserve"> and </w:t>
+      </w:r>
+      <w:r>
+        <w:rPr>
+          <w:rFonts w:ascii="Avenir Next LT Pro" w:hAnsi="Avenir Next LT Pro" w:cs="Calibri"/>
+          <w:b/>
+          <w:bCs/>
+          <w:color w:val="1F497D"/>
+          <w:sz w:val="22"/>
+          <w:szCs w:val="22"/>
+          <w:bdr w:val="none" w:sz="0" w:space="0" w:color="auto" w:frame="1"/>
+        </w:rPr>
+        <w:t>Alexander</w:t>
       </w:r>
     </w:p>
     <w:p>
@@ -3367,7 +3747,37 @@
           <w:szCs w:val="22"/>
           <w:bdr w:val="none" w:sz="0" w:space="0" w:color="auto" w:frame="1"/>
         </w:rPr>
-        <w:t>.</w:t>
+        <w:t>Discuss t</w:t>
+      </w:r>
+      <w:r>
+        <w:rPr>
+          <w:rFonts w:ascii="Avenir Next LT Pro" w:hAnsi="Avenir Next LT Pro" w:cs="Calibri"/>
+          <w:color w:val="1F497D"/>
+          <w:sz w:val="22"/>
+          <w:szCs w:val="22"/>
+          <w:bdr w:val="none" w:sz="0" w:space="0" w:color="auto" w:frame="1"/>
+        </w:rPr>
+        <w:t xml:space="preserve">he </w:t>
+      </w:r>
+      <w:r>
+        <w:rPr>
+          <w:rFonts w:ascii="Avenir Next LT Pro" w:hAnsi="Avenir Next LT Pro" w:cs="Calibri"/>
+          <w:color w:val="1F497D"/>
+          <w:sz w:val="22"/>
+          <w:szCs w:val="22"/>
+          <w:bdr w:val="none" w:sz="0" w:space="0" w:color="auto" w:frame="1"/>
+        </w:rPr>
+        <w:t>test case</w:t>
+      </w:r>
+      <w:r>
+        <w:rPr>
+          <w:rFonts w:ascii="Avenir Next LT Pro" w:hAnsi="Avenir Next LT Pro" w:cs="Calibri"/>
+          <w:color w:val="1F497D"/>
+          <w:sz w:val="22"/>
+          <w:szCs w:val="22"/>
+          <w:bdr w:val="none" w:sz="0" w:space="0" w:color="auto" w:frame="1"/>
+        </w:rPr>
+        <w:t xml:space="preserve"> document.</w:t>
       </w:r>
     </w:p>
     <w:p>
@@ -3416,48 +3826,27 @@
         <w:rPr>
           <w:rFonts w:ascii="Avenir Next LT Pro" w:hAnsi="Avenir Next LT Pro"/>
           <w:color w:val="365F91" w:themeColor="accent1" w:themeShade="BF"/>
+          <w:sz w:val="22"/>
+          <w:szCs w:val="22"/>
         </w:rPr>
       </w:pPr>
       <w:r>
         <w:rPr>
           <w:rFonts w:ascii="Avenir Next LT Pro" w:hAnsi="Avenir Next LT Pro"/>
           <w:color w:val="365F91" w:themeColor="accent1" w:themeShade="BF"/>
-        </w:rPr>
-        <w:t>.</w:t>
-      </w:r>
-    </w:p>
-    <w:p>
-      <w:pPr>
-        <w:pStyle w:val="NormalWeb"/>
-        <w:shd w:val="clear" w:color="auto" w:fill="FFFFFF"/>
-        <w:spacing w:before="0" w:beforeAutospacing="0" w:after="0" w:afterAutospacing="0"/>
-        <w:rPr>
-          <w:rFonts w:ascii="Avenir Next LT Pro" w:hAnsi="Avenir Next LT Pro" w:cs="Calibri"/>
-          <w:color w:val="1F497D"/>
-          <w:sz w:val="22"/>
-          <w:szCs w:val="22"/>
-          <w:bdr w:val="none" w:sz="0" w:space="0" w:color="auto" w:frame="1"/>
-        </w:rPr>
-      </w:pPr>
-      <w:r>
-        <w:rPr>
-          <w:rFonts w:ascii="Avenir Next LT Pro" w:hAnsi="Avenir Next LT Pro" w:cs="Calibri"/>
-          <w:color w:val="EC2513" w:themeColor="accent2" w:themeShade="BF"/>
-          <w:sz w:val="22"/>
-          <w:szCs w:val="22"/>
-          <w:bdr w:val="none" w:sz="0" w:space="0" w:color="auto" w:frame="1"/>
-        </w:rPr>
-        <w:t>Actions with target dates ()</w:t>
-      </w:r>
-      <w:r>
-        <w:rPr>
-          <w:rFonts w:ascii="Avenir Next LT Pro" w:hAnsi="Avenir Next LT Pro" w:cs="Calibri"/>
-          <w:color w:val="1F497D"/>
-          <w:sz w:val="22"/>
-          <w:szCs w:val="22"/>
-          <w:bdr w:val="none" w:sz="0" w:space="0" w:color="auto" w:frame="1"/>
-        </w:rPr>
-        <w:t>:</w:t>
+          <w:sz w:val="22"/>
+          <w:szCs w:val="22"/>
+        </w:rPr>
+        <w:t>Update the test case document</w:t>
+      </w:r>
+      <w:r>
+        <w:rPr>
+          <w:rFonts w:ascii="Avenir Next LT Pro" w:hAnsi="Avenir Next LT Pro"/>
+          <w:color w:val="365F91" w:themeColor="accent1" w:themeShade="BF"/>
+          <w:sz w:val="22"/>
+          <w:szCs w:val="22"/>
+        </w:rPr>
+        <w:t xml:space="preserve"> and create a test report document.</w:t>
       </w:r>
     </w:p>
     <w:p>
@@ -3471,6 +3860,95 @@
         <w:spacing w:before="0" w:beforeAutospacing="0" w:after="0" w:afterAutospacing="0"/>
         <w:rPr>
           <w:rFonts w:ascii="Avenir Next LT Pro" w:hAnsi="Avenir Next LT Pro"/>
+          <w:color w:val="365F91" w:themeColor="accent1" w:themeShade="BF"/>
+          <w:sz w:val="22"/>
+          <w:szCs w:val="22"/>
+        </w:rPr>
+      </w:pPr>
+      <w:r>
+        <w:rPr>
+          <w:rFonts w:ascii="Avenir Next LT Pro" w:hAnsi="Avenir Next LT Pro"/>
+          <w:color w:val="365F91" w:themeColor="accent1" w:themeShade="BF"/>
+          <w:sz w:val="22"/>
+          <w:szCs w:val="22"/>
+        </w:rPr>
+        <w:t xml:space="preserve">Continue working on the </w:t>
+      </w:r>
+      <w:r>
+        <w:rPr>
+          <w:rFonts w:ascii="Avenir Next LT Pro" w:hAnsi="Avenir Next LT Pro"/>
+          <w:color w:val="365F91" w:themeColor="accent1" w:themeShade="BF"/>
+          <w:sz w:val="22"/>
+          <w:szCs w:val="22"/>
+        </w:rPr>
+        <w:t>project.</w:t>
+      </w:r>
+    </w:p>
+    <w:p>
+      <w:pPr>
+        <w:pStyle w:val="NormalWeb"/>
+        <w:shd w:val="clear" w:color="auto" w:fill="FFFFFF"/>
+        <w:spacing w:before="0" w:beforeAutospacing="0" w:after="0" w:afterAutospacing="0"/>
+        <w:rPr>
+          <w:rFonts w:ascii="Avenir Next LT Pro" w:hAnsi="Avenir Next LT Pro" w:cs="Calibri"/>
+          <w:color w:val="1F497D"/>
+          <w:sz w:val="22"/>
+          <w:szCs w:val="22"/>
+          <w:bdr w:val="none" w:sz="0" w:space="0" w:color="auto" w:frame="1"/>
+        </w:rPr>
+      </w:pPr>
+      <w:r>
+        <w:rPr>
+          <w:rFonts w:ascii="Avenir Next LT Pro" w:hAnsi="Avenir Next LT Pro" w:cs="Calibri"/>
+          <w:color w:val="EC2513" w:themeColor="accent2" w:themeShade="BF"/>
+          <w:sz w:val="22"/>
+          <w:szCs w:val="22"/>
+          <w:bdr w:val="none" w:sz="0" w:space="0" w:color="auto" w:frame="1"/>
+        </w:rPr>
+        <w:t>Actions with target dates (</w:t>
+      </w:r>
+      <w:r>
+        <w:rPr>
+          <w:rFonts w:ascii="Avenir Next LT Pro" w:hAnsi="Avenir Next LT Pro" w:cs="Calibri"/>
+          <w:color w:val="7030A0"/>
+          <w:sz w:val="22"/>
+          <w:szCs w:val="22"/>
+          <w:bdr w:val="none" w:sz="0" w:space="0" w:color="auto" w:frame="1"/>
+        </w:rPr>
+        <w:t>31 March</w:t>
+      </w:r>
+      <w:r>
+        <w:rPr>
+          <w:rFonts w:ascii="Avenir Next LT Pro" w:hAnsi="Avenir Next LT Pro" w:cs="Calibri"/>
+          <w:color w:val="EC2513" w:themeColor="accent2" w:themeShade="BF"/>
+          <w:sz w:val="22"/>
+          <w:szCs w:val="22"/>
+          <w:bdr w:val="none" w:sz="0" w:space="0" w:color="auto" w:frame="1"/>
+        </w:rPr>
+        <w:t>)</w:t>
+      </w:r>
+      <w:r>
+        <w:rPr>
+          <w:rFonts w:ascii="Avenir Next LT Pro" w:hAnsi="Avenir Next LT Pro" w:cs="Calibri"/>
+          <w:color w:val="1F497D"/>
+          <w:sz w:val="22"/>
+          <w:szCs w:val="22"/>
+          <w:bdr w:val="none" w:sz="0" w:space="0" w:color="auto" w:frame="1"/>
+        </w:rPr>
+        <w:t>:</w:t>
+      </w:r>
+    </w:p>
+    <w:p>
+      <w:pPr>
+        <w:pStyle w:val="NormalWeb"/>
+        <w:numPr>
+          <w:ilvl w:val="0"/>
+          <w:numId w:val="31"/>
+        </w:numPr>
+        <w:shd w:val="clear" w:color="auto" w:fill="FFFFFF"/>
+        <w:spacing w:before="0" w:beforeAutospacing="0" w:after="0" w:afterAutospacing="0"/>
+        <w:rPr>
+          <w:rFonts w:ascii="Avenir Next LT Pro" w:hAnsi="Avenir Next LT Pro"/>
           <w:color w:val="201F1E"/>
         </w:rPr>
       </w:pPr>
@@ -3482,8 +3960,762 @@
           <w:szCs w:val="22"/>
           <w:bdr w:val="none" w:sz="0" w:space="0" w:color="auto" w:frame="1"/>
         </w:rPr>
+        <w:t>Test the application and fill in the test report</w:t>
+      </w:r>
+      <w:r>
+        <w:rPr>
+          <w:rFonts w:ascii="Avenir Next LT Pro" w:hAnsi="Avenir Next LT Pro" w:cs="Calibri"/>
+          <w:color w:val="1F497D"/>
+          <w:sz w:val="22"/>
+          <w:szCs w:val="22"/>
+          <w:bdr w:val="none" w:sz="0" w:space="0" w:color="auto" w:frame="1"/>
+        </w:rPr>
+        <w:t xml:space="preserve"> (</w:t>
+      </w:r>
+      <w:r>
+        <w:rPr>
+          <w:rFonts w:ascii="Avenir Next LT Pro" w:hAnsi="Avenir Next LT Pro" w:cs="Calibri"/>
+          <w:color w:val="7030A0"/>
+          <w:sz w:val="22"/>
+          <w:szCs w:val="22"/>
+          <w:bdr w:val="none" w:sz="0" w:space="0" w:color="auto" w:frame="1"/>
+        </w:rPr>
+        <w:t>2</w:t>
+      </w:r>
+      <w:r>
+        <w:rPr>
+          <w:rFonts w:ascii="Avenir Next LT Pro" w:hAnsi="Avenir Next LT Pro" w:cs="Calibri"/>
+          <w:color w:val="7030A0"/>
+          <w:sz w:val="22"/>
+          <w:szCs w:val="22"/>
+          <w:bdr w:val="none" w:sz="0" w:space="0" w:color="auto" w:frame="1"/>
+        </w:rPr>
+        <w:t>5</w:t>
+      </w:r>
+      <w:r>
+        <w:rPr>
+          <w:rFonts w:ascii="Avenir Next LT Pro" w:hAnsi="Avenir Next LT Pro" w:cs="Calibri"/>
+          <w:color w:val="7030A0"/>
+          <w:sz w:val="22"/>
+          <w:szCs w:val="22"/>
+          <w:bdr w:val="none" w:sz="0" w:space="0" w:color="auto" w:frame="1"/>
+        </w:rPr>
+        <w:t xml:space="preserve"> March</w:t>
+      </w:r>
+      <w:r>
+        <w:rPr>
+          <w:rFonts w:ascii="Avenir Next LT Pro" w:hAnsi="Avenir Next LT Pro" w:cs="Calibri"/>
+          <w:color w:val="1F497D"/>
+          <w:sz w:val="22"/>
+          <w:szCs w:val="22"/>
+          <w:bdr w:val="none" w:sz="0" w:space="0" w:color="auto" w:frame="1"/>
+        </w:rPr>
+        <w:t>).</w:t>
+      </w:r>
+    </w:p>
+    <w:p>
+      <w:pPr>
+        <w:pStyle w:val="NormalWeb"/>
+        <w:numPr>
+          <w:ilvl w:val="0"/>
+          <w:numId w:val="31"/>
+        </w:numPr>
+        <w:shd w:val="clear" w:color="auto" w:fill="FFFFFF"/>
+        <w:spacing w:before="0" w:beforeAutospacing="0" w:after="0" w:afterAutospacing="0"/>
+        <w:rPr>
+          <w:rFonts w:ascii="Avenir Next LT Pro" w:hAnsi="Avenir Next LT Pro"/>
+          <w:color w:val="201F1E"/>
+        </w:rPr>
+      </w:pPr>
+      <w:r>
+        <w:rPr>
+          <w:rFonts w:ascii="Avenir Next LT Pro" w:hAnsi="Avenir Next LT Pro" w:cs="Calibri"/>
+          <w:color w:val="1F497D"/>
+          <w:sz w:val="22"/>
+          <w:szCs w:val="22"/>
+          <w:bdr w:val="none" w:sz="0" w:space="0" w:color="auto" w:frame="1"/>
+        </w:rPr>
+        <w:t xml:space="preserve">Deliver the </w:t>
+      </w:r>
+      <w:r>
+        <w:rPr>
+          <w:rFonts w:ascii="Avenir Next LT Pro" w:hAnsi="Avenir Next LT Pro" w:cs="Calibri"/>
+          <w:color w:val="1F497D"/>
+          <w:sz w:val="22"/>
+          <w:szCs w:val="22"/>
+          <w:bdr w:val="none" w:sz="0" w:space="0" w:color="auto" w:frame="1"/>
+        </w:rPr>
+        <w:t>HR application</w:t>
+      </w:r>
+      <w:r>
+        <w:rPr>
+          <w:rFonts w:ascii="Avenir Next LT Pro" w:hAnsi="Avenir Next LT Pro" w:cs="Calibri"/>
+          <w:color w:val="1F497D"/>
+          <w:sz w:val="22"/>
+          <w:szCs w:val="22"/>
+          <w:bdr w:val="none" w:sz="0" w:space="0" w:color="auto" w:frame="1"/>
+        </w:rPr>
+        <w:t xml:space="preserve"> (</w:t>
+      </w:r>
+      <w:r>
+        <w:rPr>
+          <w:rFonts w:ascii="Avenir Next LT Pro" w:hAnsi="Avenir Next LT Pro" w:cs="Calibri"/>
+          <w:color w:val="7030A0"/>
+          <w:sz w:val="22"/>
+          <w:szCs w:val="22"/>
+          <w:bdr w:val="none" w:sz="0" w:space="0" w:color="auto" w:frame="1"/>
+        </w:rPr>
+        <w:t>27 March</w:t>
+      </w:r>
+      <w:r>
+        <w:rPr>
+          <w:rFonts w:ascii="Avenir Next LT Pro" w:hAnsi="Avenir Next LT Pro" w:cs="Calibri"/>
+          <w:color w:val="1F497D"/>
+          <w:sz w:val="22"/>
+          <w:szCs w:val="22"/>
+          <w:bdr w:val="none" w:sz="0" w:space="0" w:color="auto" w:frame="1"/>
+        </w:rPr>
+        <w:t>).</w:t>
+      </w:r>
+      <w:bookmarkStart w:id="0" w:name="_GoBack"/>
+      <w:bookmarkEnd w:id="0"/>
+    </w:p>
+    <w:p>
+      <w:pPr>
+        <w:pStyle w:val="NormalWeb"/>
+        <w:numPr>
+          <w:ilvl w:val="0"/>
+          <w:numId w:val="31"/>
+        </w:numPr>
+        <w:shd w:val="clear" w:color="auto" w:fill="FFFFFF"/>
+        <w:spacing w:before="0" w:beforeAutospacing="0" w:after="0" w:afterAutospacing="0"/>
+        <w:rPr>
+          <w:rFonts w:ascii="Avenir Next LT Pro" w:hAnsi="Avenir Next LT Pro"/>
+          <w:color w:val="201F1E"/>
+        </w:rPr>
+      </w:pPr>
+      <w:r>
+        <w:rPr>
+          <w:rFonts w:ascii="Avenir Next LT Pro" w:hAnsi="Avenir Next LT Pro" w:cs="Calibri"/>
+          <w:color w:val="1F497D"/>
+          <w:sz w:val="22"/>
+          <w:szCs w:val="22"/>
+          <w:bdr w:val="none" w:sz="0" w:space="0" w:color="auto" w:frame="1"/>
+        </w:rPr>
+        <w:t xml:space="preserve">Discuss the </w:t>
+      </w:r>
+      <w:r>
+        <w:rPr>
+          <w:rFonts w:ascii="Avenir Next LT Pro" w:hAnsi="Avenir Next LT Pro" w:cs="Calibri"/>
+          <w:color w:val="1F497D"/>
+          <w:sz w:val="22"/>
+          <w:szCs w:val="22"/>
+          <w:bdr w:val="none" w:sz="0" w:space="0" w:color="auto" w:frame="1"/>
+        </w:rPr>
+        <w:t>next steps for the project</w:t>
+      </w:r>
+      <w:r>
+        <w:rPr>
+          <w:rFonts w:ascii="Avenir Next LT Pro" w:hAnsi="Avenir Next LT Pro" w:cs="Calibri"/>
+          <w:color w:val="1F497D"/>
+          <w:sz w:val="22"/>
+          <w:szCs w:val="22"/>
+          <w:bdr w:val="none" w:sz="0" w:space="0" w:color="auto" w:frame="1"/>
+        </w:rPr>
+        <w:t xml:space="preserve"> and what needs to be done </w:t>
+      </w:r>
+      <w:r>
+        <w:rPr>
+          <w:rFonts w:ascii="Avenir Next LT Pro" w:hAnsi="Avenir Next LT Pro" w:cs="Calibri"/>
+          <w:color w:val="1F497D"/>
+          <w:sz w:val="22"/>
+          <w:szCs w:val="22"/>
+          <w:bdr w:val="none" w:sz="0" w:space="0" w:color="auto" w:frame="1"/>
+        </w:rPr>
+        <w:t>for the next application.</w:t>
+      </w:r>
+      <w:r>
+        <w:rPr>
+          <w:rFonts w:ascii="Avenir Next LT Pro" w:hAnsi="Avenir Next LT Pro" w:cs="Calibri"/>
+          <w:color w:val="1F497D"/>
+          <w:sz w:val="22"/>
+          <w:szCs w:val="22"/>
+          <w:bdr w:val="none" w:sz="0" w:space="0" w:color="auto" w:frame="1"/>
+        </w:rPr>
+        <w:t xml:space="preserve"> </w:t>
+      </w:r>
+    </w:p>
+    <w:p>
+      <w:pPr>
+        <w:pStyle w:val="Subtitle"/>
+        <w:rPr>
+          <w:rFonts w:ascii="Avenir Next LT Pro" w:hAnsi="Avenir Next LT Pro"/>
+          <w:sz w:val="28"/>
+          <w:szCs w:val="20"/>
+        </w:rPr>
+      </w:pPr>
+      <w:r>
+        <w:rPr>
+          <w:rFonts w:ascii="Avenir Next LT Pro" w:hAnsi="Avenir Next LT Pro"/>
+          <w:sz w:val="28"/>
+          <w:szCs w:val="20"/>
+        </w:rPr>
+        <w:t>31</w:t>
+      </w:r>
+      <w:r>
+        <w:rPr>
+          <w:rFonts w:ascii="Avenir Next LT Pro" w:hAnsi="Avenir Next LT Pro"/>
+          <w:sz w:val="28"/>
+          <w:szCs w:val="20"/>
+        </w:rPr>
+        <w:t>-</w:t>
+      </w:r>
+      <w:r>
+        <w:rPr>
+          <w:rFonts w:ascii="Avenir Next LT Pro" w:hAnsi="Avenir Next LT Pro"/>
+          <w:sz w:val="28"/>
+          <w:szCs w:val="20"/>
+        </w:rPr>
+        <w:t>March</w:t>
+      </w:r>
+      <w:r>
+        <w:rPr>
+          <w:rFonts w:ascii="Avenir Next LT Pro" w:hAnsi="Avenir Next LT Pro"/>
+          <w:sz w:val="28"/>
+          <w:szCs w:val="20"/>
+        </w:rPr>
+        <w:t>-2</w:t>
+      </w:r>
+      <w:r>
+        <w:rPr>
+          <w:rFonts w:ascii="Avenir Next LT Pro" w:hAnsi="Avenir Next LT Pro"/>
+          <w:sz w:val="28"/>
+          <w:szCs w:val="20"/>
+        </w:rPr>
+        <w:t>020</w:t>
+      </w:r>
+    </w:p>
+    <w:p>
+      <w:pPr>
+        <w:pStyle w:val="NormalWeb"/>
+        <w:shd w:val="clear" w:color="auto" w:fill="FFFFFF"/>
+        <w:spacing w:before="0" w:beforeAutospacing="0" w:after="0" w:afterAutospacing="0"/>
+        <w:rPr>
+          <w:rFonts w:ascii="Avenir Next LT Pro" w:hAnsi="Avenir Next LT Pro"/>
+          <w:color w:val="201F1E"/>
+        </w:rPr>
+      </w:pPr>
+      <w:r>
+        <w:rPr>
+          <w:rFonts w:ascii="Avenir Next LT Pro" w:hAnsi="Avenir Next LT Pro" w:cs="Calibri"/>
+          <w:color w:val="1F497D"/>
+          <w:sz w:val="22"/>
+          <w:szCs w:val="22"/>
+          <w:bdr w:val="none" w:sz="0" w:space="0" w:color="auto" w:frame="1"/>
+        </w:rPr>
+        <w:t>Date: Tue</w:t>
+      </w:r>
+      <w:r>
+        <w:rPr>
+          <w:rFonts w:ascii="Avenir Next LT Pro" w:hAnsi="Avenir Next LT Pro" w:cs="Calibri"/>
+          <w:color w:val="1F497D"/>
+          <w:sz w:val="22"/>
+          <w:szCs w:val="22"/>
+          <w:bdr w:val="none" w:sz="0" w:space="0" w:color="auto" w:frame="1"/>
+        </w:rPr>
+        <w:t>sday March</w:t>
+      </w:r>
+      <w:r>
+        <w:rPr>
+          <w:rFonts w:ascii="Avenir Next LT Pro" w:hAnsi="Avenir Next LT Pro" w:cs="Calibri"/>
+          <w:color w:val="1F497D"/>
+          <w:sz w:val="22"/>
+          <w:szCs w:val="22"/>
+          <w:bdr w:val="none" w:sz="0" w:space="0" w:color="auto" w:frame="1"/>
+        </w:rPr>
+        <w:t xml:space="preserve"> 31</w:t>
+      </w:r>
+      <w:r>
+        <w:rPr>
+          <w:rFonts w:ascii="Avenir Next LT Pro" w:hAnsi="Avenir Next LT Pro" w:cs="Calibri"/>
+          <w:color w:val="1F497D"/>
+          <w:sz w:val="22"/>
+          <w:szCs w:val="22"/>
+          <w:bdr w:val="none" w:sz="0" w:space="0" w:color="auto" w:frame="1"/>
+          <w:vertAlign w:val="superscript"/>
+        </w:rPr>
+        <w:t>st</w:t>
+      </w:r>
+      <w:r>
+        <w:rPr>
+          <w:rFonts w:ascii="Avenir Next LT Pro" w:hAnsi="Avenir Next LT Pro" w:cs="Calibri"/>
+          <w:color w:val="1F497D"/>
+          <w:sz w:val="22"/>
+          <w:szCs w:val="22"/>
+          <w:bdr w:val="none" w:sz="0" w:space="0" w:color="auto" w:frame="1"/>
+        </w:rPr>
+        <w:t xml:space="preserve"> </w:t>
+      </w:r>
+      <w:r>
+        <w:rPr>
+          <w:rFonts w:ascii="Avenir Next LT Pro" w:hAnsi="Avenir Next LT Pro" w:cs="Calibri"/>
+          <w:color w:val="1F497D"/>
+          <w:sz w:val="22"/>
+          <w:szCs w:val="22"/>
+          <w:bdr w:val="none" w:sz="0" w:space="0" w:color="auto" w:frame="1"/>
+        </w:rPr>
+        <w:t xml:space="preserve">  </w:t>
+      </w:r>
+    </w:p>
+    <w:p>
+      <w:pPr>
+        <w:pStyle w:val="NormalWeb"/>
+        <w:shd w:val="clear" w:color="auto" w:fill="FFFFFF"/>
+        <w:spacing w:before="0" w:beforeAutospacing="0" w:after="0" w:afterAutospacing="0"/>
+        <w:rPr>
+          <w:rFonts w:ascii="Avenir Next LT Pro" w:hAnsi="Avenir Next LT Pro"/>
+          <w:color w:val="201F1E"/>
+        </w:rPr>
+      </w:pPr>
+      <w:r>
+        <w:rPr>
+          <w:rFonts w:ascii="Avenir Next LT Pro" w:hAnsi="Avenir Next LT Pro" w:cs="Calibri"/>
+          <w:color w:val="1F497D"/>
+          <w:sz w:val="22"/>
+          <w:szCs w:val="22"/>
+          <w:bdr w:val="none" w:sz="0" w:space="0" w:color="auto" w:frame="1"/>
+        </w:rPr>
+        <w:t xml:space="preserve">Time: </w:t>
+      </w:r>
+      <w:r>
+        <w:rPr>
+          <w:rFonts w:ascii="Avenir Next LT Pro" w:hAnsi="Avenir Next LT Pro" w:cs="Calibri"/>
+          <w:color w:val="1F497D"/>
+          <w:sz w:val="22"/>
+          <w:szCs w:val="22"/>
+          <w:bdr w:val="none" w:sz="0" w:space="0" w:color="auto" w:frame="1"/>
+        </w:rPr>
+        <w:t>02:00 p</w:t>
+      </w:r>
+      <w:r>
+        <w:rPr>
+          <w:rFonts w:ascii="Avenir Next LT Pro" w:hAnsi="Avenir Next LT Pro" w:cs="Calibri"/>
+          <w:color w:val="1F497D"/>
+          <w:sz w:val="22"/>
+          <w:szCs w:val="22"/>
+          <w:bdr w:val="none" w:sz="0" w:space="0" w:color="auto" w:frame="1"/>
+        </w:rPr>
+        <w:t xml:space="preserve">m – </w:t>
+      </w:r>
+      <w:r>
+        <w:rPr>
+          <w:rFonts w:ascii="Avenir Next LT Pro" w:hAnsi="Avenir Next LT Pro" w:cs="Calibri"/>
+          <w:color w:val="1F497D"/>
+          <w:sz w:val="22"/>
+          <w:szCs w:val="22"/>
+          <w:bdr w:val="none" w:sz="0" w:space="0" w:color="auto" w:frame="1"/>
+        </w:rPr>
+        <w:t xml:space="preserve">02:00 </w:t>
+      </w:r>
+      <w:r>
+        <w:rPr>
+          <w:rFonts w:ascii="Avenir Next LT Pro" w:hAnsi="Avenir Next LT Pro" w:cs="Calibri"/>
+          <w:color w:val="1F497D"/>
+          <w:sz w:val="22"/>
+          <w:szCs w:val="22"/>
+          <w:bdr w:val="none" w:sz="0" w:space="0" w:color="auto" w:frame="1"/>
+        </w:rPr>
+        <w:t>pm</w:t>
+      </w:r>
+    </w:p>
+    <w:p>
+      <w:pPr>
+        <w:pStyle w:val="NormalWeb"/>
+        <w:shd w:val="clear" w:color="auto" w:fill="FFFFFF"/>
+        <w:spacing w:before="0" w:beforeAutospacing="0" w:after="0" w:afterAutospacing="0"/>
+        <w:rPr>
+          <w:rFonts w:ascii="Avenir Next LT Pro" w:hAnsi="Avenir Next LT Pro"/>
+          <w:color w:val="201F1E"/>
+        </w:rPr>
+      </w:pPr>
+      <w:r>
+        <w:rPr>
+          <w:rFonts w:ascii="Avenir Next LT Pro" w:hAnsi="Avenir Next LT Pro" w:cs="Calibri"/>
+          <w:color w:val="1F497D"/>
+          <w:sz w:val="22"/>
+          <w:szCs w:val="22"/>
+          <w:bdr w:val="none" w:sz="0" w:space="0" w:color="auto" w:frame="1"/>
+        </w:rPr>
+        <w:t xml:space="preserve">Location: </w:t>
+      </w:r>
+      <w:r>
+        <w:rPr>
+          <w:rFonts w:ascii="Avenir Next LT Pro" w:hAnsi="Avenir Next LT Pro" w:cs="Calibri"/>
+          <w:color w:val="1F497D"/>
+          <w:sz w:val="22"/>
+          <w:szCs w:val="22"/>
+          <w:bdr w:val="none" w:sz="0" w:space="0" w:color="auto" w:frame="1"/>
+        </w:rPr>
+        <w:t>Microsoft Teams (online)</w:t>
+      </w:r>
+    </w:p>
+    <w:p>
+      <w:pPr>
+        <w:pStyle w:val="NormalWeb"/>
+        <w:shd w:val="clear" w:color="auto" w:fill="FFFFFF"/>
+        <w:spacing w:before="0" w:beforeAutospacing="0" w:after="0" w:afterAutospacing="0"/>
+        <w:rPr>
+          <w:rFonts w:ascii="Avenir Next LT Pro" w:hAnsi="Avenir Next LT Pro"/>
+          <w:color w:val="201F1E"/>
+        </w:rPr>
+      </w:pPr>
+      <w:r>
+        <w:rPr>
+          <w:rFonts w:ascii="Avenir Next LT Pro" w:hAnsi="Avenir Next LT Pro" w:cs="Calibri"/>
+          <w:color w:val="1F497D"/>
+          <w:sz w:val="22"/>
+          <w:szCs w:val="22"/>
+          <w:bdr w:val="none" w:sz="0" w:space="0" w:color="auto" w:frame="1"/>
+        </w:rPr>
+        <w:t xml:space="preserve">Attendees: Louis Cocks (Developer), </w:t>
+      </w:r>
+      <w:r>
+        <w:rPr>
+          <w:rFonts w:ascii="Avenir Next LT Pro" w:hAnsi="Avenir Next LT Pro" w:cs="Calibri"/>
+          <w:color w:val="1F497D"/>
+          <w:sz w:val="22"/>
+          <w:szCs w:val="22"/>
+          <w:bdr w:val="none" w:sz="0" w:space="0" w:color="auto" w:frame="1"/>
+        </w:rPr>
+        <w:t xml:space="preserve">Jose N. </w:t>
+      </w:r>
+      <w:proofErr w:type="spellStart"/>
+      <w:r>
+        <w:rPr>
+          <w:rFonts w:ascii="Avenir Next LT Pro" w:hAnsi="Avenir Next LT Pro" w:cs="Calibri"/>
+          <w:color w:val="1F497D"/>
+          <w:sz w:val="22"/>
+          <w:szCs w:val="22"/>
+          <w:bdr w:val="none" w:sz="0" w:space="0" w:color="auto" w:frame="1"/>
+        </w:rPr>
+        <w:t>Carbonell</w:t>
+      </w:r>
+      <w:proofErr w:type="spellEnd"/>
+      <w:r>
+        <w:rPr>
+          <w:rFonts w:ascii="Avenir Next LT Pro" w:hAnsi="Avenir Next LT Pro" w:cs="Calibri"/>
+          <w:color w:val="1F497D"/>
+          <w:sz w:val="22"/>
+          <w:szCs w:val="22"/>
+          <w:bdr w:val="none" w:sz="0" w:space="0" w:color="auto" w:frame="1"/>
+        </w:rPr>
+        <w:t xml:space="preserve"> (Developer), Alexander </w:t>
+      </w:r>
+      <w:proofErr w:type="spellStart"/>
+      <w:r>
+        <w:rPr>
+          <w:rFonts w:ascii="Avenir Next LT Pro" w:hAnsi="Avenir Next LT Pro" w:cs="Calibri"/>
+          <w:color w:val="1F497D"/>
+          <w:sz w:val="22"/>
+          <w:szCs w:val="22"/>
+          <w:bdr w:val="none" w:sz="0" w:space="0" w:color="auto" w:frame="1"/>
+        </w:rPr>
+        <w:t>Vartic</w:t>
+      </w:r>
+      <w:proofErr w:type="spellEnd"/>
+      <w:r>
+        <w:rPr>
+          <w:rFonts w:ascii="Avenir Next LT Pro" w:hAnsi="Avenir Next LT Pro" w:cs="Calibri"/>
+          <w:color w:val="1F497D"/>
+          <w:sz w:val="22"/>
+          <w:szCs w:val="22"/>
+          <w:bdr w:val="none" w:sz="0" w:space="0" w:color="auto" w:frame="1"/>
+        </w:rPr>
+        <w:t xml:space="preserve"> (Developer), Menderes </w:t>
+      </w:r>
+      <w:proofErr w:type="spellStart"/>
+      <w:r>
+        <w:rPr>
+          <w:rFonts w:ascii="Avenir Next LT Pro" w:hAnsi="Avenir Next LT Pro" w:cs="Calibri"/>
+          <w:color w:val="1F497D"/>
+          <w:sz w:val="22"/>
+          <w:szCs w:val="22"/>
+          <w:bdr w:val="none" w:sz="0" w:space="0" w:color="auto" w:frame="1"/>
+        </w:rPr>
+        <w:t>Sacli</w:t>
+      </w:r>
+      <w:proofErr w:type="spellEnd"/>
+      <w:r>
+        <w:rPr>
+          <w:rFonts w:ascii="Avenir Next LT Pro" w:hAnsi="Avenir Next LT Pro" w:cs="Calibri"/>
+          <w:color w:val="1F497D"/>
+          <w:sz w:val="22"/>
+          <w:szCs w:val="22"/>
+          <w:bdr w:val="none" w:sz="0" w:space="0" w:color="auto" w:frame="1"/>
+        </w:rPr>
+        <w:t xml:space="preserve"> (Developer), Qin Q. Zhao (Project Tutor)</w:t>
+      </w:r>
+    </w:p>
+    <w:p>
+      <w:pPr>
+        <w:pStyle w:val="NormalWeb"/>
+        <w:shd w:val="clear" w:color="auto" w:fill="FFFFFF"/>
+        <w:spacing w:before="0" w:beforeAutospacing="0" w:after="0" w:afterAutospacing="0"/>
+        <w:rPr>
+          <w:rFonts w:ascii="Avenir Next LT Pro" w:hAnsi="Avenir Next LT Pro" w:cs="Calibri"/>
+          <w:color w:val="1F497D"/>
+          <w:sz w:val="22"/>
+          <w:szCs w:val="22"/>
+          <w:bdr w:val="none" w:sz="0" w:space="0" w:color="auto" w:frame="1"/>
+        </w:rPr>
+      </w:pPr>
+      <w:r>
+        <w:rPr>
+          <w:rFonts w:ascii="Avenir Next LT Pro" w:hAnsi="Avenir Next LT Pro" w:cs="Calibri"/>
+          <w:color w:val="1F497D"/>
+          <w:sz w:val="22"/>
+          <w:szCs w:val="22"/>
+          <w:bdr w:val="none" w:sz="0" w:space="0" w:color="auto" w:frame="1"/>
+        </w:rPr>
+        <w:t xml:space="preserve">Absent: </w:t>
+      </w:r>
+    </w:p>
+    <w:p>
+      <w:pPr>
+        <w:pStyle w:val="NormalWeb"/>
+        <w:shd w:val="clear" w:color="auto" w:fill="FFFFFF"/>
+        <w:spacing w:before="0" w:beforeAutospacing="0" w:after="0" w:afterAutospacing="0"/>
+        <w:rPr>
+          <w:rFonts w:ascii="Avenir Next LT Pro" w:hAnsi="Avenir Next LT Pro"/>
+          <w:color w:val="201F1E"/>
+        </w:rPr>
+      </w:pPr>
+    </w:p>
+    <w:p>
+      <w:pPr>
+        <w:pStyle w:val="NormalWeb"/>
+        <w:shd w:val="clear" w:color="auto" w:fill="FFFFFF"/>
+        <w:spacing w:before="0" w:beforeAutospacing="0" w:after="0" w:afterAutospacing="0"/>
+        <w:rPr>
+          <w:rFonts w:ascii="Avenir Next LT Pro" w:hAnsi="Avenir Next LT Pro"/>
+          <w:color w:val="201F1E"/>
+        </w:rPr>
+      </w:pPr>
+      <w:r>
+        <w:rPr>
+          <w:rFonts w:ascii="Avenir Next LT Pro" w:hAnsi="Avenir Next LT Pro" w:cs="Calibri"/>
+          <w:color w:val="EC2513" w:themeColor="accent2" w:themeShade="BF"/>
+          <w:sz w:val="22"/>
+          <w:szCs w:val="22"/>
+          <w:bdr w:val="none" w:sz="0" w:space="0" w:color="auto" w:frame="1"/>
+        </w:rPr>
+        <w:t>Subjects</w:t>
+      </w:r>
+      <w:r>
+        <w:rPr>
+          <w:rFonts w:ascii="Avenir Next LT Pro" w:hAnsi="Avenir Next LT Pro" w:cs="Calibri"/>
+          <w:color w:val="1F497D"/>
+          <w:sz w:val="22"/>
+          <w:szCs w:val="22"/>
+          <w:bdr w:val="none" w:sz="0" w:space="0" w:color="auto" w:frame="1"/>
+        </w:rPr>
+        <w:t>:</w:t>
+      </w:r>
+    </w:p>
+    <w:p>
+      <w:pPr>
+        <w:pStyle w:val="NormalWeb"/>
+        <w:numPr>
+          <w:ilvl w:val="0"/>
+          <w:numId w:val="31"/>
+        </w:numPr>
+        <w:shd w:val="clear" w:color="auto" w:fill="FFFFFF"/>
+        <w:spacing w:before="0" w:beforeAutospacing="0" w:after="0" w:afterAutospacing="0"/>
+        <w:rPr>
+          <w:rFonts w:ascii="Avenir Next LT Pro" w:hAnsi="Avenir Next LT Pro"/>
+          <w:color w:val="201F1E"/>
+        </w:rPr>
+      </w:pPr>
+      <w:r>
+        <w:rPr>
+          <w:rFonts w:ascii="Avenir Next LT Pro" w:hAnsi="Avenir Next LT Pro" w:cs="Calibri"/>
+          <w:color w:val="1F497D"/>
+          <w:sz w:val="22"/>
+          <w:szCs w:val="22"/>
+          <w:bdr w:val="none" w:sz="0" w:space="0" w:color="auto" w:frame="1"/>
+        </w:rPr>
         <w:t>.</w:t>
       </w:r>
+    </w:p>
+    <w:p>
+      <w:pPr>
+        <w:pStyle w:val="NormalWeb"/>
+        <w:shd w:val="clear" w:color="auto" w:fill="FFFFFF"/>
+        <w:spacing w:before="0" w:beforeAutospacing="0" w:after="0" w:afterAutospacing="0"/>
+        <w:rPr>
+          <w:rFonts w:ascii="Avenir Next LT Pro" w:hAnsi="Avenir Next LT Pro" w:cs="Calibri"/>
+          <w:color w:val="1F497D"/>
+          <w:sz w:val="22"/>
+          <w:szCs w:val="22"/>
+          <w:bdr w:val="none" w:sz="0" w:space="0" w:color="auto" w:frame="1"/>
+        </w:rPr>
+      </w:pPr>
+      <w:r>
+        <w:rPr>
+          <w:rFonts w:ascii="Avenir Next LT Pro" w:hAnsi="Avenir Next LT Pro" w:cs="Calibri"/>
+          <w:color w:val="EC2513" w:themeColor="accent2" w:themeShade="BF"/>
+          <w:sz w:val="22"/>
+          <w:szCs w:val="22"/>
+          <w:bdr w:val="none" w:sz="0" w:space="0" w:color="auto" w:frame="1"/>
+        </w:rPr>
+        <w:t>Decisions</w:t>
+      </w:r>
+      <w:r>
+        <w:rPr>
+          <w:rFonts w:ascii="Avenir Next LT Pro" w:hAnsi="Avenir Next LT Pro" w:cs="Calibri"/>
+          <w:color w:val="1F497D"/>
+          <w:sz w:val="22"/>
+          <w:szCs w:val="22"/>
+          <w:bdr w:val="none" w:sz="0" w:space="0" w:color="auto" w:frame="1"/>
+        </w:rPr>
+        <w:t>:</w:t>
+      </w:r>
+    </w:p>
+    <w:p>
+      <w:pPr>
+        <w:pStyle w:val="NormalWeb"/>
+        <w:numPr>
+          <w:ilvl w:val="0"/>
+          <w:numId w:val="31"/>
+        </w:numPr>
+        <w:shd w:val="clear" w:color="auto" w:fill="FFFFFF"/>
+        <w:spacing w:before="0" w:beforeAutospacing="0" w:after="0" w:afterAutospacing="0"/>
+        <w:rPr>
+          <w:rFonts w:ascii="Avenir Next LT Pro" w:hAnsi="Avenir Next LT Pro"/>
+          <w:color w:val="365F91" w:themeColor="accent1" w:themeShade="BF"/>
+          <w:sz w:val="22"/>
+          <w:szCs w:val="22"/>
+        </w:rPr>
+      </w:pPr>
+      <w:r>
+        <w:rPr>
+          <w:rFonts w:ascii="Avenir Next LT Pro" w:hAnsi="Avenir Next LT Pro"/>
+          <w:color w:val="365F91" w:themeColor="accent1" w:themeShade="BF"/>
+          <w:sz w:val="22"/>
+          <w:szCs w:val="22"/>
+        </w:rPr>
+        <w:t>.</w:t>
+      </w:r>
+    </w:p>
+    <w:p>
+      <w:pPr>
+        <w:pStyle w:val="NormalWeb"/>
+        <w:shd w:val="clear" w:color="auto" w:fill="FFFFFF"/>
+        <w:spacing w:before="0" w:beforeAutospacing="0" w:after="0" w:afterAutospacing="0"/>
+        <w:rPr>
+          <w:rFonts w:ascii="Avenir Next LT Pro" w:hAnsi="Avenir Next LT Pro" w:cs="Calibri"/>
+          <w:color w:val="1F497D"/>
+          <w:sz w:val="22"/>
+          <w:szCs w:val="22"/>
+          <w:bdr w:val="none" w:sz="0" w:space="0" w:color="auto" w:frame="1"/>
+        </w:rPr>
+      </w:pPr>
+      <w:r>
+        <w:rPr>
+          <w:rFonts w:ascii="Avenir Next LT Pro" w:hAnsi="Avenir Next LT Pro" w:cs="Calibri"/>
+          <w:color w:val="EC2513" w:themeColor="accent2" w:themeShade="BF"/>
+          <w:sz w:val="22"/>
+          <w:szCs w:val="22"/>
+          <w:bdr w:val="none" w:sz="0" w:space="0" w:color="auto" w:frame="1"/>
+        </w:rPr>
+        <w:t>Actions with target dates (</w:t>
+      </w:r>
+      <w:r>
+        <w:rPr>
+          <w:rFonts w:ascii="Avenir Next LT Pro" w:hAnsi="Avenir Next LT Pro" w:cs="Calibri"/>
+          <w:color w:val="7030A0"/>
+          <w:sz w:val="22"/>
+          <w:szCs w:val="22"/>
+          <w:bdr w:val="none" w:sz="0" w:space="0" w:color="auto" w:frame="1"/>
+        </w:rPr>
+        <w:t>7</w:t>
+      </w:r>
+      <w:r>
+        <w:rPr>
+          <w:rFonts w:ascii="Avenir Next LT Pro" w:hAnsi="Avenir Next LT Pro" w:cs="Calibri"/>
+          <w:color w:val="7030A0"/>
+          <w:sz w:val="22"/>
+          <w:szCs w:val="22"/>
+          <w:bdr w:val="none" w:sz="0" w:space="0" w:color="auto" w:frame="1"/>
+        </w:rPr>
+        <w:t xml:space="preserve"> </w:t>
+      </w:r>
+      <w:r>
+        <w:rPr>
+          <w:rFonts w:ascii="Avenir Next LT Pro" w:hAnsi="Avenir Next LT Pro" w:cs="Calibri"/>
+          <w:color w:val="7030A0"/>
+          <w:sz w:val="22"/>
+          <w:szCs w:val="22"/>
+          <w:bdr w:val="none" w:sz="0" w:space="0" w:color="auto" w:frame="1"/>
+        </w:rPr>
+        <w:t>April</w:t>
+      </w:r>
+      <w:r>
+        <w:rPr>
+          <w:rFonts w:ascii="Avenir Next LT Pro" w:hAnsi="Avenir Next LT Pro" w:cs="Calibri"/>
+          <w:color w:val="EC2513" w:themeColor="accent2" w:themeShade="BF"/>
+          <w:sz w:val="22"/>
+          <w:szCs w:val="22"/>
+          <w:bdr w:val="none" w:sz="0" w:space="0" w:color="auto" w:frame="1"/>
+        </w:rPr>
+        <w:t>)</w:t>
+      </w:r>
+      <w:r>
+        <w:rPr>
+          <w:rFonts w:ascii="Avenir Next LT Pro" w:hAnsi="Avenir Next LT Pro" w:cs="Calibri"/>
+          <w:color w:val="1F497D"/>
+          <w:sz w:val="22"/>
+          <w:szCs w:val="22"/>
+          <w:bdr w:val="none" w:sz="0" w:space="0" w:color="auto" w:frame="1"/>
+        </w:rPr>
+        <w:t>:</w:t>
+      </w:r>
+    </w:p>
+    <w:p>
+      <w:pPr>
+        <w:pStyle w:val="NormalWeb"/>
+        <w:numPr>
+          <w:ilvl w:val="0"/>
+          <w:numId w:val="31"/>
+        </w:numPr>
+        <w:shd w:val="clear" w:color="auto" w:fill="FFFFFF"/>
+        <w:spacing w:before="0" w:beforeAutospacing="0" w:after="0" w:afterAutospacing="0"/>
+        <w:rPr>
+          <w:rFonts w:ascii="Avenir Next LT Pro" w:hAnsi="Avenir Next LT Pro"/>
+          <w:color w:val="201F1E"/>
+        </w:rPr>
+      </w:pPr>
+      <w:r>
+        <w:rPr>
+          <w:rFonts w:ascii="Avenir Next LT Pro" w:hAnsi="Avenir Next LT Pro" w:cs="Calibri"/>
+          <w:color w:val="1F497D"/>
+          <w:sz w:val="22"/>
+          <w:szCs w:val="22"/>
+          <w:bdr w:val="none" w:sz="0" w:space="0" w:color="auto" w:frame="1"/>
+        </w:rPr>
+        <w:t>.</w:t>
+      </w:r>
+    </w:p>
+    <w:p>
+      <w:pPr>
+        <w:pStyle w:val="NormalWeb"/>
+        <w:shd w:val="clear" w:color="auto" w:fill="FFFFFF"/>
+        <w:spacing w:before="0" w:beforeAutospacing="0" w:after="0" w:afterAutospacing="0"/>
+        <w:rPr>
+          <w:rFonts w:ascii="Avenir Next LT Pro" w:hAnsi="Avenir Next LT Pro"/>
+          <w:color w:val="201F1E"/>
+        </w:rPr>
+      </w:pPr>
     </w:p>
     <w:p>
       <w:pPr>
@@ -8512,15 +9744,6 @@
 </file>
 
 <file path=customXml/item2.xml><?xml version="1.0" encoding="utf-8"?>
-<?mso-contentType ?>
-<FormTemplates xmlns="http://schemas.microsoft.com/sharepoint/v3/contenttype/forms">
-  <Display>DocumentLibraryForm</Display>
-  <Edit>DocumentLibraryForm</Edit>
-  <New>DocumentLibraryForm</New>
-</FormTemplates>
-</file>
-
-<file path=customXml/item3.xml><?xml version="1.0" encoding="utf-8"?>
 <ct:contentTypeSchema xmlns:ct="http://schemas.microsoft.com/office/2006/metadata/contentType" xmlns:ma="http://schemas.microsoft.com/office/2006/metadata/properties/metaAttributes" ct:_="" ma:_="" ma:contentTypeName="Document" ma:contentTypeID="0x010100908E58A89D1B0F4E9F56F6FBB4E9F12A" ma:contentTypeVersion="11" ma:contentTypeDescription="Een nieuw document maken." ma:contentTypeScope="" ma:versionID="19e2eae9598c6d334e1f08d7006ad726">
   <xsd:schema xmlns:xsd="http://www.w3.org/2001/XMLSchema" xmlns:xs="http://www.w3.org/2001/XMLSchema" xmlns:p="http://schemas.microsoft.com/office/2006/metadata/properties" xmlns:ns3="586c8484-e43e-45d1-ae63-71c2dfa658b7" xmlns:ns4="c72ccf1c-f823-4462-887c-76bdde01b084" targetNamespace="http://schemas.microsoft.com/office/2006/metadata/properties" ma:root="true" ma:fieldsID="b0eec85d9d6a54f592ed380de00b0ed6" ns3:_="" ns4:_="">
     <xsd:import namespace="586c8484-e43e-45d1-ae63-71c2dfa658b7"/>
@@ -8729,6 +9952,15 @@
 </ct:contentTypeSchema>
 </file>
 
+<file path=customXml/item3.xml><?xml version="1.0" encoding="utf-8"?>
+<?mso-contentType ?>
+<FormTemplates xmlns="http://schemas.microsoft.com/sharepoint/v3/contenttype/forms">
+  <Display>DocumentLibraryForm</Display>
+  <Edit>DocumentLibraryForm</Edit>
+  <New>DocumentLibraryForm</New>
+</FormTemplates>
+</file>
+
 <file path=customXml/itemProps1.xml><?xml version="1.0" encoding="utf-8"?>
 <ds:datastoreItem xmlns:ds="http://schemas.openxmlformats.org/officeDocument/2006/customXml" ds:itemID="{EE9A2A2F-4942-40D7-AABB-C1FFF00CB16D}">
   <ds:schemaRefs>
@@ -8739,14 +9971,6 @@
 </file>
 
 <file path=customXml/itemProps2.xml><?xml version="1.0" encoding="utf-8"?>
-<ds:datastoreItem xmlns:ds="http://schemas.openxmlformats.org/officeDocument/2006/customXml" ds:itemID="{73D7EC36-1901-4B33-B931-4474C20BD2A0}">
-  <ds:schemaRefs>
-    <ds:schemaRef ds:uri="http://schemas.microsoft.com/sharepoint/v3/contenttype/forms"/>
-  </ds:schemaRefs>
-</ds:datastoreItem>
-</file>
-
-<file path=customXml/itemProps3.xml><?xml version="1.0" encoding="utf-8"?>
 <ds:datastoreItem xmlns:ds="http://schemas.openxmlformats.org/officeDocument/2006/customXml" ds:itemID="{CA9A76F9-0C30-4230-B0AF-C2D07B180508}">
   <ds:schemaRefs>
     <ds:schemaRef ds:uri="http://schemas.microsoft.com/office/2006/metadata/contentType"/>
@@ -8763,4 +9987,12 @@
     <ds:schemaRef ds:uri="http://schemas.microsoft.com/internal/obd"/>
   </ds:schemaRefs>
 </ds:datastoreItem>
+</file>
+
+<file path=customXml/itemProps3.xml><?xml version="1.0" encoding="utf-8"?>
+<ds:datastoreItem xmlns:ds="http://schemas.openxmlformats.org/officeDocument/2006/customXml" ds:itemID="{73D7EC36-1901-4B33-B931-4474C20BD2A0}">
+  <ds:schemaRefs>
+    <ds:schemaRef ds:uri="http://schemas.microsoft.com/sharepoint/v3/contenttype/forms"/>
+  </ds:schemaRefs>
+</ds:datastoreItem>
 </file>
</xml_diff>